<commit_message>
add theoretical basis for documment
</commit_message>
<xml_diff>
--- a/DAKHMT_2121050346_NguyenMinhTien.docx
+++ b/DAKHMT_2121050346_NguyenMinhTien.docx
@@ -288,7 +288,7 @@
           </mc:Choice>
           <mc:Fallback>
             <w:pict>
-              <v:group w14:anchorId="4BF6BA3A" id="Group 1" o:spid="_x0000_s1026" style="position:absolute;margin-left:260.1pt;margin-top:8.95pt;width:72.15pt;height:10.25pt;z-index:-251660288;mso-wrap-distance-left:0;mso-wrap-distance-right:0;mso-position-horizontal-relative:page;mso-width-relative:margin;mso-height-relative:margin" coordorigin="25463,8997" coordsize="9169,1174" o:gfxdata="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">
+              <v:group w14:anchorId="07735E50" id="Group 1" o:spid="_x0000_s1026" style="position:absolute;margin-left:260.1pt;margin-top:8.95pt;width:72.15pt;height:10.25pt;z-index:-251660288;mso-wrap-distance-left:0;mso-wrap-distance-right:0;mso-position-horizontal-relative:page;mso-width-relative:margin;mso-height-relative:margin" coordorigin="25463,8997" coordsize="9169,1174" o:gfxdata="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">
                 <v:shape id="Graphic 4" o:spid="_x0000_s1027" style="position:absolute;left:25463;top:9772;width:2959;height:13;visibility:visible;mso-wrap-style:square;v-text-anchor:top" coordsize="295910,1270" o:gfxdata="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" path="m,l295327,e" filled="f" strokeweight=".36547mm">
                   <v:stroke dashstyle="3 1"/>
                   <v:path arrowok="t"/>
@@ -2378,8 +2378,17 @@
     </w:p>
     <w:p>
       <w:pPr>
-        <w:rPr>
+        <w:pStyle w:val="TableofFigures"/>
+        <w:tabs>
+          <w:tab w:val="right" w:leader="dot" w:pos="8778"/>
+        </w:tabs>
+        <w:rPr>
+          <w:rFonts w:asciiTheme="minorHAnsi" w:eastAsiaTheme="minorEastAsia" w:hAnsiTheme="minorHAnsi" w:cstheme="minorBidi"/>
+          <w:noProof/>
+          <w:kern w:val="2"/>
           <w:sz w:val="24"/>
+          <w:lang w:val="en-SG" w:eastAsia="en-SG"/>
+          <w14:ligatures w14:val="standardContextual"/>
         </w:rPr>
       </w:pPr>
       <w:r>
@@ -2400,20 +2409,91 @@
         </w:rPr>
         <w:fldChar w:fldCharType="separate"/>
       </w:r>
-      <w:r>
-        <w:rPr>
-          <w:b/>
-          <w:bCs/>
-          <w:noProof/>
+      <w:hyperlink w:anchor="_Toc191244211" w:history="1">
+        <w:r>
+          <w:rPr>
+            <w:rStyle w:val="Hyperlink"/>
+            <w:noProof/>
+          </w:rPr>
+          <w:t>Hình 1 – Mối quan hệ giữa Trí tuệ nhân tạo (AI), Học máy (Machine Learning) và Học sâu (Deep Learning)</w:t>
+        </w:r>
+        <w:r>
+          <w:rPr>
+            <w:noProof/>
+            <w:webHidden/>
+          </w:rPr>
+          <w:tab/>
+        </w:r>
+        <w:r>
+          <w:rPr>
+            <w:noProof/>
+            <w:webHidden/>
+          </w:rPr>
+          <w:fldChar w:fldCharType="begin"/>
+        </w:r>
+        <w:r>
+          <w:rPr>
+            <w:noProof/>
+            <w:webHidden/>
+          </w:rPr>
+          <w:instrText xml:space="preserve"> PAGEREF _Toc191244211 \h </w:instrText>
+        </w:r>
+        <w:r>
+          <w:rPr>
+            <w:noProof/>
+            <w:webHidden/>
+          </w:rPr>
+        </w:r>
+        <w:r>
+          <w:rPr>
+            <w:noProof/>
+            <w:webHidden/>
+          </w:rPr>
+          <w:fldChar w:fldCharType="separate"/>
+        </w:r>
+        <w:r>
+          <w:rPr>
+            <w:noProof/>
+            <w:webHidden/>
+          </w:rPr>
+          <w:t>7</w:t>
+        </w:r>
+        <w:r>
+          <w:rPr>
+            <w:noProof/>
+            <w:webHidden/>
+          </w:rPr>
+          <w:fldChar w:fldCharType="end"/>
+        </w:r>
+      </w:hyperlink>
+    </w:p>
+    <w:p>
+      <w:pPr>
+        <w:rPr>
           <w:sz w:val="24"/>
         </w:rPr>
-        <w:t>No table of figures entries found.</w:t>
-      </w:r>
+      </w:pPr>
       <w:r>
         <w:rPr>
           <w:sz w:val="24"/>
         </w:rPr>
         <w:fldChar w:fldCharType="end"/>
+      </w:r>
+    </w:p>
+    <w:p>
+      <w:pPr>
+        <w:spacing w:before="0" w:line="240" w:lineRule="auto"/>
+        <w:ind w:firstLine="0"/>
+        <w:jc w:val="left"/>
+        <w:rPr>
+          <w:sz w:val="24"/>
+        </w:rPr>
+      </w:pPr>
+      <w:r>
+        <w:rPr>
+          <w:sz w:val="24"/>
+        </w:rPr>
+        <w:br w:type="page"/>
       </w:r>
     </w:p>
     <w:p>
@@ -2432,6 +2512,7 @@
         <w:rPr>
           <w:sz w:val="30"/>
         </w:rPr>
+        <w:lastRenderedPageBreak/>
         <w:t>DANH MỤC CÁC BẢNG BIỂU</w:t>
       </w:r>
       <w:bookmarkEnd w:id="6"/>
@@ -2477,6 +2558,419 @@
       </w:r>
       <w:bookmarkStart w:id="7" w:name="_Ref262310752"/>
     </w:p>
+    <w:p>
+      <w:pPr>
+        <w:spacing w:before="0" w:line="240" w:lineRule="auto"/>
+        <w:ind w:firstLine="0"/>
+        <w:jc w:val="left"/>
+        <w:rPr>
+          <w:sz w:val="24"/>
+        </w:rPr>
+      </w:pPr>
+      <w:r>
+        <w:rPr>
+          <w:sz w:val="24"/>
+        </w:rPr>
+        <w:br w:type="page"/>
+      </w:r>
+    </w:p>
+    <w:p>
+      <w:pPr>
+        <w:pStyle w:val="Heading1"/>
+        <w:numPr>
+          <w:ilvl w:val="0"/>
+          <w:numId w:val="0"/>
+        </w:numPr>
+        <w:rPr>
+          <w:sz w:val="30"/>
+        </w:rPr>
+      </w:pPr>
+      <w:r>
+        <w:rPr>
+          <w:sz w:val="30"/>
+        </w:rPr>
+        <w:lastRenderedPageBreak/>
+        <w:t>DANH MỤC CÁC TỪ VIẾT TẮT VÀ GIẢI THÍCH CÁC THUẬT NGỮ</w:t>
+      </w:r>
+    </w:p>
+    <w:tbl>
+      <w:tblPr>
+        <w:tblStyle w:val="TableGrid"/>
+        <w:tblW w:w="0" w:type="auto"/>
+        <w:tblLook w:val="04A0" w:firstRow="1" w:lastRow="0" w:firstColumn="1" w:lastColumn="0" w:noHBand="0" w:noVBand="1"/>
+      </w:tblPr>
+      <w:tblGrid>
+        <w:gridCol w:w="1475"/>
+        <w:gridCol w:w="3544"/>
+        <w:gridCol w:w="3883"/>
+      </w:tblGrid>
+      <w:tr>
+        <w:trPr>
+          <w:trHeight w:val="596"/>
+        </w:trPr>
+        <w:tc>
+          <w:tcPr>
+            <w:tcW w:w="1475" w:type="dxa"/>
+          </w:tcPr>
+          <w:p>
+            <w:pPr>
+              <w:spacing w:before="0" w:line="240" w:lineRule="auto"/>
+              <w:ind w:firstLine="0"/>
+              <w:jc w:val="center"/>
+              <w:rPr>
+                <w:b/>
+                <w:bCs/>
+                <w:szCs w:val="26"/>
+              </w:rPr>
+            </w:pPr>
+            <w:r>
+              <w:rPr>
+                <w:b/>
+                <w:bCs/>
+                <w:szCs w:val="26"/>
+              </w:rPr>
+              <w:t>Kí hiệu</w:t>
+            </w:r>
+          </w:p>
+        </w:tc>
+        <w:tc>
+          <w:tcPr>
+            <w:tcW w:w="3544" w:type="dxa"/>
+          </w:tcPr>
+          <w:p>
+            <w:pPr>
+              <w:spacing w:before="0" w:line="240" w:lineRule="auto"/>
+              <w:ind w:firstLine="0"/>
+              <w:jc w:val="center"/>
+              <w:rPr>
+                <w:b/>
+                <w:bCs/>
+                <w:szCs w:val="26"/>
+              </w:rPr>
+            </w:pPr>
+            <w:r>
+              <w:rPr>
+                <w:b/>
+                <w:bCs/>
+                <w:szCs w:val="26"/>
+              </w:rPr>
+              <w:t>Diễn giải</w:t>
+            </w:r>
+          </w:p>
+        </w:tc>
+        <w:tc>
+          <w:tcPr>
+            <w:tcW w:w="3883" w:type="dxa"/>
+          </w:tcPr>
+          <w:p>
+            <w:pPr>
+              <w:spacing w:before="0" w:line="240" w:lineRule="auto"/>
+              <w:ind w:firstLine="0"/>
+              <w:jc w:val="center"/>
+              <w:rPr>
+                <w:b/>
+                <w:bCs/>
+                <w:szCs w:val="26"/>
+              </w:rPr>
+            </w:pPr>
+            <w:r>
+              <w:rPr>
+                <w:b/>
+                <w:bCs/>
+                <w:szCs w:val="26"/>
+              </w:rPr>
+              <w:t>Ý nghĩa</w:t>
+            </w:r>
+          </w:p>
+        </w:tc>
+      </w:tr>
+      <w:tr>
+        <w:trPr>
+          <w:trHeight w:val="831"/>
+        </w:trPr>
+        <w:tc>
+          <w:tcPr>
+            <w:tcW w:w="1475" w:type="dxa"/>
+          </w:tcPr>
+          <w:p>
+            <w:pPr>
+              <w:spacing w:before="0" w:line="240" w:lineRule="auto"/>
+              <w:ind w:firstLine="0"/>
+              <w:jc w:val="left"/>
+              <w:rPr>
+                <w:szCs w:val="26"/>
+              </w:rPr>
+            </w:pPr>
+            <w:r>
+              <w:rPr>
+                <w:szCs w:val="26"/>
+              </w:rPr>
+              <w:t>AI</w:t>
+            </w:r>
+          </w:p>
+        </w:tc>
+        <w:tc>
+          <w:tcPr>
+            <w:tcW w:w="3544" w:type="dxa"/>
+          </w:tcPr>
+          <w:p>
+            <w:pPr>
+              <w:spacing w:before="0" w:line="240" w:lineRule="auto"/>
+              <w:ind w:firstLine="0"/>
+              <w:jc w:val="left"/>
+              <w:rPr>
+                <w:szCs w:val="26"/>
+              </w:rPr>
+            </w:pPr>
+            <w:r>
+              <w:rPr>
+                <w:szCs w:val="26"/>
+              </w:rPr>
+              <w:t>Artificial intelligence</w:t>
+            </w:r>
+          </w:p>
+        </w:tc>
+        <w:tc>
+          <w:tcPr>
+            <w:tcW w:w="3883" w:type="dxa"/>
+          </w:tcPr>
+          <w:p>
+            <w:pPr>
+              <w:spacing w:before="0" w:line="240" w:lineRule="auto"/>
+              <w:ind w:firstLine="0"/>
+              <w:jc w:val="left"/>
+              <w:rPr>
+                <w:szCs w:val="26"/>
+              </w:rPr>
+            </w:pPr>
+            <w:r>
+              <w:rPr>
+                <w:szCs w:val="26"/>
+              </w:rPr>
+              <w:t>Trí tuệ nhân tạo</w:t>
+            </w:r>
+          </w:p>
+        </w:tc>
+      </w:tr>
+      <w:tr>
+        <w:trPr>
+          <w:trHeight w:val="413"/>
+        </w:trPr>
+        <w:tc>
+          <w:tcPr>
+            <w:tcW w:w="1475" w:type="dxa"/>
+          </w:tcPr>
+          <w:p>
+            <w:pPr>
+              <w:spacing w:before="0" w:line="240" w:lineRule="auto"/>
+              <w:ind w:firstLine="0"/>
+              <w:jc w:val="left"/>
+              <w:rPr>
+                <w:szCs w:val="26"/>
+              </w:rPr>
+            </w:pPr>
+            <w:r>
+              <w:rPr>
+                <w:szCs w:val="26"/>
+              </w:rPr>
+              <w:t>LLMs</w:t>
+            </w:r>
+          </w:p>
+        </w:tc>
+        <w:tc>
+          <w:tcPr>
+            <w:tcW w:w="3544" w:type="dxa"/>
+          </w:tcPr>
+          <w:p>
+            <w:pPr>
+              <w:spacing w:before="0" w:line="240" w:lineRule="auto"/>
+              <w:ind w:firstLine="0"/>
+              <w:jc w:val="left"/>
+              <w:rPr>
+                <w:szCs w:val="26"/>
+              </w:rPr>
+            </w:pPr>
+            <w:r>
+              <w:rPr>
+                <w:szCs w:val="26"/>
+              </w:rPr>
+              <w:t>Large language model</w:t>
+            </w:r>
+          </w:p>
+        </w:tc>
+        <w:tc>
+          <w:tcPr>
+            <w:tcW w:w="3883" w:type="dxa"/>
+          </w:tcPr>
+          <w:p>
+            <w:pPr>
+              <w:spacing w:before="0" w:line="240" w:lineRule="auto"/>
+              <w:ind w:firstLine="0"/>
+              <w:jc w:val="left"/>
+              <w:rPr>
+                <w:szCs w:val="26"/>
+              </w:rPr>
+            </w:pPr>
+            <w:r>
+              <w:rPr>
+                <w:szCs w:val="26"/>
+              </w:rPr>
+              <w:t>Mô hình ngôn ngữ lớn</w:t>
+            </w:r>
+          </w:p>
+        </w:tc>
+      </w:tr>
+      <w:tr>
+        <w:trPr>
+          <w:trHeight w:val="419"/>
+        </w:trPr>
+        <w:tc>
+          <w:tcPr>
+            <w:tcW w:w="1475" w:type="dxa"/>
+          </w:tcPr>
+          <w:p>
+            <w:pPr>
+              <w:spacing w:before="0" w:line="240" w:lineRule="auto"/>
+              <w:ind w:firstLine="0"/>
+              <w:jc w:val="left"/>
+              <w:rPr>
+                <w:szCs w:val="26"/>
+              </w:rPr>
+            </w:pPr>
+          </w:p>
+        </w:tc>
+        <w:tc>
+          <w:tcPr>
+            <w:tcW w:w="3544" w:type="dxa"/>
+          </w:tcPr>
+          <w:p>
+            <w:pPr>
+              <w:spacing w:before="0" w:line="240" w:lineRule="auto"/>
+              <w:ind w:firstLine="0"/>
+              <w:jc w:val="left"/>
+              <w:rPr>
+                <w:szCs w:val="26"/>
+              </w:rPr>
+            </w:pPr>
+          </w:p>
+        </w:tc>
+        <w:tc>
+          <w:tcPr>
+            <w:tcW w:w="3883" w:type="dxa"/>
+          </w:tcPr>
+          <w:p>
+            <w:pPr>
+              <w:spacing w:before="0" w:line="240" w:lineRule="auto"/>
+              <w:ind w:firstLine="0"/>
+              <w:jc w:val="left"/>
+              <w:rPr>
+                <w:szCs w:val="26"/>
+              </w:rPr>
+            </w:pPr>
+          </w:p>
+        </w:tc>
+      </w:tr>
+      <w:tr>
+        <w:trPr>
+          <w:trHeight w:val="425"/>
+        </w:trPr>
+        <w:tc>
+          <w:tcPr>
+            <w:tcW w:w="1475" w:type="dxa"/>
+          </w:tcPr>
+          <w:p>
+            <w:pPr>
+              <w:spacing w:before="0" w:line="240" w:lineRule="auto"/>
+              <w:ind w:firstLine="0"/>
+              <w:jc w:val="left"/>
+              <w:rPr>
+                <w:szCs w:val="26"/>
+              </w:rPr>
+            </w:pPr>
+          </w:p>
+        </w:tc>
+        <w:tc>
+          <w:tcPr>
+            <w:tcW w:w="3544" w:type="dxa"/>
+          </w:tcPr>
+          <w:p>
+            <w:pPr>
+              <w:spacing w:before="0" w:line="240" w:lineRule="auto"/>
+              <w:ind w:firstLine="0"/>
+              <w:jc w:val="left"/>
+              <w:rPr>
+                <w:szCs w:val="26"/>
+              </w:rPr>
+            </w:pPr>
+          </w:p>
+        </w:tc>
+        <w:tc>
+          <w:tcPr>
+            <w:tcW w:w="3883" w:type="dxa"/>
+          </w:tcPr>
+          <w:p>
+            <w:pPr>
+              <w:spacing w:before="0" w:line="240" w:lineRule="auto"/>
+              <w:ind w:firstLine="0"/>
+              <w:jc w:val="left"/>
+              <w:rPr>
+                <w:szCs w:val="26"/>
+              </w:rPr>
+            </w:pPr>
+          </w:p>
+        </w:tc>
+      </w:tr>
+      <w:tr>
+        <w:trPr>
+          <w:trHeight w:val="559"/>
+        </w:trPr>
+        <w:tc>
+          <w:tcPr>
+            <w:tcW w:w="1475" w:type="dxa"/>
+          </w:tcPr>
+          <w:p>
+            <w:pPr>
+              <w:spacing w:before="0" w:line="240" w:lineRule="auto"/>
+              <w:ind w:firstLine="0"/>
+              <w:jc w:val="left"/>
+              <w:rPr>
+                <w:szCs w:val="26"/>
+              </w:rPr>
+            </w:pPr>
+          </w:p>
+        </w:tc>
+        <w:tc>
+          <w:tcPr>
+            <w:tcW w:w="3544" w:type="dxa"/>
+          </w:tcPr>
+          <w:p>
+            <w:pPr>
+              <w:spacing w:before="0" w:line="240" w:lineRule="auto"/>
+              <w:ind w:firstLine="0"/>
+              <w:jc w:val="left"/>
+              <w:rPr>
+                <w:szCs w:val="26"/>
+              </w:rPr>
+            </w:pPr>
+          </w:p>
+        </w:tc>
+        <w:tc>
+          <w:tcPr>
+            <w:tcW w:w="3883" w:type="dxa"/>
+          </w:tcPr>
+          <w:p>
+            <w:pPr>
+              <w:spacing w:before="0" w:line="240" w:lineRule="auto"/>
+              <w:ind w:firstLine="0"/>
+              <w:jc w:val="left"/>
+              <w:rPr>
+                <w:szCs w:val="26"/>
+              </w:rPr>
+            </w:pPr>
+          </w:p>
+        </w:tc>
+      </w:tr>
+    </w:tbl>
     <w:p>
       <w:pPr>
         <w:spacing w:before="0" w:line="240" w:lineRule="auto"/>
@@ -2742,13 +3236,7 @@
     </w:p>
     <w:p>
       <w:r>
-        <w:t xml:space="preserve">Bên cạnh đó, với xu hướng phát triển của thành phố thông minh, việc ứng dụng công nghệ vào giao thông là một bước tiến quan trọng, giúp xây dựng các hệ thống hiện đại, đồng bộ và tự động hóa. Thông qua đề tài này, </w:t>
-      </w:r>
-      <w:r>
-        <w:t>em không</w:t>
-      </w:r>
-      <w:r>
-        <w:t xml:space="preserve"> chỉ mong muốn góp phần vào sự phát triển của các hệ thống nhận diện biển số xe mà còn có cơ hội tiếp cận, tìm hiểu và áp dụng các phương pháp tiên tiến trong lĩnh vực xử lý ảnh và học sâu vào thực tiễn.</w:t>
+        <w:t>Bên cạnh đó, với xu hướng phát triển của thành phố thông minh, việc ứng dụng công nghệ vào giao thông là một bước tiến quan trọng, giúp xây dựng các hệ thống hiện đại, đồng bộ và tự động hóa. Thông qua đề tài này, em không chỉ mong muốn góp phần vào sự phát triển của các hệ thống nhận diện biển số xe mà còn có cơ hội tiếp cận, tìm hiểu và áp dụng các phương pháp tiên tiến trong lĩnh vực xử lý ảnh và học sâu vào thực tiễn.</w:t>
       </w:r>
     </w:p>
     <w:p>
@@ -2856,13 +3344,7 @@
         </w:numPr>
       </w:pPr>
       <w:r>
-        <w:t xml:space="preserve">Xây dựng ứng dụng web </w:t>
-      </w:r>
-      <w:r>
-        <w:t>cơ bản</w:t>
-      </w:r>
-      <w:r>
-        <w:t>: Tích hợp hệ thống nhận diện vào một ứng dụng web sử dụng Flask, cho phép người dùng tải lên hình ảnh và nhận kết quả nhận diện biển số.</w:t>
+        <w:t>Xây dựng ứng dụng web cơ bản: Tích hợp hệ thống nhận diện vào một ứng dụng web sử dụng Flask, cho phép người dùng tải lên hình ảnh và nhận kết quả nhận diện biển số.</w:t>
       </w:r>
     </w:p>
     <w:p>
@@ -2879,16 +3361,7 @@
     </w:p>
     <w:p>
       <w:r>
-        <w:t>Đ</w:t>
-      </w:r>
-      <w:r>
-        <w:t>ề tài này cũng là tiền đề giúp em phát triển đồ án tốt nghiệp trong tương lai. Thông qua quá trình thực hiện, em có cơ hội tìm hiểu sâu hơn về các thuật toán xử lý ảnh, mô hình học sâu cũng như cách tích hợp chúng vào một hệ thống thực tế.</w:t>
-      </w:r>
-      <w:r>
-        <w:t xml:space="preserve"> G</w:t>
-      </w:r>
-      <w:r>
-        <w:t>iúp em rèn luyện kỹ năng lập trình, làm việc với các thư viện AI phổ biến và phát triển ứng dụng web, tạo nền tảng vững chắc để mở rộng nghiên cứu trong các lĩnh vực như thị giác máy tính, trí tuệ nhân tạo ứng dụng hoặc các hệ thống nhận diện thông minh. Đây sẽ là cơ sở quan trọng để em tiếp tục cải tiến, mở rộng chức năng của hệ thống và triển khai vào những bài toán thực tế lớn hơn trong đồ án tốt nghiệp sau này.</w:t>
+        <w:t>Đề tài này cũng là tiền đề giúp em phát triển đồ án tốt nghiệp trong tương lai. Thông qua quá trình thực hiện, em có cơ hội tìm hiểu sâu hơn về các thuật toán xử lý ảnh, mô hình học sâu cũng như cách tích hợp chúng vào một hệ thống thực tế. Giúp em rèn luyện kỹ năng lập trình, làm việc với các thư viện AI phổ biến và phát triển ứng dụng web, tạo nền tảng vững chắc để mở rộng nghiên cứu trong các lĩnh vực như thị giác máy tính, trí tuệ nhân tạo ứng dụng hoặc các hệ thống nhận diện thông minh. Đây sẽ là cơ sở quan trọng để em tiếp tục cải tiến, mở rộng chức năng của hệ thống và triển khai vào những bài toán thực tế lớn hơn trong đồ án tốt nghiệp sau này.</w:t>
       </w:r>
     </w:p>
     <w:p>
@@ -3043,19 +3516,10 @@
     </w:p>
     <w:p>
       <w:pPr>
-        <w:pStyle w:val="Heading2"/>
-      </w:pPr>
-      <w:r>
-        <w:lastRenderedPageBreak/>
-        <w:t>Cơ sở lý thuyết</w:t>
-      </w:r>
-      <w:r>
-        <w:br w:type="page"/>
-      </w:r>
-    </w:p>
-    <w:p>
-      <w:pPr>
         <w:pStyle w:val="Heading1"/>
+        <w:tabs>
+          <w:tab w:val="left" w:pos="4820"/>
+        </w:tabs>
         <w:rPr>
           <w:sz w:val="30"/>
         </w:rPr>
@@ -3081,27 +3545,422 @@
         </w:rPr>
         <w:t xml:space="preserve"> </w:t>
       </w:r>
+      <w:bookmarkStart w:id="15" w:name="_Toc169424247"/>
+      <w:r>
+        <w:rPr>
+          <w:sz w:val="30"/>
+        </w:rPr>
+        <w:t>VÀ CÔNG NGHỆ SỬ DỤNG CHO BÀI TOÁN</w:t>
+      </w:r>
     </w:p>
     <w:p>
       <w:pPr>
         <w:pStyle w:val="Heading2"/>
         <w:rPr>
-          <w:sz w:val="24"/>
-        </w:rPr>
-      </w:pPr>
-      <w:bookmarkStart w:id="15" w:name="_Toc190986333"/>
-      <w:r>
-        <w:rPr>
-          <w:sz w:val="24"/>
-        </w:rPr>
-        <w:t>Trình bày Headings</w:t>
-      </w:r>
-      <w:bookmarkStart w:id="16" w:name="_Toc169424247"/>
-      <w:bookmarkEnd w:id="15"/>
-      <w:r>
-        <w:rPr>
-          <w:sz w:val="24"/>
-        </w:rPr>
+          <w:sz w:val="30"/>
+        </w:rPr>
+      </w:pPr>
+      <w:r>
+        <w:t>Cơ sở lý thuyết</w:t>
+      </w:r>
+    </w:p>
+    <w:p>
+      <w:pPr>
+        <w:pStyle w:val="Heading3"/>
+        <w:rPr>
+          <w:sz w:val="30"/>
+        </w:rPr>
+      </w:pPr>
+      <w:r>
+        <w:t>Trí tuệ nhân tạo</w:t>
+      </w:r>
+      <w:r>
+        <w:t xml:space="preserve"> (AI)</w:t>
+      </w:r>
+    </w:p>
+    <w:p>
+      <w:r>
+        <w:t>Trí tuệ nhân tạo</w:t>
+      </w:r>
+      <w:r>
+        <w:t xml:space="preserve"> (AI)</w:t>
+      </w:r>
+      <w:r>
+        <w:t xml:space="preserve"> l</w:t>
+      </w:r>
+      <w:r>
+        <w:t xml:space="preserve">à một công nghệ có khả năng giải quyết vấn đề như con người. Cách thức hoạt động của </w:t>
+      </w:r>
+      <w:r>
+        <w:t>Trí tuệ nhân tạo</w:t>
+      </w:r>
+      <w:r>
+        <w:t xml:space="preserve"> dường như mô phỏng trí tuệ của con người – nó có thể nhận dạng hình ảnh, làm thơ và đưa ra dự đoán dựa trên dữ liệu. </w:t>
+      </w:r>
+      <w:sdt>
+        <w:sdtPr>
+          <w:id w:val="-1568180699"/>
+          <w:citation/>
+        </w:sdtPr>
+        <w:sdtContent>
+          <w:r>
+            <w:fldChar w:fldCharType="begin"/>
+          </w:r>
+          <w:r>
+            <w:instrText xml:space="preserve"> CITATION Ama \l 1033 </w:instrText>
+          </w:r>
+          <w:r>
+            <w:fldChar w:fldCharType="separate"/>
+          </w:r>
+          <w:r>
+            <w:rPr>
+              <w:noProof/>
+            </w:rPr>
+            <w:t>[1]</w:t>
+          </w:r>
+          <w:r>
+            <w:fldChar w:fldCharType="end"/>
+          </w:r>
+        </w:sdtContent>
+      </w:sdt>
+    </w:p>
+    <w:p>
+      <w:pPr>
+        <w:rPr>
+          <w:lang w:val="en-SG"/>
+        </w:rPr>
+      </w:pPr>
+      <w:r>
+        <w:rPr>
+          <w:lang w:val="en-SG"/>
+        </w:rPr>
+        <w:t>Lịch sử của trí tuệ nhân tạo (AI) bắt đầu từ những ý tưởng sơ khai vào thập kỷ 1940. Tuy nhiên, chỉ trong những năm gần đây, AI mới phát triển mạnh mẽ nhờ vào những tiến bộ đáng kể trong lĩnh vực máy học và sự sẵn có của nguồn dữ liệu lớn. Một số thành tựu nổi bật của AI bao gồm nhận diện giọng nói, nhận diện hình ảnh, xe tự hành, và khả năng chơi cờ vua ở cấp độ chuyên nghiệp.</w:t>
+      </w:r>
+    </w:p>
+    <w:p>
+      <w:pPr>
+        <w:rPr>
+          <w:lang w:val="en-SG"/>
+        </w:rPr>
+      </w:pPr>
+      <w:r>
+        <w:rPr>
+          <w:lang w:val="en-SG"/>
+        </w:rPr>
+        <w:t>Các ứng dụng của AI ngày càng mở rộng, xuất hiện trong hầu hết các lĩnh vực như y tế, tài chính, giáo dục, và dự báo thời tiết. AI đang thay đổi cách con người tương tác với công nghệ, mang đến những giải pháp thông minh cho các vấn đề phức tạp. Bên cạnh đó, AI cũng góp phần tạo ra những tiện ích hàng ngày như trợ lý ảo, hệ thống tự động hóa và nhiều ứng dụng thực tiễn khác.</w:t>
+      </w:r>
+    </w:p>
+    <w:p>
+      <w:pPr>
+        <w:pStyle w:val="Heading3"/>
+      </w:pPr>
+      <w:r>
+        <w:t>Học máy</w:t>
+      </w:r>
+    </w:p>
+    <w:p>
+      <w:r>
+        <w:t>Máy học</w:t>
+      </w:r>
+      <w:r>
+        <w:t xml:space="preserve"> hay học máy</w:t>
+      </w:r>
+      <w:r>
+        <w:t xml:space="preserve"> là môn khoa học nhằm phát triển những thuật toán và mô hình thống kê mà các hệ thống máy tính sử dụng để thực hiện các tác vụ dựa vào khuôn mẫu và suy luận mà không cần hướng dẫn cụ thể. Các hệ thống máy tính sử dụng thuật toán máy học để xử lý khối lượng lớn dữ liệu trong quá khứ và xác định các khuôn mẫu dữ liệu. Việc này cho phép chúng dự đoán kết quả chính xác hơn từ cùng một tập dữ liệu đầu vào cho trước. Ví dụ: các nhà khoa học dữ liệu có thể đào tạo một ứng dụng y tế chẩn đoán ung thư từ ảnh chụp X-quang bằng cách lưu trữ hàng triệu ảnh quét và chẩn đoán tương ứng.</w:t>
+      </w:r>
+      <w:r>
+        <w:t xml:space="preserve"> </w:t>
+      </w:r>
+      <w:sdt>
+        <w:sdtPr>
+          <w:id w:val="1643082100"/>
+          <w:citation/>
+        </w:sdtPr>
+        <w:sdtContent>
+          <w:r>
+            <w:fldChar w:fldCharType="begin"/>
+          </w:r>
+          <w:r>
+            <w:instrText xml:space="preserve"> CITATION Ama1 \l 1033 </w:instrText>
+          </w:r>
+          <w:r>
+            <w:fldChar w:fldCharType="separate"/>
+          </w:r>
+          <w:r>
+            <w:rPr>
+              <w:noProof/>
+            </w:rPr>
+            <w:t>[2]</w:t>
+          </w:r>
+          <w:r>
+            <w:fldChar w:fldCharType="end"/>
+          </w:r>
+        </w:sdtContent>
+      </w:sdt>
+    </w:p>
+    <w:p>
+      <w:r>
+        <w:t xml:space="preserve">Về cơ bản, học máy (Machine Learning) là quá trình tạo ra các mô hình máy tính có khả năng tự điều chỉnh dựa trên kinh nghiệm và dữ liệu đã được cung cấp. Điểm quan trọng ở đây là học máy không chỉ đơn thuần áp dụng các quy tắc lập </w:t>
+      </w:r>
+      <w:r>
+        <w:lastRenderedPageBreak/>
+        <w:t>trình cứng nhắc, mà thay vào đó, nó tìm kiếm và xác định các mối liên kết, quy luật, cũng như biểu diễn từ dữ liệu, nhằm đưa ra dự đoán và quyết định cho dữ liệu mới.</w:t>
+      </w:r>
+    </w:p>
+    <w:p>
+      <w:r>
+        <w:t>Học máy có thể được chia thành bốn loại chính:</w:t>
+      </w:r>
+    </w:p>
+    <w:p>
+      <w:pPr>
+        <w:pStyle w:val="ListParagraph"/>
+        <w:numPr>
+          <w:ilvl w:val="0"/>
+          <w:numId w:val="56"/>
+        </w:numPr>
+      </w:pPr>
+      <w:r>
+        <w:t>Học có giám sát (Supervised Learning):</w:t>
+      </w:r>
+    </w:p>
+    <w:p>
+      <w:pPr>
+        <w:pStyle w:val="ListParagraph"/>
+        <w:numPr>
+          <w:ilvl w:val="1"/>
+          <w:numId w:val="56"/>
+        </w:numPr>
+      </w:pPr>
+      <w:r>
+        <w:t>Trong phương pháp này, mô hình được huấn luyện trên một tập dữ liệu có nhãn, nghĩa là mỗi mẫu dữ liệu đã được gán nhãn với đầu ra mong muốn. Mục tiêu là học cách ánh xạ dữ liệu đầu vào đến các nhãn đầu ra để có thể dự đoán chính xác kết quả cho các mẫu dữ liệu mới.</w:t>
+      </w:r>
+    </w:p>
+    <w:p>
+      <w:pPr>
+        <w:pStyle w:val="ListParagraph"/>
+        <w:numPr>
+          <w:ilvl w:val="0"/>
+          <w:numId w:val="56"/>
+        </w:numPr>
+      </w:pPr>
+      <w:r>
+        <w:t>Học không giám sát (Unsupervised Learning):</w:t>
+      </w:r>
+    </w:p>
+    <w:p>
+      <w:pPr>
+        <w:pStyle w:val="ListParagraph"/>
+        <w:numPr>
+          <w:ilvl w:val="1"/>
+          <w:numId w:val="56"/>
+        </w:numPr>
+      </w:pPr>
+      <w:r>
+        <w:t>Ở đây, mô hình làm việc với một tập dữ liệu không có nhãn, và nhiệm vụ của nó là tự tìm ra các cấu trúc, mẫu hình hoặc nhóm dữ liệu mà không cần biết trước đầu ra mong muốn. Phương pháp này thường được sử dụng trong phân cụm dữ liệu và giảm chiều dữ liệu.</w:t>
+      </w:r>
+    </w:p>
+    <w:p>
+      <w:pPr>
+        <w:pStyle w:val="ListParagraph"/>
+        <w:numPr>
+          <w:ilvl w:val="0"/>
+          <w:numId w:val="56"/>
+        </w:numPr>
+      </w:pPr>
+      <w:r>
+        <w:t>Học bán giám sát (Semi-supervised Learning):</w:t>
+      </w:r>
+    </w:p>
+    <w:p>
+      <w:pPr>
+        <w:pStyle w:val="ListParagraph"/>
+        <w:numPr>
+          <w:ilvl w:val="1"/>
+          <w:numId w:val="56"/>
+        </w:numPr>
+      </w:pPr>
+      <w:r>
+        <w:t>Đây là phương pháp kết hợp giữa học có giám sát và học không giám sát, trong đó mô hình được huấn luyện với một lượng nhỏ dữ liệu có nhãn và một lượng lớn dữ liệu không có nhãn. Cách tiếp cận này giúp tận dụng tốt dữ liệu chưa dán nhãn để cải thiện hiệu suất mô hình.</w:t>
+      </w:r>
+    </w:p>
+    <w:p>
+      <w:pPr>
+        <w:pStyle w:val="ListParagraph"/>
+        <w:numPr>
+          <w:ilvl w:val="0"/>
+          <w:numId w:val="56"/>
+        </w:numPr>
+      </w:pPr>
+      <w:r>
+        <w:t>Học tăng cường (Reinforcement Learning):</w:t>
+      </w:r>
+    </w:p>
+    <w:p>
+      <w:pPr>
+        <w:pStyle w:val="ListParagraph"/>
+        <w:numPr>
+          <w:ilvl w:val="1"/>
+          <w:numId w:val="56"/>
+        </w:numPr>
+      </w:pPr>
+      <w:r>
+        <w:t>Phương pháp này hoạt động dựa trên cơ chế thử - sai và phần thưởng. Mô hình tương tác với môi trường, học hỏi từ những hành động của mình và điều chỉnh chiến lược để tối ưu hóa phần thưởng nhận được. Không giống như các phương pháp học máy truyền thống, học tăng cường đặc biệt hữu ích trong các môi trường động và không chắc chắn, chẳng hạn như trò chơi điện tử, robot tự hành, hoặc giao dịch tài chính.</w:t>
+      </w:r>
+    </w:p>
+    <w:p>
+      <w:r>
+        <w:t>Học máy đã đạt được nhiều thành công trong thực tế, với các ứng dụng phổ biến như nhận dạng hình ảnh, xử lý ngôn ngữ tự nhiên, dự đoán chuỗi thời gian, và nhiều lĩnh vực khác. Nó đã làm thay đổi cách con người xử lý thông tin, ra quyết định, và mang lại sự tự động hóa cũng như hiệu suất vượt trội.</w:t>
+      </w:r>
+    </w:p>
+    <w:p>
+      <w:r>
+        <w:lastRenderedPageBreak/>
+        <w:t>Tuy nhiên, một thách thức lớn của học máy là nó hoạt động kém hiệu quả đối với dữ liệu phức tạp có tính phi tuyến cao. Các mô hình tuyến tính truyền thống gặp khó khăn trong việc nắm bắt các mối quan hệ phức tạp giữa đầu vào và đầu ra, đòi hỏi các phương pháp tiên tiến hơn như mạng nơ-ron nhân tạo (Neural Networks) để cải thiện hiệu suất.</w:t>
+      </w:r>
+    </w:p>
+    <w:p>
+      <w:pPr>
+        <w:pStyle w:val="Heading3"/>
+      </w:pPr>
+      <w:r>
+        <w:t>Học sâu</w:t>
+      </w:r>
+    </w:p>
+    <w:p>
+      <w:r>
+        <w:tab/>
+      </w:r>
+      <w:r>
+        <w:t>Học sâu (Deep Learning) là một dạng của học máy (Machine Learning) có khả năng nhận diện các mẫu phức tạp và tạo ra mối liên kết theo cách tương tự con người. Khả năng của nó có thể bao gồm từ việc xác định vật thể trong ảnh, nhận diện giọng nói, đến điều khiển xe tự hành hoặc tạo ra hình ảnh minh họa. Về cơ bản, một mô hình học sâu là một chương trình máy tính có thể thể hiện trí thông minh nhờ vào cách tiếp cận phức tạp và tinh vi trong xử lý dữ liệu.</w:t>
+      </w:r>
+    </w:p>
+    <w:p>
+      <w:r>
+        <w:t>Học sâu là một nhánh của trí tuệ nhân tạo (AI) và đóng vai trò cốt lõi trong cách nhiều dịch vụ và mô hình AI hoạt động. Các mô hình ngôn ngữ lớn (LLMs) như ChatGPT, Bard và Bing Chat, cùng với các công cụ tạo hình ảnh như Midjourney và DALL-E, dựa vào học sâu để học ngôn ngữ, ngữ cảnh và tạo ra các phản hồi thực tế. Các mô hình AI dự đoán cũng sử dụng học sâu để rút ra kết luận từ kho dữ liệu lịch sử khổng lồ.</w:t>
+      </w:r>
+      <w:sdt>
+        <w:sdtPr>
+          <w:id w:val="-749428176"/>
+          <w:citation/>
+        </w:sdtPr>
+        <w:sdtContent>
+          <w:r>
+            <w:fldChar w:fldCharType="begin"/>
+          </w:r>
+          <w:r>
+            <w:instrText xml:space="preserve"> CITATION Clo \l 1033 </w:instrText>
+          </w:r>
+          <w:r>
+            <w:fldChar w:fldCharType="separate"/>
+          </w:r>
+          <w:r>
+            <w:rPr>
+              <w:noProof/>
+            </w:rPr>
+            <w:t xml:space="preserve"> [3]</w:t>
+          </w:r>
+          <w:r>
+            <w:fldChar w:fldCharType="end"/>
+          </w:r>
+        </w:sdtContent>
+      </w:sdt>
+    </w:p>
+    <w:p>
+      <w:pPr>
+        <w:keepNext/>
+        <w:jc w:val="center"/>
+      </w:pPr>
+      <w:r>
+        <w:rPr>
+          <w:noProof/>
+        </w:rPr>
+        <w:drawing>
+          <wp:inline distT="0" distB="0" distL="0" distR="0" wp14:anchorId="74853764" wp14:editId="2803CCE0">
+            <wp:extent cx="3162300" cy="3029518"/>
+            <wp:effectExtent l="0" t="0" r="0" b="0"/>
+            <wp:docPr id="2006367107" name="Picture 3" descr="CÔNG NGHỆ DEEP LEARNING (HỌC SÂU) LÀ GÌ? ỨNG DỤNG THỰC TẾ VÀ MỐI LIÊN HỆ  GIỮA HỌC SÂU, HỌC MÁY VÀ TRÍ TUỆ NHÂN TẠO"/>
+            <wp:cNvGraphicFramePr>
+              <a:graphicFrameLocks xmlns:a="http://schemas.openxmlformats.org/drawingml/2006/main" noChangeAspect="1"/>
+            </wp:cNvGraphicFramePr>
+            <a:graphic xmlns:a="http://schemas.openxmlformats.org/drawingml/2006/main">
+              <a:graphicData uri="http://schemas.openxmlformats.org/drawingml/2006/picture">
+                <pic:pic xmlns:pic="http://schemas.openxmlformats.org/drawingml/2006/picture">
+                  <pic:nvPicPr>
+                    <pic:cNvPr id="0" name="Picture 1" descr="CÔNG NGHỆ DEEP LEARNING (HỌC SÂU) LÀ GÌ? ỨNG DỤNG THỰC TẾ VÀ MỐI LIÊN HỆ  GIỮA HỌC SÂU, HỌC MÁY VÀ TRÍ TUỆ NHÂN TẠO"/>
+                    <pic:cNvPicPr>
+                      <a:picLocks noChangeAspect="1" noChangeArrowheads="1"/>
+                    </pic:cNvPicPr>
+                  </pic:nvPicPr>
+                  <pic:blipFill>
+                    <a:blip r:embed="rId14">
+                      <a:extLst>
+                        <a:ext uri="{28A0092B-C50C-407E-A947-70E740481C1C}">
+                          <a14:useLocalDpi xmlns:a14="http://schemas.microsoft.com/office/drawing/2010/main" val="0"/>
+                        </a:ext>
+                      </a:extLst>
+                    </a:blip>
+                    <a:srcRect/>
+                    <a:stretch>
+                      <a:fillRect/>
+                    </a:stretch>
+                  </pic:blipFill>
+                  <pic:spPr bwMode="auto">
+                    <a:xfrm>
+                      <a:off x="0" y="0"/>
+                      <a:ext cx="3168559" cy="3035514"/>
+                    </a:xfrm>
+                    <a:prstGeom prst="rect">
+                      <a:avLst/>
+                    </a:prstGeom>
+                    <a:noFill/>
+                    <a:ln>
+                      <a:noFill/>
+                    </a:ln>
+                  </pic:spPr>
+                </pic:pic>
+              </a:graphicData>
+            </a:graphic>
+          </wp:inline>
+        </w:drawing>
+      </w:r>
+    </w:p>
+    <w:p>
+      <w:pPr>
+        <w:pStyle w:val="Caption"/>
+      </w:pPr>
+      <w:bookmarkStart w:id="16" w:name="_Toc191244211"/>
+      <w:r>
+        <w:t xml:space="preserve">Hình </w:t>
+      </w:r>
+      <w:fldSimple w:instr=" SEQ Hình \* ARABIC ">
+        <w:r>
+          <w:rPr>
+            <w:noProof/>
+          </w:rPr>
+          <w:t>1</w:t>
+        </w:r>
+      </w:fldSimple>
+      <w:r>
+        <w:t xml:space="preserve"> – </w:t>
+      </w:r>
+      <w:r>
+        <w:t>Mối quan hệ giữa Trí tuệ nhân tạo (AI), Học máy (Machine Learning) và Học sâu (Deep Learning)</w:t>
+      </w:r>
+      <w:bookmarkEnd w:id="16"/>
+    </w:p>
+    <w:p/>
+    <w:p>
+      <w:r>
+        <w:lastRenderedPageBreak/>
+        <w:t>Các mô hình này, còn được gọi là mạng nơ-ron nhân tạo, được thiết kế với nhiều lớp liên kết mô phỏng cách hoạt động của bộ não con người. Trong quá trình huấn luyện, mạng nơ-ron học hỏi từ dữ liệu thông qua hàm đánh giá, dần dần tích lũy kinh nghiệm. Những kinh nghiệm này giúp mô hình có khả năng ghi nhớ và sử dụng để dự đoán kết quả cho các dữ liệu chưa từng gặp trước đó.</w:t>
+      </w:r>
+    </w:p>
+    <w:p>
+      <w:pPr>
+        <w:jc w:val="center"/>
+      </w:pPr>
+      <w:r>
         <w:br w:type="page"/>
       </w:r>
     </w:p>
@@ -3142,7 +4001,7 @@
         </w:rPr>
       </w:pPr>
       <w:bookmarkStart w:id="18" w:name="_Toc190986335"/>
-      <w:bookmarkEnd w:id="16"/>
+      <w:bookmarkEnd w:id="15"/>
       <w:r>
         <w:rPr>
           <w:sz w:val="24"/>
@@ -3403,9 +4262,9 @@
         <w:p>
           <w:pPr>
             <w:rPr>
-              <w:b/>
-              <w:bCs/>
-              <w:sz w:val="24"/>
+              <w:noProof/>
+              <w:sz w:val="20"/>
+              <w:szCs w:val="20"/>
             </w:rPr>
           </w:pPr>
           <w:r>
@@ -3438,18 +4297,133 @@
             </w:rPr>
             <w:fldChar w:fldCharType="separate"/>
           </w:r>
-          <w:r>
+        </w:p>
+        <w:tbl>
+          <w:tblPr>
+            <w:tblW w:w="5000" w:type="pct"/>
+            <w:tblCellSpacing w:w="15" w:type="dxa"/>
+            <w:tblCellMar>
+              <w:top w:w="15" w:type="dxa"/>
+              <w:left w:w="15" w:type="dxa"/>
+              <w:bottom w:w="15" w:type="dxa"/>
+              <w:right w:w="15" w:type="dxa"/>
+            </w:tblCellMar>
+            <w:tblLook w:val="04A0" w:firstRow="1" w:lastRow="0" w:firstColumn="1" w:lastColumn="0" w:noHBand="0" w:noVBand="1"/>
+          </w:tblPr>
+          <w:tblGrid>
+            <w:gridCol w:w="379"/>
+            <w:gridCol w:w="8499"/>
+          </w:tblGrid>
+          <w:tr>
+            <w:trPr>
+              <w:divId w:val="1368991025"/>
+              <w:tblCellSpacing w:w="15" w:type="dxa"/>
+            </w:trPr>
+            <w:tc>
+              <w:tcPr>
+                <w:tcW w:w="50" w:type="pct"/>
+                <w:hideMark/>
+              </w:tcPr>
+              <w:p>
+                <w:pPr>
+                  <w:pStyle w:val="Bibliography"/>
+                  <w:rPr>
+                    <w:noProof/>
+                    <w:sz w:val="24"/>
+                  </w:rPr>
+                </w:pPr>
+                <w:r>
+                  <w:rPr>
+                    <w:noProof/>
+                  </w:rPr>
+                  <w:t xml:space="preserve">[1] </w:t>
+                </w:r>
+              </w:p>
+            </w:tc>
+            <w:tc>
+              <w:tcPr>
+                <w:tcW w:w="0" w:type="auto"/>
+                <w:hideMark/>
+              </w:tcPr>
+              <w:p>
+                <w:pPr>
+                  <w:pStyle w:val="Bibliography"/>
+                  <w:rPr>
+                    <w:noProof/>
+                  </w:rPr>
+                </w:pPr>
+                <w:r>
+                  <w:rPr>
+                    <w:noProof/>
+                  </w:rPr>
+                  <w:t>A. W. S. (AWS), "AI là gì? – Giải thích về trí tuệ nhân tạo," Amazon Web Services (AWS), [Online]. Available: https://aws.amazon.com/vi/what-is/artificial-intelligence/.</w:t>
+                </w:r>
+              </w:p>
+            </w:tc>
+          </w:tr>
+          <w:tr>
+            <w:trPr>
+              <w:divId w:val="1368991025"/>
+              <w:tblCellSpacing w:w="15" w:type="dxa"/>
+            </w:trPr>
+            <w:tc>
+              <w:tcPr>
+                <w:tcW w:w="50" w:type="pct"/>
+                <w:hideMark/>
+              </w:tcPr>
+              <w:p>
+                <w:pPr>
+                  <w:pStyle w:val="Bibliography"/>
+                  <w:rPr>
+                    <w:noProof/>
+                  </w:rPr>
+                </w:pPr>
+                <w:r>
+                  <w:rPr>
+                    <w:noProof/>
+                  </w:rPr>
+                  <w:t xml:space="preserve">[2] </w:t>
+                </w:r>
+              </w:p>
+            </w:tc>
+            <w:tc>
+              <w:tcPr>
+                <w:tcW w:w="0" w:type="auto"/>
+                <w:hideMark/>
+              </w:tcPr>
+              <w:p>
+                <w:pPr>
+                  <w:pStyle w:val="Bibliography"/>
+                  <w:rPr>
+                    <w:noProof/>
+                  </w:rPr>
+                </w:pPr>
+                <w:r>
+                  <w:rPr>
+                    <w:noProof/>
+                  </w:rPr>
+                  <w:t>A. W. S. (AWS), "Công nghệ Máy học là gì?," Amazon Web Services, [Online]. Available: https://aws.amazon.com/vi/what-is/machine-learning/.</w:t>
+                </w:r>
+              </w:p>
+            </w:tc>
+          </w:tr>
+        </w:tbl>
+        <w:p>
+          <w:pPr>
+            <w:divId w:val="1368991025"/>
             <w:rPr>
-              <w:rFonts w:cs="Arial"/>
+              <w:noProof/>
+            </w:rPr>
+          </w:pPr>
+        </w:p>
+        <w:p>
+          <w:pPr>
+            <w:rPr>
               <w:b/>
               <w:bCs/>
-              <w:noProof/>
-              <w:kern w:val="32"/>
-              <w:sz w:val="30"/>
-              <w:szCs w:val="32"/>
+              <w:sz w:val="24"/>
             </w:rPr>
-            <w:t>There are no sources in the current document.</w:t>
-          </w:r>
+          </w:pPr>
           <w:r>
             <w:rPr>
               <w:b/>
@@ -3533,7 +4507,7 @@
       </w:r>
     </w:p>
     <w:sectPr>
-      <w:headerReference w:type="even" r:id="rId14"/>
+      <w:headerReference w:type="even" r:id="rId15"/>
       <w:pgSz w:w="11907" w:h="16840" w:code="9"/>
       <w:pgMar w:top="1701" w:right="1134" w:bottom="1701" w:left="1985" w:header="709" w:footer="709" w:gutter="0"/>
       <w:pgNumType w:start="1"/>
@@ -5836,7 +6810,7 @@
         <w:rFonts w:ascii="Times New Roman" w:eastAsia="Times New Roman" w:hAnsi="Times New Roman" w:cs="Times New Roman" w:hint="default"/>
       </w:rPr>
     </w:lvl>
-    <w:lvl w:ilvl="1" w:tplc="48090003" w:tentative="1">
+    <w:lvl w:ilvl="1" w:tplc="48090003">
       <w:start w:val="1"/>
       <w:numFmt w:val="bullet"/>
       <w:lvlText w:val="o"/>
@@ -9436,7 +10410,6 @@
   <w:style w:type="character" w:default="1" w:styleId="DefaultParagraphFont">
     <w:name w:val="Default Paragraph Font"/>
     <w:uiPriority w:val="1"/>
-    <w:semiHidden/>
     <w:unhideWhenUsed/>
   </w:style>
   <w:style w:type="table" w:default="1" w:styleId="TableNormal">
@@ -10322,11 +11295,70 @@
 </file>
 
 <file path=customXml/item1.xml><?xml version="1.0" encoding="utf-8"?>
-<b:Sources xmlns:b="http://schemas.openxmlformats.org/officeDocument/2006/bibliography" xmlns="http://schemas.openxmlformats.org/officeDocument/2006/bibliography" SelectedStyle="\IEEE2006OfficeOnline.xsl" StyleName="IEEE" Version="2006"/>
+<b:Sources xmlns:b="http://schemas.openxmlformats.org/officeDocument/2006/bibliography" xmlns="http://schemas.openxmlformats.org/officeDocument/2006/bibliography" SelectedStyle="\IEEE2006OfficeOnline.xsl" StyleName="IEEE" Version="2006">
+  <b:Source>
+    <b:Tag>Ama</b:Tag>
+    <b:SourceType>InternetSite</b:SourceType>
+    <b:Guid>{17ED89AF-3D72-4667-9C4E-481DD0601D78}</b:Guid>
+    <b:Title>AI là gì? – Giải thích về trí tuệ nhân tạo</b:Title>
+    <b:Author>
+      <b:Author>
+        <b:NameList>
+          <b:Person>
+            <b:Last>(AWS)</b:Last>
+            <b:First>Amazon</b:First>
+            <b:Middle>Web Services</b:Middle>
+          </b:Person>
+        </b:NameList>
+      </b:Author>
+    </b:Author>
+    <b:ProductionCompany>Amazon Web Services (AWS)</b:ProductionCompany>
+    <b:URL>https://aws.amazon.com/vi/what-is/artificial-intelligence/</b:URL>
+    <b:RefOrder>1</b:RefOrder>
+  </b:Source>
+  <b:Source>
+    <b:Tag>Ama1</b:Tag>
+    <b:SourceType>InternetSite</b:SourceType>
+    <b:Guid>{2C2487E9-EC67-4FD1-81EF-34459F78C96C}</b:Guid>
+    <b:Title>Công nghệ Máy học là gì?</b:Title>
+    <b:Author>
+      <b:Author>
+        <b:NameList>
+          <b:Person>
+            <b:Last>(AWS)</b:Last>
+            <b:First>Amazon</b:First>
+            <b:Middle>Web Services</b:Middle>
+          </b:Person>
+        </b:NameList>
+      </b:Author>
+    </b:Author>
+    <b:ProductionCompany>Amazon Web Services</b:ProductionCompany>
+    <b:URL>https://aws.amazon.com/vi/what-is/machine-learning/</b:URL>
+    <b:RefOrder>2</b:RefOrder>
+  </b:Source>
+  <b:Source>
+    <b:Tag>Clo</b:Tag>
+    <b:SourceType>InternetSite</b:SourceType>
+    <b:Guid>{9AB8D558-7ADA-48B7-B482-FDFBED8C980D}</b:Guid>
+    <b:Author>
+      <b:Author>
+        <b:NameList>
+          <b:Person>
+            <b:Last>Cloudflare</b:Last>
+          </b:Person>
+        </b:NameList>
+      </b:Author>
+    </b:Author>
+    <b:Title>Cloudflare</b:Title>
+    <b:InternetSiteTitle>What is deep learning? - Cloudflare</b:InternetSiteTitle>
+    <b:URL>https://www.cloudflare.com/learning/ai/what-is-deep-learning/</b:URL>
+    <b:RefOrder>3</b:RefOrder>
+  </b:Source>
+</b:Sources>
 </file>
 
 <file path=customXml/itemProps1.xml><?xml version="1.0" encoding="utf-8"?>
-<ds:datastoreItem xmlns:ds="http://schemas.openxmlformats.org/officeDocument/2006/customXml" ds:itemID="{F9E2F24F-12F2-4A34-9EBD-FFFE85D35CAA}">
+<ds:datastoreItem xmlns:ds="http://schemas.openxmlformats.org/officeDocument/2006/customXml" ds:itemID="{C82E0CC9-0C7B-427E-9F48-FB92BB59F62D}">
   <ds:schemaRefs>
     <ds:schemaRef ds:uri="http://schemas.openxmlformats.org/officeDocument/2006/bibliography"/>
   </ds:schemaRefs>

</xml_diff>

<commit_message>
write document CNN part 2
</commit_message>
<xml_diff>
--- a/DAKHMT_2121050346_NguyenMinhTien.docx
+++ b/DAKHMT_2121050346_NguyenMinhTien.docx
@@ -288,7 +288,7 @@
           </mc:Choice>
           <mc:Fallback>
             <w:pict>
-              <v:group w14:anchorId="1A05ADAF" id="Group 1" o:spid="_x0000_s1026" style="position:absolute;margin-left:260.1pt;margin-top:8.95pt;width:72.15pt;height:10.25pt;z-index:-251660288;mso-wrap-distance-left:0;mso-wrap-distance-right:0;mso-position-horizontal-relative:page;mso-width-relative:margin;mso-height-relative:margin" coordorigin="25463,8997" coordsize="9169,1174" o:gfxdata="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">
+              <v:group w14:anchorId="6D012065" id="Group 1" o:spid="_x0000_s1026" style="position:absolute;margin-left:260.1pt;margin-top:8.95pt;width:72.15pt;height:10.25pt;z-index:-251660288;mso-wrap-distance-left:0;mso-wrap-distance-right:0;mso-position-horizontal-relative:page;mso-width-relative:margin;mso-height-relative:margin" coordorigin="25463,8997" coordsize="9169,1174" o:gfxdata="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">
                 <v:shape id="Graphic 4" o:spid="_x0000_s1027" style="position:absolute;left:25463;top:9772;width:2959;height:13;visibility:visible;mso-wrap-style:square;v-text-anchor:top" coordsize="295910,1270" o:gfxdata="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" path="m,l295327,e" filled="f" strokeweight=".36547mm">
                   <v:stroke dashstyle="3 1"/>
                   <v:path arrowok="t"/>
@@ -4581,7 +4581,7 @@
           <w:noProof/>
         </w:rPr>
         <w:drawing>
-          <wp:inline distT="0" distB="0" distL="0" distR="0" wp14:anchorId="311B5870" wp14:editId="0C9CFF9C">
+          <wp:inline distT="0" distB="0" distL="0" distR="0" wp14:anchorId="311B5870" wp14:editId="339A858A">
             <wp:extent cx="5141595" cy="1737081"/>
             <wp:effectExtent l="0" t="0" r="1905" b="0"/>
             <wp:docPr id="1518734317" name="Picture 4"/>
@@ -4658,15 +4658,262 @@
           <w:ilvl w:val="0"/>
           <w:numId w:val="56"/>
         </w:numPr>
-      </w:pPr>
-      <w:r>
-        <w:t>Tầng tích chập (</w:t>
-      </w:r>
-      <w:r>
-        <w:t>Convolutional Layers</w:t>
-      </w:r>
-      <w:r>
-        <w:t>)</w:t>
+        <w:rPr>
+          <w:b/>
+          <w:bCs/>
+        </w:rPr>
+      </w:pPr>
+      <w:r>
+        <w:rPr>
+          <w:b/>
+          <w:bCs/>
+        </w:rPr>
+        <w:t>Lớp</w:t>
+      </w:r>
+      <w:r>
+        <w:rPr>
+          <w:b/>
+          <w:bCs/>
+        </w:rPr>
+        <w:t xml:space="preserve"> tích chập (Convolutional Layers)</w:t>
+      </w:r>
+    </w:p>
+    <w:p>
+      <w:pPr>
+        <w:pStyle w:val="ListParagraph"/>
+        <w:numPr>
+          <w:ilvl w:val="1"/>
+          <w:numId w:val="56"/>
+        </w:numPr>
+      </w:pPr>
+      <w:r>
+        <w:t>Đây là lớp quan trọng nhất trong CNN, có nhiệm vụ thực hiện phép tích chập (convolution) để trích xuất các đặc trưng cục bộ từ hình ảnh. Lớp này sử dụng các bộ lọc (filter), còn gọi là kernel, để quét qua toàn bộ ảnh và phát hiện các đặc trưng quan trọng.</w:t>
+      </w:r>
+    </w:p>
+    <w:p>
+      <w:pPr>
+        <w:pStyle w:val="ListParagraph"/>
+        <w:numPr>
+          <w:ilvl w:val="1"/>
+          <w:numId w:val="56"/>
+        </w:numPr>
+      </w:pPr>
+      <w:r>
+        <w:rPr>
+          <w:b/>
+          <w:bCs/>
+        </w:rPr>
+        <w:t>Nguyên lý hoạt động:</w:t>
+      </w:r>
+      <w:r>
+        <w:t xml:space="preserve"> Bộ lọc là một ma trận nhỏ (thường có kích thước 3×3 hoặc 5×5), di chuyển lần lượt trên từng vùng của ảnh và thực hiện phép tích chập với giá trị pixel tại vị trí đó.</w:t>
+      </w:r>
+    </w:p>
+    <w:p>
+      <w:pPr>
+        <w:pStyle w:val="ListParagraph"/>
+        <w:numPr>
+          <w:ilvl w:val="1"/>
+          <w:numId w:val="56"/>
+        </w:numPr>
+      </w:pPr>
+      <w:r>
+        <w:rPr>
+          <w:b/>
+          <w:bCs/>
+        </w:rPr>
+        <w:lastRenderedPageBreak/>
+        <w:t>Filter Map:</w:t>
+      </w:r>
+      <w:r>
+        <w:t xml:space="preserve"> Là tập hợp các ma trận ba chiều chứa tham số, được điều chỉnh trong quá trình huấn luyện. Mỗi bộ lọc sẽ học một đặc trưng khác nhau của ảnh, chẳng hạn như cạnh, góc hoặc các hình dạng phức tạp hơn.</w:t>
+      </w:r>
+    </w:p>
+    <w:p>
+      <w:pPr>
+        <w:pStyle w:val="ListParagraph"/>
+        <w:numPr>
+          <w:ilvl w:val="1"/>
+          <w:numId w:val="56"/>
+        </w:numPr>
+      </w:pPr>
+      <w:r>
+        <w:rPr>
+          <w:b/>
+          <w:bCs/>
+        </w:rPr>
+        <w:t>Stride:</w:t>
+      </w:r>
+      <w:r>
+        <w:t xml:space="preserve"> Xác định khoảng dịch chuyển của bộ lọc trên ảnh. Nếu stride = 1, bộ lọc di chuyển từng pixel một, còn nếu stride = 2, bộ lọc sẽ nhảy hai pixel mỗi lần quét, giúp giảm kích thước của đầu ra (feature map).</w:t>
+      </w:r>
+    </w:p>
+    <w:p>
+      <w:pPr>
+        <w:keepNext/>
+        <w:jc w:val="center"/>
+      </w:pPr>
+      <w:r>
+        <w:rPr>
+          <w:noProof/>
+        </w:rPr>
+        <w:drawing>
+          <wp:inline distT="0" distB="0" distL="0" distR="0" wp14:anchorId="0A0BD2BA" wp14:editId="647B4EF7">
+            <wp:extent cx="5288377" cy="2313214"/>
+            <wp:effectExtent l="0" t="0" r="7620" b="0"/>
+            <wp:docPr id="1810079788" name="Picture 1" descr="A white rectangular box with a arrow pointing to the left&#10;&#10;AI-generated content may be incorrect."/>
+            <wp:cNvGraphicFramePr>
+              <a:graphicFrameLocks xmlns:a="http://schemas.openxmlformats.org/drawingml/2006/main" noChangeAspect="1"/>
+            </wp:cNvGraphicFramePr>
+            <a:graphic xmlns:a="http://schemas.openxmlformats.org/drawingml/2006/main">
+              <a:graphicData uri="http://schemas.openxmlformats.org/drawingml/2006/picture">
+                <pic:pic xmlns:pic="http://schemas.openxmlformats.org/drawingml/2006/picture">
+                  <pic:nvPicPr>
+                    <pic:cNvPr id="1810079788" name="Picture 1" descr="A white rectangular box with a arrow pointing to the left&#10;&#10;AI-generated content may be incorrect."/>
+                    <pic:cNvPicPr/>
+                  </pic:nvPicPr>
+                  <pic:blipFill>
+                    <a:blip r:embed="rId16"/>
+                    <a:stretch>
+                      <a:fillRect/>
+                    </a:stretch>
+                  </pic:blipFill>
+                  <pic:spPr>
+                    <a:xfrm>
+                      <a:off x="0" y="0"/>
+                      <a:ext cx="5319099" cy="2326652"/>
+                    </a:xfrm>
+                    <a:prstGeom prst="rect">
+                      <a:avLst/>
+                    </a:prstGeom>
+                  </pic:spPr>
+                </pic:pic>
+              </a:graphicData>
+            </a:graphic>
+          </wp:inline>
+        </w:drawing>
+      </w:r>
+    </w:p>
+    <w:p>
+      <w:pPr>
+        <w:pStyle w:val="Caption"/>
+      </w:pPr>
+      <w:r>
+        <w:t xml:space="preserve">Hình </w:t>
+      </w:r>
+      <w:fldSimple w:instr=" SEQ Hình \* ARABIC ">
+        <w:r>
+          <w:rPr>
+            <w:noProof/>
+          </w:rPr>
+          <w:t>3</w:t>
+        </w:r>
+      </w:fldSimple>
+      <w:r>
+        <w:t xml:space="preserve"> – Lớp tích chập hoạt động với stride là 2</w:t>
+      </w:r>
+    </w:p>
+    <w:p>
+      <w:pPr>
+        <w:pStyle w:val="ListParagraph"/>
+        <w:numPr>
+          <w:ilvl w:val="1"/>
+          <w:numId w:val="56"/>
+        </w:numPr>
+      </w:pPr>
+      <w:r>
+        <w:rPr>
+          <w:b/>
+          <w:bCs/>
+        </w:rPr>
+        <w:t>Padding:</w:t>
+      </w:r>
+      <w:r>
+        <w:t xml:space="preserve"> Để tránh mất thông tin ở các vùng biên của ảnh khi thực hiện phép tích chập, người ta thường thêm các giá trị 0 xung quanh ảnh trước khi áp dụng bộ lọc. Việc này giúp giữ nguyên kích thước của ảnh đầu vào và đảm bảo rằng các đặc trưng quan trọng ở rìa ảnh vẫn được phát hiện hiệu quả.</w:t>
+      </w:r>
+    </w:p>
+    <w:p>
+      <w:pPr>
+        <w:keepNext/>
+      </w:pPr>
+      <w:r>
+        <w:rPr>
+          <w:noProof/>
+        </w:rPr>
+        <w:drawing>
+          <wp:inline distT="0" distB="0" distL="0" distR="0" wp14:anchorId="4E1E4C3D" wp14:editId="5D7FDE8A">
+            <wp:extent cx="5084618" cy="2195156"/>
+            <wp:effectExtent l="0" t="0" r="1905" b="0"/>
+            <wp:docPr id="1334276268" name="Picture 1" descr="A screenshot of a grid&#10;&#10;AI-generated content may be incorrect."/>
+            <wp:cNvGraphicFramePr>
+              <a:graphicFrameLocks xmlns:a="http://schemas.openxmlformats.org/drawingml/2006/main" noChangeAspect="1"/>
+            </wp:cNvGraphicFramePr>
+            <a:graphic xmlns:a="http://schemas.openxmlformats.org/drawingml/2006/main">
+              <a:graphicData uri="http://schemas.openxmlformats.org/drawingml/2006/picture">
+                <pic:pic xmlns:pic="http://schemas.openxmlformats.org/drawingml/2006/picture">
+                  <pic:nvPicPr>
+                    <pic:cNvPr id="1334276268" name="Picture 1" descr="A screenshot of a grid&#10;&#10;AI-generated content may be incorrect."/>
+                    <pic:cNvPicPr/>
+                  </pic:nvPicPr>
+                  <pic:blipFill>
+                    <a:blip r:embed="rId17"/>
+                    <a:stretch>
+                      <a:fillRect/>
+                    </a:stretch>
+                  </pic:blipFill>
+                  <pic:spPr>
+                    <a:xfrm>
+                      <a:off x="0" y="0"/>
+                      <a:ext cx="5140762" cy="2219395"/>
+                    </a:xfrm>
+                    <a:prstGeom prst="rect">
+                      <a:avLst/>
+                    </a:prstGeom>
+                  </pic:spPr>
+                </pic:pic>
+              </a:graphicData>
+            </a:graphic>
+          </wp:inline>
+        </w:drawing>
+      </w:r>
+    </w:p>
+    <w:p>
+      <w:pPr>
+        <w:pStyle w:val="Caption"/>
+      </w:pPr>
+      <w:r>
+        <w:t xml:space="preserve">Hình </w:t>
+      </w:r>
+      <w:fldSimple w:instr=" SEQ Hình \* ARABIC ">
+        <w:r>
+          <w:rPr>
+            <w:noProof/>
+          </w:rPr>
+          <w:t>4</w:t>
+        </w:r>
+      </w:fldSimple>
+      <w:r>
+        <w:t xml:space="preserve"> – Minh họa về Zero Padding (Padding 0)</w:t>
+      </w:r>
+    </w:p>
+    <w:p>
+      <w:pPr>
+        <w:pStyle w:val="ListParagraph"/>
+        <w:numPr>
+          <w:ilvl w:val="1"/>
+          <w:numId w:val="56"/>
+        </w:numPr>
+      </w:pPr>
+      <w:r>
+        <w:rPr>
+          <w:b/>
+          <w:bCs/>
+        </w:rPr>
+        <w:lastRenderedPageBreak/>
+        <w:t>Feature Map:</w:t>
+      </w:r>
+      <w:r>
+        <w:t xml:space="preserve"> Sau khi bộ lọc quét qua toàn bộ ảnh, kết quả của mỗi lần tích chập được lưu trong một ma trận gọi là feature map. Ma trận này chứa các đặc trưng quan trọng đã được trích xuất, giúp mạng CNN nhận diện được các chi tiết như cạnh, góc và hình dạng trong ảnh.</w:t>
       </w:r>
     </w:p>
     <w:p>
@@ -4676,14 +4923,242 @@
           <w:ilvl w:val="0"/>
           <w:numId w:val="56"/>
         </w:numPr>
-      </w:pPr>
-    </w:p>
+        <w:rPr>
+          <w:b/>
+          <w:bCs/>
+        </w:rPr>
+      </w:pPr>
+      <w:r>
+        <w:rPr>
+          <w:b/>
+          <w:bCs/>
+        </w:rPr>
+        <w:t xml:space="preserve">Lớp phi tuyến tính - </w:t>
+      </w:r>
+      <w:r>
+        <w:rPr>
+          <w:b/>
+          <w:bCs/>
+        </w:rPr>
+        <w:t xml:space="preserve"> ReLU (Rectified Linear Unit Layer)</w:t>
+      </w:r>
+    </w:p>
+    <w:p>
+      <w:pPr>
+        <w:pStyle w:val="ListParagraph"/>
+        <w:numPr>
+          <w:ilvl w:val="1"/>
+          <w:numId w:val="56"/>
+        </w:numPr>
+        <w:rPr>
+          <w:b/>
+          <w:bCs/>
+        </w:rPr>
+      </w:pPr>
+      <w:r>
+        <w:t xml:space="preserve">ReLU </w:t>
+      </w:r>
+      <w:r>
+        <w:t>Là một hàm kích hoạt phi tuyến phổ biến trong CNN, giúp mạng học được các đặc trưng phức tạp hơn bằng cách đưa tính phi tuyến vào mô hình, do phép tích chập vốn dĩ là một phép toán tuyến tính.</w:t>
+      </w:r>
+    </w:p>
+    <w:p>
+      <w:pPr>
+        <w:pStyle w:val="ListParagraph"/>
+        <w:numPr>
+          <w:ilvl w:val="1"/>
+          <w:numId w:val="56"/>
+        </w:numPr>
+        <w:rPr>
+          <w:lang w:val="en-SG"/>
+        </w:rPr>
+      </w:pPr>
+      <w:r>
+        <w:rPr>
+          <w:b/>
+          <w:bCs/>
+        </w:rPr>
+        <w:t>Công thức:</w:t>
+      </w:r>
+      <w:r>
+        <w:rPr>
+          <w:sz w:val="24"/>
+          <w:lang w:val="en-SG" w:eastAsia="en-SG"/>
+        </w:rPr>
+        <w:t xml:space="preserve"> </w:t>
+      </w:r>
+      <w:r>
+        <w:rPr>
+          <w:lang w:val="en-SG"/>
+        </w:rPr>
+        <w:t>f(x)=max(0,x)</w:t>
+      </w:r>
+    </w:p>
+    <w:p>
+      <w:pPr>
+        <w:keepNext/>
+        <w:ind w:left="1287" w:firstLine="0"/>
+      </w:pPr>
+      <w:r>
+        <w:rPr>
+          <w:noProof/>
+        </w:rPr>
+        <w:drawing>
+          <wp:inline distT="0" distB="0" distL="0" distR="0" wp14:anchorId="736A872F" wp14:editId="02EFA74C">
+            <wp:extent cx="4550226" cy="1923791"/>
+            <wp:effectExtent l="0" t="0" r="3175" b="635"/>
+            <wp:docPr id="280248160" name="Picture 1" descr="A diagram of a function&#10;&#10;AI-generated content may be incorrect."/>
+            <wp:cNvGraphicFramePr>
+              <a:graphicFrameLocks xmlns:a="http://schemas.openxmlformats.org/drawingml/2006/main" noChangeAspect="1"/>
+            </wp:cNvGraphicFramePr>
+            <a:graphic xmlns:a="http://schemas.openxmlformats.org/drawingml/2006/main">
+              <a:graphicData uri="http://schemas.openxmlformats.org/drawingml/2006/picture">
+                <pic:pic xmlns:pic="http://schemas.openxmlformats.org/drawingml/2006/picture">
+                  <pic:nvPicPr>
+                    <pic:cNvPr id="280248160" name="Picture 1" descr="A diagram of a function&#10;&#10;AI-generated content may be incorrect."/>
+                    <pic:cNvPicPr/>
+                  </pic:nvPicPr>
+                  <pic:blipFill>
+                    <a:blip r:embed="rId18"/>
+                    <a:stretch>
+                      <a:fillRect/>
+                    </a:stretch>
+                  </pic:blipFill>
+                  <pic:spPr>
+                    <a:xfrm>
+                      <a:off x="0" y="0"/>
+                      <a:ext cx="4597583" cy="1943813"/>
+                    </a:xfrm>
+                    <a:prstGeom prst="rect">
+                      <a:avLst/>
+                    </a:prstGeom>
+                  </pic:spPr>
+                </pic:pic>
+              </a:graphicData>
+            </a:graphic>
+          </wp:inline>
+        </w:drawing>
+      </w:r>
+    </w:p>
+    <w:p>
+      <w:pPr>
+        <w:pStyle w:val="Caption"/>
+      </w:pPr>
+      <w:r>
+        <w:t xml:space="preserve">Hình </w:t>
+      </w:r>
+      <w:fldSimple w:instr=" SEQ Hình \* ARABIC ">
+        <w:r>
+          <w:rPr>
+            <w:noProof/>
+          </w:rPr>
+          <w:t>5</w:t>
+        </w:r>
+      </w:fldSimple>
+      <w:r>
+        <w:t xml:space="preserve"> – Cơ chế hoạt động của hàm phi tuyến tính – ReLU</w:t>
+      </w:r>
+    </w:p>
+    <w:p>
+      <w:pPr>
+        <w:pStyle w:val="ListParagraph"/>
+        <w:numPr>
+          <w:ilvl w:val="1"/>
+          <w:numId w:val="56"/>
+        </w:numPr>
+      </w:pPr>
+      <w:r>
+        <w:t>Hàm này giữ nguyên giá trị đầu vào nếu nó dương và đặt về 0 nếu âm, giúp mô hình tránh vấn đề vanishing gradient và tăng hiệu suất huấn luyện.</w:t>
+      </w:r>
+    </w:p>
+    <w:p>
+      <w:pPr>
+        <w:pStyle w:val="ListParagraph"/>
+        <w:numPr>
+          <w:ilvl w:val="0"/>
+          <w:numId w:val="56"/>
+        </w:numPr>
+        <w:rPr>
+          <w:b/>
+          <w:bCs/>
+        </w:rPr>
+      </w:pPr>
+      <w:r>
+        <w:rPr>
+          <w:b/>
+          <w:bCs/>
+        </w:rPr>
+        <w:t>Lớp lấy mẫu (Pooling Layer)</w:t>
+      </w:r>
+    </w:p>
+    <w:p>
+      <w:pPr>
+        <w:pStyle w:val="ListParagraph"/>
+        <w:numPr>
+          <w:ilvl w:val="1"/>
+          <w:numId w:val="56"/>
+        </w:numPr>
+      </w:pPr>
+      <w:r>
+        <w:t>Giảm kích thước feature map để giảm số lượng tham số, tránh overfitting.</w:t>
+      </w:r>
+    </w:p>
+    <w:p>
+      <w:pPr>
+        <w:pStyle w:val="ListParagraph"/>
+        <w:numPr>
+          <w:ilvl w:val="1"/>
+          <w:numId w:val="56"/>
+        </w:numPr>
+      </w:pPr>
+      <w:r>
+        <w:t>Các loại Pooling Layer:</w:t>
+      </w:r>
+    </w:p>
+    <w:p>
+      <w:pPr>
+        <w:pStyle w:val="ListParagraph"/>
+        <w:numPr>
+          <w:ilvl w:val="2"/>
+          <w:numId w:val="56"/>
+        </w:numPr>
+      </w:pPr>
+      <w:r>
+        <w:t>Max Pooling</w:t>
+      </w:r>
+      <w:r>
+        <w:t xml:space="preserve">: </w:t>
+      </w:r>
+      <w:r>
+        <w:t>Giữ lại giá trị lớn nhất trong từng vùng nhỏ.</w:t>
+      </w:r>
+    </w:p>
+    <w:p>
+      <w:pPr>
+        <w:pStyle w:val="ListParagraph"/>
+        <w:numPr>
+          <w:ilvl w:val="2"/>
+          <w:numId w:val="56"/>
+        </w:numPr>
+      </w:pPr>
+      <w:r>
+        <w:t>Average Pooling</w:t>
+      </w:r>
+      <w:r>
+        <w:t xml:space="preserve">: </w:t>
+      </w:r>
+      <w:r>
+        <w:t>Tính trung bình các giá trị trong vùng nhỏ.</w:t>
+      </w:r>
+    </w:p>
+    <w:p/>
     <w:p>
       <w:pPr>
         <w:pStyle w:val="Heading2"/>
       </w:pPr>
       <w:bookmarkStart w:id="23" w:name="_Toc191417354"/>
       <w:r>
+        <w:lastRenderedPageBreak/>
         <w:t>Tổng quan về t</w:t>
       </w:r>
       <w:r>
@@ -4712,11 +5187,7 @@
         <w:t xml:space="preserve"> (Computer Vision)</w:t>
       </w:r>
       <w:r>
-        <w:t xml:space="preserve"> là một lĩnh vực nghiên cứu tập trung vào việc thu nhận, xử lý và phân tích hình ảnh kỹ thuật số nhằm trích xuất thông tin có ý nghĩa. Nó bao gồm các phương pháp tự động để nhận diện, phân loại và diễn giải </w:t>
-      </w:r>
-      <w:r>
-        <w:lastRenderedPageBreak/>
-        <w:t>dữ liệu hình ảnh từ thế giới thực, giúp máy tính có khả năng hiểu và phản hồi với môi trường xung quanh thông qua dữ liệu trực quan.</w:t>
+        <w:t xml:space="preserve"> là một lĩnh vực nghiên cứu tập trung vào việc thu nhận, xử lý và phân tích hình ảnh kỹ thuật số nhằm trích xuất thông tin có ý nghĩa. Nó bao gồm các phương pháp tự động để nhận diện, phân loại và diễn giải dữ liệu hình ảnh từ thế giới thực, giúp máy tính có khả năng hiểu và phản hồi với môi trường xung quanh thông qua dữ liệu trực quan.</w:t>
       </w:r>
     </w:p>
     <w:p>
@@ -4749,7 +5220,7 @@
                     <pic:cNvPicPr/>
                   </pic:nvPicPr>
                   <pic:blipFill rotWithShape="1">
-                    <a:blip r:embed="rId16">
+                    <a:blip r:embed="rId19">
                       <a:extLst>
                         <a:ext uri="{28A0092B-C50C-407E-A947-70E740481C1C}">
                           <a14:useLocalDpi xmlns:a14="http://schemas.microsoft.com/office/drawing/2010/main" val="0"/>
@@ -4795,7 +5266,7 @@
           <w:rPr>
             <w:noProof/>
           </w:rPr>
-          <w:t>3</w:t>
+          <w:t>6</w:t>
         </w:r>
       </w:fldSimple>
       <w:r>
@@ -4835,7 +5306,11 @@
     </w:p>
     <w:p>
       <w:r>
-        <w:t xml:space="preserve">Xử lý ảnh là một nhánh của khoa học máy tính và kỹ thuật, chuyên nghiên cứu các phương pháp phân tích, biến đổi và thao tác hình ảnh để trích xuất thông tin có ý nghĩa. Quá trình này có thể bao gồm việc cải thiện chất lượng ảnh, nhận diện mẫu, hoặc chuẩn bị dữ liệu đầu vào cho các hệ thống thị giác máy tính. Trong bài toán nhận diện biển số xe, xử lý ảnh đóng vai trò quan trọng trong việc làm sạch dữ liệu đầu vào, phát hiện vùng chứa biển số và tách ký tự phục vụ cho quá trình nhận dạng. </w:t>
+        <w:t xml:space="preserve">Xử lý ảnh là một nhánh của khoa học máy tính và kỹ thuật, chuyên nghiên cứu các phương pháp phân tích, biến đổi và thao tác hình ảnh để trích xuất thông tin có ý nghĩa. Quá trình này có thể bao gồm việc cải thiện chất lượng ảnh, nhận diện mẫu, hoặc chuẩn bị dữ liệu đầu vào cho các hệ thống thị giác máy tính. Trong bài toán </w:t>
+      </w:r>
+      <w:r>
+        <w:lastRenderedPageBreak/>
+        <w:t xml:space="preserve">nhận diện biển số xe, xử lý ảnh đóng vai trò quan trọng trong việc làm sạch dữ liệu đầu vào, phát hiện vùng chứa biển số và tách ký tự phục vụ cho quá trình nhận dạng. </w:t>
       </w:r>
     </w:p>
     <w:p>
@@ -4846,7 +5321,6 @@
         <w:rPr>
           <w:noProof/>
         </w:rPr>
-        <w:lastRenderedPageBreak/>
         <w:drawing>
           <wp:inline distT="0" distB="0" distL="0" distR="0" wp14:anchorId="7F3DA427" wp14:editId="6CE8267C">
             <wp:extent cx="5276070" cy="3291840"/>
@@ -4863,7 +5337,7 @@
                     <pic:cNvPicPr/>
                   </pic:nvPicPr>
                   <pic:blipFill>
-                    <a:blip r:embed="rId17"/>
+                    <a:blip r:embed="rId20"/>
                     <a:stretch>
                       <a:fillRect/>
                     </a:stretch>
@@ -4896,7 +5370,7 @@
           <w:rPr>
             <w:noProof/>
           </w:rPr>
-          <w:t>4</w:t>
+          <w:t>7</w:t>
         </w:r>
       </w:fldSimple>
       <w:r>
@@ -5036,6 +5510,7 @@
         </w:numPr>
       </w:pPr>
       <w:r>
+        <w:lastRenderedPageBreak/>
         <w:t>Bộ lọc Laplacian: Nhấn mạnh đường biên và các vùng có sự thay đổi cường độ sáng lớn, giúp làm rõ các đặc trưng của ảnh.</w:t>
       </w:r>
     </w:p>
@@ -5056,7 +5531,6 @@
           <w:b/>
           <w:bCs/>
         </w:rPr>
-        <w:lastRenderedPageBreak/>
         <w:t xml:space="preserve"> Trích xuất đặc trưng</w:t>
       </w:r>
     </w:p>
@@ -5322,6 +5796,7 @@
           <w:b/>
           <w:bCs/>
         </w:rPr>
+        <w:lastRenderedPageBreak/>
         <w:t>Các bước triển khai</w:t>
       </w:r>
     </w:p>
@@ -5334,7 +5809,6 @@
         </w:numPr>
       </w:pPr>
       <w:r>
-        <w:lastRenderedPageBreak/>
         <w:t>Thu nhận ảnh: Tiến hành chụp và số hóa hình ảnh từ camera hoặc các nguồn dữ liệu khác.</w:t>
       </w:r>
     </w:p>
@@ -5998,7 +6472,7 @@
       </w:r>
     </w:p>
     <w:sectPr>
-      <w:headerReference w:type="even" r:id="rId18"/>
+      <w:headerReference w:type="even" r:id="rId21"/>
       <w:pgSz w:w="11907" w:h="16840" w:code="9"/>
       <w:pgMar w:top="1701" w:right="1134" w:bottom="1701" w:left="1985" w:header="709" w:footer="709" w:gutter="0"/>
       <w:pgNumType w:start="1"/>
@@ -11901,7 +12375,6 @@
   <w:style w:type="character" w:default="1" w:styleId="DefaultParagraphFont">
     <w:name w:val="Default Paragraph Font"/>
     <w:uiPriority w:val="1"/>
-    <w:semiHidden/>
     <w:unhideWhenUsed/>
   </w:style>
   <w:style w:type="table" w:default="1" w:styleId="TableNormal">

</xml_diff>

<commit_message>
write document for model yolo
</commit_message>
<xml_diff>
--- a/DAKHMT_2121050346_NguyenMinhTien.docx
+++ b/DAKHMT_2121050346_NguyenMinhTien.docx
@@ -288,7 +288,7 @@
           </mc:Choice>
           <mc:Fallback>
             <w:pict>
-              <v:group w14:anchorId="564D3750" id="Group 1" o:spid="_x0000_s1026" style="position:absolute;margin-left:260.1pt;margin-top:8.95pt;width:72.15pt;height:10.25pt;z-index:-251660288;mso-wrap-distance-left:0;mso-wrap-distance-right:0;mso-position-horizontal-relative:page;mso-width-relative:margin;mso-height-relative:margin" coordorigin="25463,8997" coordsize="9169,1174" o:gfxdata="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">
+              <v:group w14:anchorId="6A5241D2" id="Group 1" o:spid="_x0000_s1026" style="position:absolute;margin-left:260.1pt;margin-top:8.95pt;width:72.15pt;height:10.25pt;z-index:-251660288;mso-wrap-distance-left:0;mso-wrap-distance-right:0;mso-position-horizontal-relative:page;mso-width-relative:margin;mso-height-relative:margin" coordorigin="25463,8997" coordsize="9169,1174" o:gfxdata="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">
                 <v:shape id="Graphic 4" o:spid="_x0000_s1027" style="position:absolute;left:25463;top:9772;width:2959;height:13;visibility:visible;mso-wrap-style:square;v-text-anchor:top" coordsize="295910,1270" o:gfxdata="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" path="m,l295327,e" filled="f" strokeweight=".36547mm">
                   <v:stroke dashstyle="3 1"/>
                   <v:path arrowok="t"/>
@@ -4890,7 +4890,7 @@
           <w:rPr>
             <w:noProof/>
           </w:rPr>
-          <w:t>9</w:t>
+          <w:t>2</w:t>
         </w:r>
       </w:fldSimple>
       <w:r>
@@ -4989,7 +4989,7 @@
           <w:rPr>
             <w:noProof/>
           </w:rPr>
-          <w:t>10</w:t>
+          <w:t>3</w:t>
         </w:r>
       </w:fldSimple>
       <w:r>
@@ -5585,7 +5585,7 @@
         </w:rPr>
         <w:lastRenderedPageBreak/>
         <w:drawing>
-          <wp:inline distT="0" distB="0" distL="0" distR="0" wp14:anchorId="6BE3F695" wp14:editId="24522236">
+          <wp:inline distT="0" distB="0" distL="0" distR="0" wp14:anchorId="6BE3F695" wp14:editId="33DD4E61">
             <wp:extent cx="5141595" cy="1737081"/>
             <wp:effectExtent l="0" t="0" r="1905" b="0"/>
             <wp:docPr id="1518734317" name="Picture 4" descr="A diagram of a diagram of a building&#10;&#10;AI-generated content may be incorrect."/>
@@ -5639,27 +5639,14 @@
       <w:r>
         <w:t xml:space="preserve">Hình </w:t>
       </w:r>
-      <w:r>
-        <w:fldChar w:fldCharType="begin"/>
-      </w:r>
-      <w:r>
-        <w:instrText xml:space="preserve"> SEQ Hình \* ARABIC </w:instrText>
-      </w:r>
-      <w:r>
-        <w:fldChar w:fldCharType="separate"/>
-      </w:r>
-      <w:r>
-        <w:rPr>
-          <w:noProof/>
-        </w:rPr>
-        <w:t>2</w:t>
-      </w:r>
-      <w:r>
-        <w:rPr>
-          <w:noProof/>
-        </w:rPr>
-        <w:fldChar w:fldCharType="end"/>
-      </w:r>
+      <w:fldSimple w:instr=" SEQ Hình \* ARABIC ">
+        <w:r>
+          <w:rPr>
+            <w:noProof/>
+          </w:rPr>
+          <w:t>4</w:t>
+        </w:r>
+      </w:fldSimple>
       <w:r>
         <w:t xml:space="preserve"> – Ví dụ về mô hình CNN</w:t>
       </w:r>
@@ -5807,27 +5794,14 @@
       <w:r>
         <w:t xml:space="preserve">Hình </w:t>
       </w:r>
-      <w:r>
-        <w:fldChar w:fldCharType="begin"/>
-      </w:r>
-      <w:r>
-        <w:instrText xml:space="preserve"> SEQ Hình \* ARABIC </w:instrText>
-      </w:r>
-      <w:r>
-        <w:fldChar w:fldCharType="separate"/>
-      </w:r>
-      <w:r>
-        <w:rPr>
-          <w:noProof/>
-        </w:rPr>
-        <w:t>3</w:t>
-      </w:r>
-      <w:r>
-        <w:rPr>
-          <w:noProof/>
-        </w:rPr>
-        <w:fldChar w:fldCharType="end"/>
-      </w:r>
+      <w:fldSimple w:instr=" SEQ Hình \* ARABIC ">
+        <w:r>
+          <w:rPr>
+            <w:noProof/>
+          </w:rPr>
+          <w:t>5</w:t>
+        </w:r>
+      </w:fldSimple>
       <w:r>
         <w:t xml:space="preserve"> – Lớp tích chập hoạt động với stride là 2</w:t>
       </w:r>
@@ -5904,27 +5878,14 @@
       <w:r>
         <w:t xml:space="preserve">Hình </w:t>
       </w:r>
-      <w:r>
-        <w:fldChar w:fldCharType="begin"/>
-      </w:r>
-      <w:r>
-        <w:instrText xml:space="preserve"> SEQ Hình \* ARABIC </w:instrText>
-      </w:r>
-      <w:r>
-        <w:fldChar w:fldCharType="separate"/>
-      </w:r>
-      <w:r>
-        <w:rPr>
-          <w:noProof/>
-        </w:rPr>
-        <w:t>4</w:t>
-      </w:r>
-      <w:r>
-        <w:rPr>
-          <w:noProof/>
-        </w:rPr>
-        <w:fldChar w:fldCharType="end"/>
-      </w:r>
+      <w:fldSimple w:instr=" SEQ Hình \* ARABIC ">
+        <w:r>
+          <w:rPr>
+            <w:noProof/>
+          </w:rPr>
+          <w:t>6</w:t>
+        </w:r>
+      </w:fldSimple>
       <w:r>
         <w:t xml:space="preserve"> – Minh họa về Zero Padding (Padding 0)</w:t>
       </w:r>
@@ -6130,27 +6091,14 @@
       <w:r>
         <w:t xml:space="preserve">Hình </w:t>
       </w:r>
-      <w:r>
-        <w:fldChar w:fldCharType="begin"/>
-      </w:r>
-      <w:r>
-        <w:instrText xml:space="preserve"> SEQ Hình \* ARABIC </w:instrText>
-      </w:r>
-      <w:r>
-        <w:fldChar w:fldCharType="separate"/>
-      </w:r>
-      <w:r>
-        <w:rPr>
-          <w:noProof/>
-        </w:rPr>
-        <w:t>5</w:t>
-      </w:r>
-      <w:r>
-        <w:rPr>
-          <w:noProof/>
-        </w:rPr>
-        <w:fldChar w:fldCharType="end"/>
-      </w:r>
+      <w:fldSimple w:instr=" SEQ Hình \* ARABIC ">
+        <w:r>
+          <w:rPr>
+            <w:noProof/>
+          </w:rPr>
+          <w:t>7</w:t>
+        </w:r>
+      </w:fldSimple>
       <w:r>
         <w:t xml:space="preserve"> – Cơ chế hoạt động của hàm phi tuyến tính – ReLU</w:t>
       </w:r>
@@ -6282,24 +6230,14 @@
       <w:r>
         <w:t xml:space="preserve">Hình </w:t>
       </w:r>
-      <w:r>
-        <w:fldChar w:fldCharType="begin"/>
-      </w:r>
-      <w:r>
-        <w:instrText xml:space="preserve"> SEQ Hình \* ARABIC </w:instrText>
-      </w:r>
-      <w:r>
-        <w:fldChar w:fldCharType="separate"/>
-      </w:r>
-      <w:r>
-        <w:rPr>
-          <w:noProof/>
-        </w:rPr>
-        <w:t>6</w:t>
-      </w:r>
-      <w:r>
-        <w:fldChar w:fldCharType="end"/>
-      </w:r>
+      <w:fldSimple w:instr=" SEQ Hình \* ARABIC ">
+        <w:r>
+          <w:rPr>
+            <w:noProof/>
+          </w:rPr>
+          <w:t>8</w:t>
+        </w:r>
+      </w:fldSimple>
       <w:r>
         <w:t xml:space="preserve"> – Cơ chế hoạt động của Max Pooling với filter 2x2 và stride = 2</w:t>
       </w:r>
@@ -6370,24 +6308,14 @@
       <w:r>
         <w:t xml:space="preserve">Hình </w:t>
       </w:r>
-      <w:r>
-        <w:fldChar w:fldCharType="begin"/>
-      </w:r>
-      <w:r>
-        <w:instrText xml:space="preserve"> SEQ Hình \* ARABIC </w:instrText>
-      </w:r>
-      <w:r>
-        <w:fldChar w:fldCharType="separate"/>
-      </w:r>
-      <w:r>
-        <w:rPr>
-          <w:noProof/>
-        </w:rPr>
-        <w:t>7</w:t>
-      </w:r>
-      <w:r>
-        <w:fldChar w:fldCharType="end"/>
-      </w:r>
+      <w:fldSimple w:instr=" SEQ Hình \* ARABIC ">
+        <w:r>
+          <w:rPr>
+            <w:noProof/>
+          </w:rPr>
+          <w:t>9</w:t>
+        </w:r>
+      </w:fldSimple>
       <w:r>
         <w:t xml:space="preserve"> – Cơ chế hoạt động của Average Pooling với filter 2x2 và stride = 2</w:t>
       </w:r>
@@ -6540,7 +6468,7 @@
           </mc:Choice>
           <mc:Fallback>
             <w:pict>
-              <v:rect w14:anchorId="25B5929E" id="Rectangle 4" o:spid="_x0000_s1026" alt="Convolutional Neural Networks : A Complete Guide | Medium" style="width:24pt;height:24pt;visibility:visible;mso-wrap-style:square;mso-left-percent:-10001;mso-top-percent:-10001;mso-position-horizontal:absolute;mso-position-horizontal-relative:char;mso-position-vertical:absolute;mso-position-vertical-relative:line;mso-left-percent:-10001;mso-top-percent:-10001;v-text-anchor:top" o:gfxdata="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" filled="f" stroked="f">
+              <v:rect w14:anchorId="2654CF3B" id="Rectangle 4" o:spid="_x0000_s1026" alt="Convolutional Neural Networks : A Complete Guide | Medium" style="width:24pt;height:24pt;visibility:visible;mso-wrap-style:square;mso-left-percent:-10001;mso-top-percent:-10001;mso-position-horizontal:absolute;mso-position-horizontal-relative:char;mso-position-vertical:absolute;mso-position-vertical-relative:line;mso-left-percent:-10001;mso-top-percent:-10001;v-text-anchor:top" o:gfxdata="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" filled="f" stroked="f">
                 <o:lock v:ext="edit" aspectratio="t"/>
                 <w10:anchorlock/>
               </v:rect>
@@ -6553,7 +6481,7 @@
           <w:noProof/>
         </w:rPr>
         <w:drawing>
-          <wp:inline distT="0" distB="0" distL="0" distR="0" wp14:anchorId="1E30419A" wp14:editId="08183912">
+          <wp:inline distT="0" distB="0" distL="0" distR="0" wp14:anchorId="1E30419A" wp14:editId="59B29A7B">
             <wp:extent cx="4282440" cy="2297694"/>
             <wp:effectExtent l="0" t="0" r="3810" b="7620"/>
             <wp:docPr id="1618995230" name="Picture 8" descr="A diagram of a network&#10;&#10;AI-generated content may be incorrect."/>
@@ -6607,55 +6535,481 @@
       <w:r>
         <w:t xml:space="preserve">Hình </w:t>
       </w:r>
-      <w:r>
-        <w:fldChar w:fldCharType="begin"/>
-      </w:r>
-      <w:r>
-        <w:instrText xml:space="preserve"> SEQ Hình \* ARABIC </w:instrText>
-      </w:r>
-      <w:r>
-        <w:fldChar w:fldCharType="separate"/>
-      </w:r>
+      <w:fldSimple w:instr=" SEQ Hình \* ARABIC ">
+        <w:r>
+          <w:rPr>
+            <w:noProof/>
+          </w:rPr>
+          <w:t>10</w:t>
+        </w:r>
+      </w:fldSimple>
+      <w:r>
+        <w:t xml:space="preserve"> - </w:t>
+      </w:r>
+      <w:r>
+        <w:t xml:space="preserve">Quá trình làm phẳng và đưa </w:t>
+      </w:r>
+      <w:r>
+        <w:t>feature maps</w:t>
+      </w:r>
+      <w:r>
+        <w:t xml:space="preserve"> vào </w:t>
+      </w:r>
+      <w:r>
+        <w:t>lớp</w:t>
+      </w:r>
+      <w:r>
+        <w:t xml:space="preserve"> kết nối đầy đủ (FC)</w:t>
+      </w:r>
+    </w:p>
+    <w:p>
+      <w:pPr>
+        <w:pStyle w:val="Heading3"/>
+      </w:pPr>
+      <w:bookmarkStart w:id="28" w:name="_Toc191678587"/>
+      <w:r>
+        <w:t xml:space="preserve">Mô hình </w:t>
+      </w:r>
+      <w:r>
+        <w:t>YOLO (You Only Look Once)</w:t>
+      </w:r>
+      <w:bookmarkEnd w:id="28"/>
+    </w:p>
+    <w:p>
+      <w:pPr>
+        <w:ind w:firstLine="720"/>
+      </w:pPr>
+      <w:r>
+        <w:t>YOLO (You Only Look Once) là một thuật toán phát hiện đối tượng dựa trên mạng nơ-ron tích chập (CNN).</w:t>
+      </w:r>
+    </w:p>
+    <w:p>
+      <w:pPr>
+        <w:keepNext/>
+        <w:ind w:firstLine="720"/>
+      </w:pPr>
       <w:r>
         <w:rPr>
           <w:noProof/>
         </w:rPr>
-        <w:t>8</w:t>
-      </w:r>
-      <w:r>
-        <w:fldChar w:fldCharType="end"/>
-      </w:r>
-      <w:r>
-        <w:t xml:space="preserve"> - </w:t>
-      </w:r>
-      <w:r>
-        <w:t xml:space="preserve">Quá trình làm phẳng và đưa </w:t>
-      </w:r>
-      <w:r>
-        <w:t>feature maps</w:t>
-      </w:r>
-      <w:r>
-        <w:t xml:space="preserve"> vào </w:t>
-      </w:r>
-      <w:r>
-        <w:t>lớp</w:t>
-      </w:r>
-      <w:r>
-        <w:t xml:space="preserve"> kết nối đầy đủ (FC)</w:t>
-      </w:r>
-    </w:p>
-    <w:p>
-      <w:pPr>
-        <w:pStyle w:val="Heading3"/>
-      </w:pPr>
-      <w:bookmarkStart w:id="28" w:name="_Toc191678587"/>
-      <w:r>
-        <w:t xml:space="preserve">Mô hình </w:t>
-      </w:r>
-      <w:r>
-        <w:t>YOLO (You Only Look Once)</w:t>
-      </w:r>
-      <w:bookmarkEnd w:id="28"/>
+        <w:drawing>
+          <wp:inline distT="0" distB="0" distL="0" distR="0" wp14:anchorId="2A3A3D17" wp14:editId="5C596F30">
+            <wp:extent cx="5580380" cy="2279015"/>
+            <wp:effectExtent l="0" t="0" r="1270" b="6985"/>
+            <wp:docPr id="1736038200" name="Picture 4" descr="A diagram of a graph&#10;&#10;AI-generated content may be incorrect."/>
+            <wp:cNvGraphicFramePr>
+              <a:graphicFrameLocks xmlns:a="http://schemas.openxmlformats.org/drawingml/2006/main" noChangeAspect="1"/>
+            </wp:cNvGraphicFramePr>
+            <a:graphic xmlns:a="http://schemas.openxmlformats.org/drawingml/2006/main">
+              <a:graphicData uri="http://schemas.openxmlformats.org/drawingml/2006/picture">
+                <pic:pic xmlns:pic="http://schemas.openxmlformats.org/drawingml/2006/picture">
+                  <pic:nvPicPr>
+                    <pic:cNvPr id="1736038200" name="Picture 4" descr="A diagram of a graph&#10;&#10;AI-generated content may be incorrect."/>
+                    <pic:cNvPicPr>
+                      <a:picLocks noChangeAspect="1" noChangeArrowheads="1"/>
+                    </pic:cNvPicPr>
+                  </pic:nvPicPr>
+                  <pic:blipFill>
+                    <a:blip r:embed="rId24">
+                      <a:extLst>
+                        <a:ext uri="{28A0092B-C50C-407E-A947-70E740481C1C}">
+                          <a14:useLocalDpi xmlns:a14="http://schemas.microsoft.com/office/drawing/2010/main" val="0"/>
+                        </a:ext>
+                      </a:extLst>
+                    </a:blip>
+                    <a:srcRect/>
+                    <a:stretch>
+                      <a:fillRect/>
+                    </a:stretch>
+                  </pic:blipFill>
+                  <pic:spPr bwMode="auto">
+                    <a:xfrm>
+                      <a:off x="0" y="0"/>
+                      <a:ext cx="5580380" cy="2279015"/>
+                    </a:xfrm>
+                    <a:prstGeom prst="rect">
+                      <a:avLst/>
+                    </a:prstGeom>
+                    <a:noFill/>
+                    <a:ln>
+                      <a:noFill/>
+                    </a:ln>
+                  </pic:spPr>
+                </pic:pic>
+              </a:graphicData>
+            </a:graphic>
+          </wp:inline>
+        </w:drawing>
+      </w:r>
+    </w:p>
+    <w:p>
+      <w:pPr>
+        <w:pStyle w:val="Caption"/>
+        <w:spacing w:line="276" w:lineRule="auto"/>
+      </w:pPr>
+      <w:r>
+        <w:t xml:space="preserve">Hình </w:t>
+      </w:r>
+      <w:fldSimple w:instr=" SEQ Hình \* ARABIC ">
+        <w:r>
+          <w:rPr>
+            <w:noProof/>
+          </w:rPr>
+          <w:t>11</w:t>
+        </w:r>
+      </w:fldSimple>
+      <w:r>
+        <w:t xml:space="preserve"> – Minh họa về mô hình YOLO</w:t>
+      </w:r>
+    </w:p>
+    <w:p>
+      <w:r>
+        <w:t>Khác với các phương pháp trước đây như R-CNN, Faster R-CNN (chạy nhiều bước), YOLO có thể dự đoán vị trí và loại đối tượng trong một lần quét ảnh, giúp tăng tốc độ đáng kể.</w:t>
+      </w:r>
+    </w:p>
+    <w:p>
+      <w:pPr>
+        <w:rPr>
+          <w:b/>
+          <w:bCs/>
+        </w:rPr>
+      </w:pPr>
+      <w:r>
+        <w:rPr>
+          <w:b/>
+          <w:bCs/>
+        </w:rPr>
+        <w:t>Cấu trúc của YOLO:</w:t>
+      </w:r>
+    </w:p>
+    <w:p>
+      <w:pPr>
+        <w:pStyle w:val="ListParagraph"/>
+        <w:numPr>
+          <w:ilvl w:val="0"/>
+          <w:numId w:val="56"/>
+        </w:numPr>
+      </w:pPr>
+      <w:r>
+        <w:rPr>
+          <w:b/>
+          <w:bCs/>
+        </w:rPr>
+        <w:t>Input:</w:t>
+      </w:r>
+      <w:r>
+        <w:t xml:space="preserve"> một ảnh đầu vào có kích thước cố định.</w:t>
+      </w:r>
+    </w:p>
+    <w:p>
+      <w:pPr>
+        <w:pStyle w:val="ListParagraph"/>
+        <w:numPr>
+          <w:ilvl w:val="0"/>
+          <w:numId w:val="56"/>
+        </w:numPr>
+      </w:pPr>
+      <w:r>
+        <w:rPr>
+          <w:b/>
+          <w:bCs/>
+        </w:rPr>
+        <w:t>Feature Extraction:</w:t>
+      </w:r>
+      <w:r>
+        <w:t xml:space="preserve"> YOLO sử dụng CNN để trích xuất đặc trưng từ ảnh.</w:t>
+      </w:r>
+    </w:p>
+    <w:p>
+      <w:pPr>
+        <w:pStyle w:val="ListParagraph"/>
+        <w:numPr>
+          <w:ilvl w:val="0"/>
+          <w:numId w:val="56"/>
+        </w:numPr>
+      </w:pPr>
+      <w:r>
+        <w:rPr>
+          <w:b/>
+          <w:bCs/>
+        </w:rPr>
+        <w:t>Phân chia ảnh thành lưới:</w:t>
+      </w:r>
+      <w:r>
+        <w:t xml:space="preserve"> YOLO chia ảnh thành SxS ô lưới (ví dụ: 7x7).</w:t>
+      </w:r>
+    </w:p>
+    <w:p>
+      <w:pPr>
+        <w:pStyle w:val="ListParagraph"/>
+        <w:numPr>
+          <w:ilvl w:val="0"/>
+          <w:numId w:val="56"/>
+        </w:numPr>
+        <w:rPr>
+          <w:b/>
+          <w:bCs/>
+        </w:rPr>
+      </w:pPr>
+      <w:r>
+        <w:rPr>
+          <w:b/>
+          <w:bCs/>
+        </w:rPr>
+        <w:t>Dự đoán bounding box:</w:t>
+      </w:r>
+    </w:p>
+    <w:p>
+      <w:pPr>
+        <w:pStyle w:val="ListParagraph"/>
+        <w:numPr>
+          <w:ilvl w:val="1"/>
+          <w:numId w:val="56"/>
+        </w:numPr>
+      </w:pPr>
+      <w:r>
+        <w:lastRenderedPageBreak/>
+        <w:t>Mỗi ô lưới dự đoán B bounding box (khung giới hạn) kèm theo confidence score.</w:t>
+      </w:r>
+    </w:p>
+    <w:p>
+      <w:pPr>
+        <w:pStyle w:val="ListParagraph"/>
+        <w:numPr>
+          <w:ilvl w:val="1"/>
+          <w:numId w:val="56"/>
+        </w:numPr>
+      </w:pPr>
+      <w:r>
+        <w:t>Mỗi bounding box gồm: tọa độ (x, y, w, h) + độ tin cậy + nhãn dự đoán.</w:t>
+      </w:r>
+    </w:p>
+    <w:p>
+      <w:pPr>
+        <w:pStyle w:val="ListParagraph"/>
+        <w:numPr>
+          <w:ilvl w:val="0"/>
+          <w:numId w:val="56"/>
+        </w:numPr>
+      </w:pPr>
+      <w:r>
+        <w:t>Sử dụng Non-Maximum Suppression (NMS) để loại bỏ các bounding box chồng lấn.</w:t>
+      </w:r>
+    </w:p>
+    <w:p>
+      <w:pPr>
+        <w:rPr>
+          <w:b/>
+          <w:bCs/>
+        </w:rPr>
+      </w:pPr>
+      <w:r>
+        <w:rPr>
+          <w:b/>
+          <w:bCs/>
+        </w:rPr>
+        <w:t>Công thức:</w:t>
+      </w:r>
+    </w:p>
+    <w:p>
+      <w:pPr>
+        <w:jc w:val="center"/>
+      </w:pPr>
+      <m:oMathPara>
+        <m:oMath>
+          <m:r>
+            <w:rPr>
+              <w:rFonts w:ascii="Cambria Math" w:hAnsi="Cambria Math"/>
+            </w:rPr>
+            <m:t>Confidence=P(Object)×IOUpred, truth</m:t>
+          </m:r>
+        </m:oMath>
+      </m:oMathPara>
+    </w:p>
+    <w:p>
+      <w:r>
+        <w:t>Công thức này dùng để đánh giá mức độ tin cậy của hộp giới hạn (bounding box) dự đoán.</w:t>
+      </w:r>
+    </w:p>
+    <w:p>
+      <w:r>
+        <w:t>Trong đó:</w:t>
+      </w:r>
+    </w:p>
+    <w:p>
+      <w:pPr>
+        <w:pStyle w:val="ListParagraph"/>
+        <w:numPr>
+          <w:ilvl w:val="0"/>
+          <w:numId w:val="56"/>
+        </w:numPr>
+      </w:pPr>
+      <w:r>
+        <w:rPr>
+          <w:b/>
+          <w:bCs/>
+        </w:rPr>
+        <w:t>P(Object)</w:t>
+      </w:r>
+      <w:r>
+        <w:t xml:space="preserve"> là xác xuất có đối tượng trong một ô lưới.</w:t>
+      </w:r>
+    </w:p>
+    <w:p>
+      <w:pPr>
+        <w:pStyle w:val="ListParagraph"/>
+        <w:numPr>
+          <w:ilvl w:val="1"/>
+          <w:numId w:val="56"/>
+        </w:numPr>
+      </w:pPr>
+      <w:r>
+        <w:t>Nếu ô lưới không có đối tượng, xác xuất sẽ gần bằng 0</w:t>
+      </w:r>
+    </w:p>
+    <w:p>
+      <w:pPr>
+        <w:pStyle w:val="ListParagraph"/>
+        <w:numPr>
+          <w:ilvl w:val="1"/>
+          <w:numId w:val="56"/>
+        </w:numPr>
+      </w:pPr>
+      <w:r>
+        <w:t>Nếu có đối tượng, xác xuất sẽ gần bằng 1</w:t>
+      </w:r>
+    </w:p>
+    <w:p>
+      <w:pPr>
+        <w:pStyle w:val="ListParagraph"/>
+        <w:numPr>
+          <w:ilvl w:val="0"/>
+          <w:numId w:val="56"/>
+        </w:numPr>
+      </w:pPr>
+      <w:r>
+        <w:rPr>
+          <w:b/>
+          <w:bCs/>
+        </w:rPr>
+        <w:t>IOU (Intersection over Union)</w:t>
+      </w:r>
+      <w:r>
+        <w:t xml:space="preserve"> </w:t>
+      </w:r>
+      <w:r>
+        <w:t>là đ</w:t>
+      </w:r>
+      <w:r>
+        <w:t>ộ trùng khớp giữa hộp dự đoán và hộp thực tế</w:t>
+      </w:r>
+      <w:r>
+        <w:t xml:space="preserve"> </w:t>
+      </w:r>
+      <w:r>
+        <w:t>(ground truth).</w:t>
+      </w:r>
+    </w:p>
+    <w:p>
+      <w:pPr>
+        <w:pStyle w:val="ListParagraph"/>
+        <w:numPr>
+          <w:ilvl w:val="1"/>
+          <w:numId w:val="56"/>
+        </w:numPr>
+      </w:pPr>
+      <w:r>
+        <w:t>Công thức tính IOU</w:t>
+      </w:r>
+    </w:p>
+    <w:p>
+      <w:pPr>
+        <w:jc w:val="center"/>
+      </w:pPr>
+      <m:oMathPara>
+        <m:oMath>
+          <m:r>
+            <w:rPr>
+              <w:rFonts w:ascii="Cambria Math" w:hAnsi="Cambria Math"/>
+            </w:rPr>
+            <m:t xml:space="preserve">IOU= </m:t>
+          </m:r>
+          <m:f>
+            <m:fPr>
+              <m:ctrlPr>
+                <w:rPr>
+                  <w:rFonts w:ascii="Cambria Math" w:hAnsi="Cambria Math"/>
+                  <w:i/>
+                </w:rPr>
+              </m:ctrlPr>
+            </m:fPr>
+            <m:num>
+              <m:r>
+                <w:rPr>
+                  <w:rFonts w:ascii="Cambria Math" w:hAnsi="Cambria Math"/>
+                </w:rPr>
+                <m:t>Diện tích phần giao giữa hai hộp</m:t>
+              </m:r>
+            </m:num>
+            <m:den>
+              <m:r>
+                <w:rPr>
+                  <w:rFonts w:ascii="Cambria Math" w:hAnsi="Cambria Math"/>
+                </w:rPr>
+                <m:t>Diện tích phần hợp của hai hộp</m:t>
+              </m:r>
+            </m:den>
+          </m:f>
+        </m:oMath>
+      </m:oMathPara>
+    </w:p>
+    <w:p>
+      <w:pPr>
+        <w:pStyle w:val="ListParagraph"/>
+        <w:numPr>
+          <w:ilvl w:val="2"/>
+          <w:numId w:val="56"/>
+        </w:numPr>
+        <w:rPr>
+          <w:lang w:val="en-SG"/>
+        </w:rPr>
+      </w:pPr>
+      <w:r>
+        <w:rPr>
+          <w:lang w:val="en-SG"/>
+        </w:rPr>
+        <w:t>Nếu hộp dự đoán và hộp thực tế hoàn toàn khớp nhau → IOU = 1</w:t>
+      </w:r>
+    </w:p>
+    <w:p>
+      <w:pPr>
+        <w:pStyle w:val="ListParagraph"/>
+        <w:numPr>
+          <w:ilvl w:val="2"/>
+          <w:numId w:val="56"/>
+        </w:numPr>
+        <w:rPr>
+          <w:lang w:val="en-SG"/>
+        </w:rPr>
+      </w:pPr>
+      <w:r>
+        <w:rPr>
+          <w:lang w:val="en-SG"/>
+        </w:rPr>
+        <w:t>Nếu hộp dự đoán lệch nhiều so với hộp thực tế → IOU ≈ 0.</w:t>
+      </w:r>
+    </w:p>
+    <w:p>
+      <w:pPr>
+        <w:pStyle w:val="ListParagraph"/>
+        <w:numPr>
+          <w:ilvl w:val="2"/>
+          <w:numId w:val="56"/>
+        </w:numPr>
+        <w:rPr>
+          <w:lang w:val="en-SG"/>
+        </w:rPr>
+      </w:pPr>
       <w:r>
         <w:br w:type="page"/>
       </w:r>
@@ -7203,7 +7557,7 @@
       </w:r>
     </w:p>
     <w:sectPr>
-      <w:headerReference w:type="even" r:id="rId24"/>
+      <w:headerReference w:type="even" r:id="rId25"/>
       <w:pgSz w:w="11907" w:h="16840" w:code="9"/>
       <w:pgMar w:top="1701" w:right="1134" w:bottom="1701" w:left="1985" w:header="709" w:footer="709" w:gutter="0"/>
       <w:pgNumType w:start="1"/>

</xml_diff>

<commit_message>
add document training yolo
</commit_message>
<xml_diff>
--- a/DAKHMT_2121050346_NguyenMinhTien.docx
+++ b/DAKHMT_2121050346_NguyenMinhTien.docx
@@ -288,7 +288,7 @@
           </mc:Choice>
           <mc:Fallback>
             <w:pict>
-              <v:group w14:anchorId="2B4A8B3A" id="Group 1" o:spid="_x0000_s1026" style="position:absolute;margin-left:260.1pt;margin-top:8.95pt;width:72.15pt;height:10.25pt;z-index:-251660288;mso-wrap-distance-left:0;mso-wrap-distance-right:0;mso-position-horizontal-relative:page;mso-width-relative:margin;mso-height-relative:margin" coordorigin="25463,8997" coordsize="9169,1174" o:gfxdata="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">
+              <v:group w14:anchorId="210D5B4F" id="Group 1" o:spid="_x0000_s1026" style="position:absolute;margin-left:260.1pt;margin-top:8.95pt;width:72.15pt;height:10.25pt;z-index:-251660288;mso-wrap-distance-left:0;mso-wrap-distance-right:0;mso-position-horizontal-relative:page;mso-width-relative:margin;mso-height-relative:margin" coordorigin="25463,8997" coordsize="9169,1174" o:gfxdata="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">
                 <v:shape id="Graphic 4" o:spid="_x0000_s1027" style="position:absolute;left:25463;top:9772;width:2959;height:13;visibility:visible;mso-wrap-style:square;v-text-anchor:top" coordsize="295910,1270" o:gfxdata="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" path="m,l295327,e" filled="f" strokeweight=".36547mm">
                   <v:stroke dashstyle="3 1"/>
                   <v:path arrowok="t"/>
@@ -359,7 +359,7 @@
           <w:lang w:val="en-US"/>
         </w:rPr>
         <w:drawing>
-          <wp:anchor distT="0" distB="0" distL="114300" distR="114300" simplePos="0" relativeHeight="251662336" behindDoc="0" locked="0" layoutInCell="1" allowOverlap="1" wp14:anchorId="7262CF04" wp14:editId="0ADD851F">
+          <wp:anchor distT="0" distB="0" distL="114300" distR="114300" simplePos="0" relativeHeight="251663360" behindDoc="0" locked="0" layoutInCell="1" allowOverlap="1" wp14:anchorId="7262CF04" wp14:editId="0ADD851F">
             <wp:simplePos x="0" y="0"/>
             <wp:positionH relativeFrom="column">
               <wp:posOffset>3063240</wp:posOffset>
@@ -987,7 +987,7 @@
           <w:sz w:val="30"/>
         </w:rPr>
       </w:pPr>
-      <w:bookmarkStart w:id="4" w:name="_Toc191678566"/>
+      <w:bookmarkStart w:id="4" w:name="_Toc191851684"/>
       <w:r>
         <w:rPr>
           <w:sz w:val="30"/>
@@ -1030,7 +1030,7 @@
         </w:rPr>
         <w:fldChar w:fldCharType="separate"/>
       </w:r>
-      <w:hyperlink w:anchor="_Toc191678566" w:history="1">
+      <w:hyperlink w:anchor="_Toc191851684" w:history="1">
         <w:r>
           <w:rPr>
             <w:rStyle w:val="Hyperlink"/>
@@ -1053,7 +1053,7 @@
           <w:rPr>
             <w:webHidden/>
           </w:rPr>
-          <w:instrText xml:space="preserve"> PAGEREF _Toc191678566 \h </w:instrText>
+          <w:instrText xml:space="preserve"> PAGEREF _Toc191851684 \h </w:instrText>
         </w:r>
         <w:r>
           <w:rPr>
@@ -1091,7 +1091,7 @@
           <w14:ligatures w14:val="standardContextual"/>
         </w:rPr>
       </w:pPr>
-      <w:hyperlink w:anchor="_Toc191678567" w:history="1">
+      <w:hyperlink w:anchor="_Toc191851685" w:history="1">
         <w:r>
           <w:rPr>
             <w:rStyle w:val="Hyperlink"/>
@@ -1114,7 +1114,7 @@
           <w:rPr>
             <w:webHidden/>
           </w:rPr>
-          <w:instrText xml:space="preserve"> PAGEREF _Toc191678567 \h </w:instrText>
+          <w:instrText xml:space="preserve"> PAGEREF _Toc191851685 \h </w:instrText>
         </w:r>
         <w:r>
           <w:rPr>
@@ -1152,7 +1152,7 @@
           <w14:ligatures w14:val="standardContextual"/>
         </w:rPr>
       </w:pPr>
-      <w:hyperlink w:anchor="_Toc191678568" w:history="1">
+      <w:hyperlink w:anchor="_Toc191851686" w:history="1">
         <w:r>
           <w:rPr>
             <w:rStyle w:val="Hyperlink"/>
@@ -1175,7 +1175,7 @@
           <w:rPr>
             <w:webHidden/>
           </w:rPr>
-          <w:instrText xml:space="preserve"> PAGEREF _Toc191678568 \h </w:instrText>
+          <w:instrText xml:space="preserve"> PAGEREF _Toc191851686 \h </w:instrText>
         </w:r>
         <w:r>
           <w:rPr>
@@ -1213,7 +1213,7 @@
           <w14:ligatures w14:val="standardContextual"/>
         </w:rPr>
       </w:pPr>
-      <w:hyperlink w:anchor="_Toc191678569" w:history="1">
+      <w:hyperlink w:anchor="_Toc191851687" w:history="1">
         <w:r>
           <w:rPr>
             <w:rStyle w:val="Hyperlink"/>
@@ -1236,7 +1236,7 @@
           <w:rPr>
             <w:webHidden/>
           </w:rPr>
-          <w:instrText xml:space="preserve"> PAGEREF _Toc191678569 \h </w:instrText>
+          <w:instrText xml:space="preserve"> PAGEREF _Toc191851687 \h </w:instrText>
         </w:r>
         <w:r>
           <w:rPr>
@@ -1274,7 +1274,7 @@
           <w14:ligatures w14:val="standardContextual"/>
         </w:rPr>
       </w:pPr>
-      <w:hyperlink w:anchor="_Toc191678570" w:history="1">
+      <w:hyperlink w:anchor="_Toc191851688" w:history="1">
         <w:r>
           <w:rPr>
             <w:rStyle w:val="Hyperlink"/>
@@ -1297,7 +1297,7 @@
           <w:rPr>
             <w:webHidden/>
           </w:rPr>
-          <w:instrText xml:space="preserve"> PAGEREF _Toc191678570 \h </w:instrText>
+          <w:instrText xml:space="preserve"> PAGEREF _Toc191851688 \h </w:instrText>
         </w:r>
         <w:r>
           <w:rPr>
@@ -1335,7 +1335,7 @@
           <w14:ligatures w14:val="standardContextual"/>
         </w:rPr>
       </w:pPr>
-      <w:hyperlink w:anchor="_Toc191678571" w:history="1">
+      <w:hyperlink w:anchor="_Toc191851689" w:history="1">
         <w:r>
           <w:rPr>
             <w:rStyle w:val="Hyperlink"/>
@@ -1358,7 +1358,7 @@
           <w:rPr>
             <w:webHidden/>
           </w:rPr>
-          <w:instrText xml:space="preserve"> PAGEREF _Toc191678571 \h </w:instrText>
+          <w:instrText xml:space="preserve"> PAGEREF _Toc191851689 \h </w:instrText>
         </w:r>
         <w:r>
           <w:rPr>
@@ -1396,7 +1396,7 @@
           <w14:ligatures w14:val="standardContextual"/>
         </w:rPr>
       </w:pPr>
-      <w:hyperlink w:anchor="_Toc191678572" w:history="1">
+      <w:hyperlink w:anchor="_Toc191851690" w:history="1">
         <w:r>
           <w:rPr>
             <w:rStyle w:val="Hyperlink"/>
@@ -1419,7 +1419,7 @@
           <w:rPr>
             <w:webHidden/>
           </w:rPr>
-          <w:instrText xml:space="preserve"> PAGEREF _Toc191678572 \h </w:instrText>
+          <w:instrText xml:space="preserve"> PAGEREF _Toc191851690 \h </w:instrText>
         </w:r>
         <w:r>
           <w:rPr>
@@ -1457,7 +1457,7 @@
           <w14:ligatures w14:val="standardContextual"/>
         </w:rPr>
       </w:pPr>
-      <w:hyperlink w:anchor="_Toc191678573" w:history="1">
+      <w:hyperlink w:anchor="_Toc191851691" w:history="1">
         <w:r>
           <w:rPr>
             <w:rStyle w:val="Hyperlink"/>
@@ -1480,7 +1480,7 @@
           <w:rPr>
             <w:webHidden/>
           </w:rPr>
-          <w:instrText xml:space="preserve"> PAGEREF _Toc191678573 \h </w:instrText>
+          <w:instrText xml:space="preserve"> PAGEREF _Toc191851691 \h </w:instrText>
         </w:r>
         <w:r>
           <w:rPr>
@@ -1519,7 +1519,7 @@
           <w14:ligatures w14:val="standardContextual"/>
         </w:rPr>
       </w:pPr>
-      <w:hyperlink w:anchor="_Toc191678574" w:history="1">
+      <w:hyperlink w:anchor="_Toc191851692" w:history="1">
         <w:r>
           <w:rPr>
             <w:rStyle w:val="Hyperlink"/>
@@ -1546,7 +1546,7 @@
             <w:noProof/>
             <w:webHidden/>
           </w:rPr>
-          <w:instrText xml:space="preserve"> PAGEREF _Toc191678574 \h </w:instrText>
+          <w:instrText xml:space="preserve"> PAGEREF _Toc191851692 \h </w:instrText>
         </w:r>
         <w:r>
           <w:rPr>
@@ -1589,7 +1589,7 @@
           <w14:ligatures w14:val="standardContextual"/>
         </w:rPr>
       </w:pPr>
-      <w:hyperlink w:anchor="_Toc191678575" w:history="1">
+      <w:hyperlink w:anchor="_Toc191851693" w:history="1">
         <w:r>
           <w:rPr>
             <w:rStyle w:val="Hyperlink"/>
@@ -1616,7 +1616,7 @@
             <w:noProof/>
             <w:webHidden/>
           </w:rPr>
-          <w:instrText xml:space="preserve"> PAGEREF _Toc191678575 \h </w:instrText>
+          <w:instrText xml:space="preserve"> PAGEREF _Toc191851693 \h </w:instrText>
         </w:r>
         <w:r>
           <w:rPr>
@@ -1659,7 +1659,7 @@
           <w14:ligatures w14:val="standardContextual"/>
         </w:rPr>
       </w:pPr>
-      <w:hyperlink w:anchor="_Toc191678576" w:history="1">
+      <w:hyperlink w:anchor="_Toc191851694" w:history="1">
         <w:r>
           <w:rPr>
             <w:rStyle w:val="Hyperlink"/>
@@ -1686,7 +1686,7 @@
             <w:noProof/>
             <w:webHidden/>
           </w:rPr>
-          <w:instrText xml:space="preserve"> PAGEREF _Toc191678576 \h </w:instrText>
+          <w:instrText xml:space="preserve"> PAGEREF _Toc191851694 \h </w:instrText>
         </w:r>
         <w:r>
           <w:rPr>
@@ -1728,7 +1728,7 @@
           <w14:ligatures w14:val="standardContextual"/>
         </w:rPr>
       </w:pPr>
-      <w:hyperlink w:anchor="_Toc191678577" w:history="1">
+      <w:hyperlink w:anchor="_Toc191851695" w:history="1">
         <w:r>
           <w:rPr>
             <w:rStyle w:val="Hyperlink"/>
@@ -1751,7 +1751,7 @@
           <w:rPr>
             <w:webHidden/>
           </w:rPr>
-          <w:instrText xml:space="preserve"> PAGEREF _Toc191678577 \h </w:instrText>
+          <w:instrText xml:space="preserve"> PAGEREF _Toc191851695 \h </w:instrText>
         </w:r>
         <w:r>
           <w:rPr>
@@ -1790,7 +1790,7 @@
           <w14:ligatures w14:val="standardContextual"/>
         </w:rPr>
       </w:pPr>
-      <w:hyperlink w:anchor="_Toc191678578" w:history="1">
+      <w:hyperlink w:anchor="_Toc191851696" w:history="1">
         <w:r>
           <w:rPr>
             <w:rStyle w:val="Hyperlink"/>
@@ -1817,7 +1817,7 @@
             <w:noProof/>
             <w:webHidden/>
           </w:rPr>
-          <w:instrText xml:space="preserve"> PAGEREF _Toc191678578 \h </w:instrText>
+          <w:instrText xml:space="preserve"> PAGEREF _Toc191851696 \h </w:instrText>
         </w:r>
         <w:r>
           <w:rPr>
@@ -1863,7 +1863,7 @@
           <w14:ligatures w14:val="standardContextual"/>
         </w:rPr>
       </w:pPr>
-      <w:hyperlink w:anchor="_Toc191678579" w:history="1">
+      <w:hyperlink w:anchor="_Toc191851697" w:history="1">
         <w:r>
           <w:rPr>
             <w:rStyle w:val="Hyperlink"/>
@@ -1890,7 +1890,7 @@
             <w:noProof/>
             <w:webHidden/>
           </w:rPr>
-          <w:instrText xml:space="preserve"> PAGEREF _Toc191678579 \h </w:instrText>
+          <w:instrText xml:space="preserve"> PAGEREF _Toc191851697 \h </w:instrText>
         </w:r>
         <w:r>
           <w:rPr>
@@ -1936,7 +1936,7 @@
           <w14:ligatures w14:val="standardContextual"/>
         </w:rPr>
       </w:pPr>
-      <w:hyperlink w:anchor="_Toc191678580" w:history="1">
+      <w:hyperlink w:anchor="_Toc191851698" w:history="1">
         <w:r>
           <w:rPr>
             <w:rStyle w:val="Hyperlink"/>
@@ -1963,7 +1963,7 @@
             <w:noProof/>
             <w:webHidden/>
           </w:rPr>
-          <w:instrText xml:space="preserve"> PAGEREF _Toc191678580 \h </w:instrText>
+          <w:instrText xml:space="preserve"> PAGEREF _Toc191851698 \h </w:instrText>
         </w:r>
         <w:r>
           <w:rPr>
@@ -2009,7 +2009,7 @@
           <w14:ligatures w14:val="standardContextual"/>
         </w:rPr>
       </w:pPr>
-      <w:hyperlink w:anchor="_Toc191678581" w:history="1">
+      <w:hyperlink w:anchor="_Toc191851699" w:history="1">
         <w:r>
           <w:rPr>
             <w:rStyle w:val="Hyperlink"/>
@@ -2036,7 +2036,7 @@
             <w:noProof/>
             <w:webHidden/>
           </w:rPr>
-          <w:instrText xml:space="preserve"> PAGEREF _Toc191678581 \h </w:instrText>
+          <w:instrText xml:space="preserve"> PAGEREF _Toc191851699 \h </w:instrText>
         </w:r>
         <w:r>
           <w:rPr>
@@ -2079,7 +2079,7 @@
           <w14:ligatures w14:val="standardContextual"/>
         </w:rPr>
       </w:pPr>
-      <w:hyperlink w:anchor="_Toc191678582" w:history="1">
+      <w:hyperlink w:anchor="_Toc191851700" w:history="1">
         <w:r>
           <w:rPr>
             <w:rStyle w:val="Hyperlink"/>
@@ -2106,7 +2106,7 @@
             <w:noProof/>
             <w:webHidden/>
           </w:rPr>
-          <w:instrText xml:space="preserve"> PAGEREF _Toc191678582 \h </w:instrText>
+          <w:instrText xml:space="preserve"> PAGEREF _Toc191851700 \h </w:instrText>
         </w:r>
         <w:r>
           <w:rPr>
@@ -2152,7 +2152,7 @@
           <w14:ligatures w14:val="standardContextual"/>
         </w:rPr>
       </w:pPr>
-      <w:hyperlink w:anchor="_Toc191678583" w:history="1">
+      <w:hyperlink w:anchor="_Toc191851701" w:history="1">
         <w:r>
           <w:rPr>
             <w:rStyle w:val="Hyperlink"/>
@@ -2179,7 +2179,7 @@
             <w:noProof/>
             <w:webHidden/>
           </w:rPr>
-          <w:instrText xml:space="preserve"> PAGEREF _Toc191678583 \h </w:instrText>
+          <w:instrText xml:space="preserve"> PAGEREF _Toc191851701 \h </w:instrText>
         </w:r>
         <w:r>
           <w:rPr>
@@ -2225,7 +2225,7 @@
           <w14:ligatures w14:val="standardContextual"/>
         </w:rPr>
       </w:pPr>
-      <w:hyperlink w:anchor="_Toc191678584" w:history="1">
+      <w:hyperlink w:anchor="_Toc191851702" w:history="1">
         <w:r>
           <w:rPr>
             <w:rStyle w:val="Hyperlink"/>
@@ -2252,7 +2252,7 @@
             <w:noProof/>
             <w:webHidden/>
           </w:rPr>
-          <w:instrText xml:space="preserve"> PAGEREF _Toc191678584 \h </w:instrText>
+          <w:instrText xml:space="preserve"> PAGEREF _Toc191851702 \h </w:instrText>
         </w:r>
         <w:r>
           <w:rPr>
@@ -2295,7 +2295,7 @@
           <w14:ligatures w14:val="standardContextual"/>
         </w:rPr>
       </w:pPr>
-      <w:hyperlink w:anchor="_Toc191678585" w:history="1">
+      <w:hyperlink w:anchor="_Toc191851703" w:history="1">
         <w:r>
           <w:rPr>
             <w:rStyle w:val="Hyperlink"/>
@@ -2330,7 +2330,7 @@
             <w:noProof/>
             <w:webHidden/>
           </w:rPr>
-          <w:instrText xml:space="preserve"> PAGEREF _Toc191678585 \h </w:instrText>
+          <w:instrText xml:space="preserve"> PAGEREF _Toc191851703 \h </w:instrText>
         </w:r>
         <w:r>
           <w:rPr>
@@ -2376,7 +2376,7 @@
           <w14:ligatures w14:val="standardContextual"/>
         </w:rPr>
       </w:pPr>
-      <w:hyperlink w:anchor="_Toc191678586" w:history="1">
+      <w:hyperlink w:anchor="_Toc191851704" w:history="1">
         <w:r>
           <w:rPr>
             <w:rStyle w:val="Hyperlink"/>
@@ -2403,7 +2403,7 @@
             <w:noProof/>
             <w:webHidden/>
           </w:rPr>
-          <w:instrText xml:space="preserve"> PAGEREF _Toc191678586 \h </w:instrText>
+          <w:instrText xml:space="preserve"> PAGEREF _Toc191851704 \h </w:instrText>
         </w:r>
         <w:r>
           <w:rPr>
@@ -2449,7 +2449,7 @@
           <w14:ligatures w14:val="standardContextual"/>
         </w:rPr>
       </w:pPr>
-      <w:hyperlink w:anchor="_Toc191678587" w:history="1">
+      <w:hyperlink w:anchor="_Toc191851705" w:history="1">
         <w:r>
           <w:rPr>
             <w:rStyle w:val="Hyperlink"/>
@@ -2476,7 +2476,7 @@
             <w:noProof/>
             <w:webHidden/>
           </w:rPr>
-          <w:instrText xml:space="preserve"> PAGEREF _Toc191678587 \h </w:instrText>
+          <w:instrText xml:space="preserve"> PAGEREF _Toc191851705 \h </w:instrText>
         </w:r>
         <w:r>
           <w:rPr>
@@ -2518,7 +2518,7 @@
           <w14:ligatures w14:val="standardContextual"/>
         </w:rPr>
       </w:pPr>
-      <w:hyperlink w:anchor="_Toc191678588" w:history="1">
+      <w:hyperlink w:anchor="_Toc191851706" w:history="1">
         <w:r>
           <w:rPr>
             <w:rStyle w:val="Hyperlink"/>
@@ -2541,7 +2541,7 @@
           <w:rPr>
             <w:webHidden/>
           </w:rPr>
-          <w:instrText xml:space="preserve"> PAGEREF _Toc191678588 \h </w:instrText>
+          <w:instrText xml:space="preserve"> PAGEREF _Toc191851706 \h </w:instrText>
         </w:r>
         <w:r>
           <w:rPr>
@@ -2558,7 +2558,7 @@
           <w:rPr>
             <w:webHidden/>
           </w:rPr>
-          <w:t>17</w:t>
+          <w:t>19</w:t>
         </w:r>
         <w:r>
           <w:rPr>
@@ -2580,7 +2580,7 @@
           <w14:ligatures w14:val="standardContextual"/>
         </w:rPr>
       </w:pPr>
-      <w:hyperlink w:anchor="_Toc191678589" w:history="1">
+      <w:hyperlink w:anchor="_Toc191851707" w:history="1">
         <w:r>
           <w:rPr>
             <w:rStyle w:val="Hyperlink"/>
@@ -2607,7 +2607,7 @@
             <w:noProof/>
             <w:webHidden/>
           </w:rPr>
-          <w:instrText xml:space="preserve"> PAGEREF _Toc191678589 \h </w:instrText>
+          <w:instrText xml:space="preserve"> PAGEREF _Toc191851707 \h </w:instrText>
         </w:r>
         <w:r>
           <w:rPr>
@@ -2627,7 +2627,7 @@
             <w:noProof/>
             <w:webHidden/>
           </w:rPr>
-          <w:t>17</w:t>
+          <w:t>19</w:t>
         </w:r>
         <w:r>
           <w:rPr>
@@ -2653,7 +2653,7 @@
           <w14:ligatures w14:val="standardContextual"/>
         </w:rPr>
       </w:pPr>
-      <w:hyperlink w:anchor="_Toc191678590" w:history="1">
+      <w:hyperlink w:anchor="_Toc191851708" w:history="1">
         <w:r>
           <w:rPr>
             <w:rStyle w:val="Hyperlink"/>
@@ -2680,7 +2680,7 @@
             <w:noProof/>
             <w:webHidden/>
           </w:rPr>
-          <w:instrText xml:space="preserve"> PAGEREF _Toc191678590 \h </w:instrText>
+          <w:instrText xml:space="preserve"> PAGEREF _Toc191851708 \h </w:instrText>
         </w:r>
         <w:r>
           <w:rPr>
@@ -2700,7 +2700,7 @@
             <w:noProof/>
             <w:webHidden/>
           </w:rPr>
-          <w:t>17</w:t>
+          <w:t>19</w:t>
         </w:r>
         <w:r>
           <w:rPr>
@@ -2722,7 +2722,7 @@
           <w14:ligatures w14:val="standardContextual"/>
         </w:rPr>
       </w:pPr>
-      <w:hyperlink w:anchor="_Toc191678591" w:history="1">
+      <w:hyperlink w:anchor="_Toc191851709" w:history="1">
         <w:r>
           <w:rPr>
             <w:rStyle w:val="Hyperlink"/>
@@ -2745,7 +2745,7 @@
           <w:rPr>
             <w:webHidden/>
           </w:rPr>
-          <w:instrText xml:space="preserve"> PAGEREF _Toc191678591 \h </w:instrText>
+          <w:instrText xml:space="preserve"> PAGEREF _Toc191851709 \h </w:instrText>
         </w:r>
         <w:r>
           <w:rPr>
@@ -2762,7 +2762,7 @@
           <w:rPr>
             <w:webHidden/>
           </w:rPr>
-          <w:t>18</w:t>
+          <w:t>20</w:t>
         </w:r>
         <w:r>
           <w:rPr>
@@ -2784,7 +2784,7 @@
           <w14:ligatures w14:val="standardContextual"/>
         </w:rPr>
       </w:pPr>
-      <w:hyperlink w:anchor="_Toc191678592" w:history="1">
+      <w:hyperlink w:anchor="_Toc191851710" w:history="1">
         <w:r>
           <w:rPr>
             <w:rStyle w:val="Hyperlink"/>
@@ -2811,7 +2811,7 @@
             <w:noProof/>
             <w:webHidden/>
           </w:rPr>
-          <w:instrText xml:space="preserve"> PAGEREF _Toc191678592 \h </w:instrText>
+          <w:instrText xml:space="preserve"> PAGEREF _Toc191851710 \h </w:instrText>
         </w:r>
         <w:r>
           <w:rPr>
@@ -2831,7 +2831,7 @@
             <w:noProof/>
             <w:webHidden/>
           </w:rPr>
-          <w:t>18</w:t>
+          <w:t>20</w:t>
         </w:r>
         <w:r>
           <w:rPr>
@@ -2857,7 +2857,7 @@
           <w14:ligatures w14:val="standardContextual"/>
         </w:rPr>
       </w:pPr>
-      <w:hyperlink w:anchor="_Toc191678593" w:history="1">
+      <w:hyperlink w:anchor="_Toc191851711" w:history="1">
         <w:r>
           <w:rPr>
             <w:rStyle w:val="Hyperlink"/>
@@ -2884,7 +2884,7 @@
             <w:noProof/>
             <w:webHidden/>
           </w:rPr>
-          <w:instrText xml:space="preserve"> PAGEREF _Toc191678593 \h </w:instrText>
+          <w:instrText xml:space="preserve"> PAGEREF _Toc191851711 \h </w:instrText>
         </w:r>
         <w:r>
           <w:rPr>
@@ -2904,7 +2904,7 @@
             <w:noProof/>
             <w:webHidden/>
           </w:rPr>
-          <w:t>18</w:t>
+          <w:t>20</w:t>
         </w:r>
         <w:r>
           <w:rPr>
@@ -2926,7 +2926,7 @@
           <w14:ligatures w14:val="standardContextual"/>
         </w:rPr>
       </w:pPr>
-      <w:hyperlink w:anchor="_Toc191678594" w:history="1">
+      <w:hyperlink w:anchor="_Toc191851712" w:history="1">
         <w:r>
           <w:rPr>
             <w:rStyle w:val="Hyperlink"/>
@@ -2949,7 +2949,7 @@
           <w:rPr>
             <w:webHidden/>
           </w:rPr>
-          <w:instrText xml:space="preserve"> PAGEREF _Toc191678594 \h </w:instrText>
+          <w:instrText xml:space="preserve"> PAGEREF _Toc191851712 \h </w:instrText>
         </w:r>
         <w:r>
           <w:rPr>
@@ -2966,7 +2966,7 @@
           <w:rPr>
             <w:webHidden/>
           </w:rPr>
-          <w:t>19</w:t>
+          <w:t>21</w:t>
         </w:r>
         <w:r>
           <w:rPr>
@@ -2991,7 +2991,7 @@
           <w14:ligatures w14:val="standardContextual"/>
         </w:rPr>
       </w:pPr>
-      <w:hyperlink w:anchor="_Toc191678595" w:history="1">
+      <w:hyperlink w:anchor="_Toc191851713" w:history="1">
         <w:r>
           <w:rPr>
             <w:rStyle w:val="Hyperlink"/>
@@ -3018,7 +3018,7 @@
             <w:noProof/>
             <w:webHidden/>
           </w:rPr>
-          <w:instrText xml:space="preserve"> PAGEREF _Toc191678595 \h </w:instrText>
+          <w:instrText xml:space="preserve"> PAGEREF _Toc191851713 \h </w:instrText>
         </w:r>
         <w:r>
           <w:rPr>
@@ -3038,7 +3038,7 @@
             <w:noProof/>
             <w:webHidden/>
           </w:rPr>
-          <w:t>19</w:t>
+          <w:t>21</w:t>
         </w:r>
         <w:r>
           <w:rPr>
@@ -3060,7 +3060,7 @@
           <w14:ligatures w14:val="standardContextual"/>
         </w:rPr>
       </w:pPr>
-      <w:hyperlink w:anchor="_Toc191678596" w:history="1">
+      <w:hyperlink w:anchor="_Toc191851714" w:history="1">
         <w:r>
           <w:rPr>
             <w:rStyle w:val="Hyperlink"/>
@@ -3083,7 +3083,7 @@
           <w:rPr>
             <w:webHidden/>
           </w:rPr>
-          <w:instrText xml:space="preserve"> PAGEREF _Toc191678596 \h </w:instrText>
+          <w:instrText xml:space="preserve"> PAGEREF _Toc191851714 \h </w:instrText>
         </w:r>
         <w:r>
           <w:rPr>
@@ -3100,7 +3100,7 @@
           <w:rPr>
             <w:webHidden/>
           </w:rPr>
-          <w:t>21</w:t>
+          <w:t>23</w:t>
         </w:r>
         <w:r>
           <w:rPr>
@@ -3153,7 +3153,7 @@
           <w:sz w:val="30"/>
         </w:rPr>
       </w:pPr>
-      <w:bookmarkStart w:id="5" w:name="_Toc191678567"/>
+      <w:bookmarkStart w:id="5" w:name="_Toc191851685"/>
       <w:r>
         <w:rPr>
           <w:sz w:val="30"/>
@@ -3196,7 +3196,7 @@
         </w:rPr>
         <w:fldChar w:fldCharType="separate"/>
       </w:r>
-      <w:hyperlink w:anchor="_Toc191244211" w:history="1">
+      <w:hyperlink w:anchor="_Toc191851751" w:history="1">
         <w:r>
           <w:rPr>
             <w:rStyle w:val="Hyperlink"/>
@@ -3223,7 +3223,7 @@
             <w:noProof/>
             <w:webHidden/>
           </w:rPr>
-          <w:instrText xml:space="preserve"> PAGEREF _Toc191244211 \h </w:instrText>
+          <w:instrText xml:space="preserve"> PAGEREF _Toc191851751 \h </w:instrText>
         </w:r>
         <w:r>
           <w:rPr>
@@ -3244,6 +3244,809 @@
             <w:webHidden/>
           </w:rPr>
           <w:t>7</w:t>
+        </w:r>
+        <w:r>
+          <w:rPr>
+            <w:noProof/>
+            <w:webHidden/>
+          </w:rPr>
+          <w:fldChar w:fldCharType="end"/>
+        </w:r>
+      </w:hyperlink>
+    </w:p>
+    <w:p>
+      <w:pPr>
+        <w:pStyle w:val="TableofFigures"/>
+        <w:tabs>
+          <w:tab w:val="right" w:leader="dot" w:pos="8778"/>
+        </w:tabs>
+        <w:rPr>
+          <w:rFonts w:asciiTheme="minorHAnsi" w:eastAsiaTheme="minorEastAsia" w:hAnsiTheme="minorHAnsi" w:cstheme="minorBidi"/>
+          <w:noProof/>
+          <w:kern w:val="2"/>
+          <w:sz w:val="24"/>
+          <w:lang w:val="en-SG" w:eastAsia="en-SG"/>
+          <w14:ligatures w14:val="standardContextual"/>
+        </w:rPr>
+      </w:pPr>
+      <w:hyperlink w:anchor="_Toc191851752" w:history="1">
+        <w:r>
+          <w:rPr>
+            <w:rStyle w:val="Hyperlink"/>
+            <w:noProof/>
+          </w:rPr>
+          <w:t>Hình 2 – Khái quát về cơ chế hoạt động của Thị giác máy tính</w:t>
+        </w:r>
+        <w:r>
+          <w:rPr>
+            <w:noProof/>
+            <w:webHidden/>
+          </w:rPr>
+          <w:tab/>
+        </w:r>
+        <w:r>
+          <w:rPr>
+            <w:noProof/>
+            <w:webHidden/>
+          </w:rPr>
+          <w:fldChar w:fldCharType="begin"/>
+        </w:r>
+        <w:r>
+          <w:rPr>
+            <w:noProof/>
+            <w:webHidden/>
+          </w:rPr>
+          <w:instrText xml:space="preserve"> PAGEREF _Toc191851752 \h </w:instrText>
+        </w:r>
+        <w:r>
+          <w:rPr>
+            <w:noProof/>
+            <w:webHidden/>
+          </w:rPr>
+        </w:r>
+        <w:r>
+          <w:rPr>
+            <w:noProof/>
+            <w:webHidden/>
+          </w:rPr>
+          <w:fldChar w:fldCharType="separate"/>
+        </w:r>
+        <w:r>
+          <w:rPr>
+            <w:noProof/>
+            <w:webHidden/>
+          </w:rPr>
+          <w:t>8</w:t>
+        </w:r>
+        <w:r>
+          <w:rPr>
+            <w:noProof/>
+            <w:webHidden/>
+          </w:rPr>
+          <w:fldChar w:fldCharType="end"/>
+        </w:r>
+      </w:hyperlink>
+    </w:p>
+    <w:p>
+      <w:pPr>
+        <w:pStyle w:val="TableofFigures"/>
+        <w:tabs>
+          <w:tab w:val="right" w:leader="dot" w:pos="8778"/>
+        </w:tabs>
+        <w:rPr>
+          <w:rFonts w:asciiTheme="minorHAnsi" w:eastAsiaTheme="minorEastAsia" w:hAnsiTheme="minorHAnsi" w:cstheme="minorBidi"/>
+          <w:noProof/>
+          <w:kern w:val="2"/>
+          <w:sz w:val="24"/>
+          <w:lang w:val="en-SG" w:eastAsia="en-SG"/>
+          <w14:ligatures w14:val="standardContextual"/>
+        </w:rPr>
+      </w:pPr>
+      <w:hyperlink w:anchor="_Toc191851753" w:history="1">
+        <w:r>
+          <w:rPr>
+            <w:rStyle w:val="Hyperlink"/>
+            <w:noProof/>
+          </w:rPr>
+          <w:t>Hình 3 – Mô tả về cơ chế hoạt động của xử lý ảnh</w:t>
+        </w:r>
+        <w:r>
+          <w:rPr>
+            <w:noProof/>
+            <w:webHidden/>
+          </w:rPr>
+          <w:tab/>
+        </w:r>
+        <w:r>
+          <w:rPr>
+            <w:noProof/>
+            <w:webHidden/>
+          </w:rPr>
+          <w:fldChar w:fldCharType="begin"/>
+        </w:r>
+        <w:r>
+          <w:rPr>
+            <w:noProof/>
+            <w:webHidden/>
+          </w:rPr>
+          <w:instrText xml:space="preserve"> PAGEREF _Toc191851753 \h </w:instrText>
+        </w:r>
+        <w:r>
+          <w:rPr>
+            <w:noProof/>
+            <w:webHidden/>
+          </w:rPr>
+        </w:r>
+        <w:r>
+          <w:rPr>
+            <w:noProof/>
+            <w:webHidden/>
+          </w:rPr>
+          <w:fldChar w:fldCharType="separate"/>
+        </w:r>
+        <w:r>
+          <w:rPr>
+            <w:noProof/>
+            <w:webHidden/>
+          </w:rPr>
+          <w:t>9</w:t>
+        </w:r>
+        <w:r>
+          <w:rPr>
+            <w:noProof/>
+            <w:webHidden/>
+          </w:rPr>
+          <w:fldChar w:fldCharType="end"/>
+        </w:r>
+      </w:hyperlink>
+    </w:p>
+    <w:p>
+      <w:pPr>
+        <w:pStyle w:val="TableofFigures"/>
+        <w:tabs>
+          <w:tab w:val="right" w:leader="dot" w:pos="8778"/>
+        </w:tabs>
+        <w:rPr>
+          <w:rFonts w:asciiTheme="minorHAnsi" w:eastAsiaTheme="minorEastAsia" w:hAnsiTheme="minorHAnsi" w:cstheme="minorBidi"/>
+          <w:noProof/>
+          <w:kern w:val="2"/>
+          <w:sz w:val="24"/>
+          <w:lang w:val="en-SG" w:eastAsia="en-SG"/>
+          <w14:ligatures w14:val="standardContextual"/>
+        </w:rPr>
+      </w:pPr>
+      <w:hyperlink w:anchor="_Toc191851754" w:history="1">
+        <w:r>
+          <w:rPr>
+            <w:rStyle w:val="Hyperlink"/>
+            <w:noProof/>
+          </w:rPr>
+          <w:t>Hình 4 – Ví dụ về mô hình CNN</w:t>
+        </w:r>
+        <w:r>
+          <w:rPr>
+            <w:noProof/>
+            <w:webHidden/>
+          </w:rPr>
+          <w:tab/>
+        </w:r>
+        <w:r>
+          <w:rPr>
+            <w:noProof/>
+            <w:webHidden/>
+          </w:rPr>
+          <w:fldChar w:fldCharType="begin"/>
+        </w:r>
+        <w:r>
+          <w:rPr>
+            <w:noProof/>
+            <w:webHidden/>
+          </w:rPr>
+          <w:instrText xml:space="preserve"> PAGEREF _Toc191851754 \h </w:instrText>
+        </w:r>
+        <w:r>
+          <w:rPr>
+            <w:noProof/>
+            <w:webHidden/>
+          </w:rPr>
+        </w:r>
+        <w:r>
+          <w:rPr>
+            <w:noProof/>
+            <w:webHidden/>
+          </w:rPr>
+          <w:fldChar w:fldCharType="separate"/>
+        </w:r>
+        <w:r>
+          <w:rPr>
+            <w:noProof/>
+            <w:webHidden/>
+          </w:rPr>
+          <w:t>12</w:t>
+        </w:r>
+        <w:r>
+          <w:rPr>
+            <w:noProof/>
+            <w:webHidden/>
+          </w:rPr>
+          <w:fldChar w:fldCharType="end"/>
+        </w:r>
+      </w:hyperlink>
+    </w:p>
+    <w:p>
+      <w:pPr>
+        <w:pStyle w:val="TableofFigures"/>
+        <w:tabs>
+          <w:tab w:val="right" w:leader="dot" w:pos="8778"/>
+        </w:tabs>
+        <w:rPr>
+          <w:rFonts w:asciiTheme="minorHAnsi" w:eastAsiaTheme="minorEastAsia" w:hAnsiTheme="minorHAnsi" w:cstheme="minorBidi"/>
+          <w:noProof/>
+          <w:kern w:val="2"/>
+          <w:sz w:val="24"/>
+          <w:lang w:val="en-SG" w:eastAsia="en-SG"/>
+          <w14:ligatures w14:val="standardContextual"/>
+        </w:rPr>
+      </w:pPr>
+      <w:hyperlink w:anchor="_Toc191851755" w:history="1">
+        <w:r>
+          <w:rPr>
+            <w:rStyle w:val="Hyperlink"/>
+            <w:noProof/>
+          </w:rPr>
+          <w:t>Hình 5 – Lớp tích chập hoạt động với stride là 2</w:t>
+        </w:r>
+        <w:r>
+          <w:rPr>
+            <w:noProof/>
+            <w:webHidden/>
+          </w:rPr>
+          <w:tab/>
+        </w:r>
+        <w:r>
+          <w:rPr>
+            <w:noProof/>
+            <w:webHidden/>
+          </w:rPr>
+          <w:fldChar w:fldCharType="begin"/>
+        </w:r>
+        <w:r>
+          <w:rPr>
+            <w:noProof/>
+            <w:webHidden/>
+          </w:rPr>
+          <w:instrText xml:space="preserve"> PAGEREF _Toc191851755 \h </w:instrText>
+        </w:r>
+        <w:r>
+          <w:rPr>
+            <w:noProof/>
+            <w:webHidden/>
+          </w:rPr>
+        </w:r>
+        <w:r>
+          <w:rPr>
+            <w:noProof/>
+            <w:webHidden/>
+          </w:rPr>
+          <w:fldChar w:fldCharType="separate"/>
+        </w:r>
+        <w:r>
+          <w:rPr>
+            <w:noProof/>
+            <w:webHidden/>
+          </w:rPr>
+          <w:t>13</w:t>
+        </w:r>
+        <w:r>
+          <w:rPr>
+            <w:noProof/>
+            <w:webHidden/>
+          </w:rPr>
+          <w:fldChar w:fldCharType="end"/>
+        </w:r>
+      </w:hyperlink>
+    </w:p>
+    <w:p>
+      <w:pPr>
+        <w:pStyle w:val="TableofFigures"/>
+        <w:tabs>
+          <w:tab w:val="right" w:leader="dot" w:pos="8778"/>
+        </w:tabs>
+        <w:rPr>
+          <w:rFonts w:asciiTheme="minorHAnsi" w:eastAsiaTheme="minorEastAsia" w:hAnsiTheme="minorHAnsi" w:cstheme="minorBidi"/>
+          <w:noProof/>
+          <w:kern w:val="2"/>
+          <w:sz w:val="24"/>
+          <w:lang w:val="en-SG" w:eastAsia="en-SG"/>
+          <w14:ligatures w14:val="standardContextual"/>
+        </w:rPr>
+      </w:pPr>
+      <w:hyperlink w:anchor="_Toc191851756" w:history="1">
+        <w:r>
+          <w:rPr>
+            <w:rStyle w:val="Hyperlink"/>
+            <w:noProof/>
+          </w:rPr>
+          <w:t>Hình 6 – Minh họa về Zero Padding (Padding 0)</w:t>
+        </w:r>
+        <w:r>
+          <w:rPr>
+            <w:noProof/>
+            <w:webHidden/>
+          </w:rPr>
+          <w:tab/>
+        </w:r>
+        <w:r>
+          <w:rPr>
+            <w:noProof/>
+            <w:webHidden/>
+          </w:rPr>
+          <w:fldChar w:fldCharType="begin"/>
+        </w:r>
+        <w:r>
+          <w:rPr>
+            <w:noProof/>
+            <w:webHidden/>
+          </w:rPr>
+          <w:instrText xml:space="preserve"> PAGEREF _Toc191851756 \h </w:instrText>
+        </w:r>
+        <w:r>
+          <w:rPr>
+            <w:noProof/>
+            <w:webHidden/>
+          </w:rPr>
+        </w:r>
+        <w:r>
+          <w:rPr>
+            <w:noProof/>
+            <w:webHidden/>
+          </w:rPr>
+          <w:fldChar w:fldCharType="separate"/>
+        </w:r>
+        <w:r>
+          <w:rPr>
+            <w:noProof/>
+            <w:webHidden/>
+          </w:rPr>
+          <w:t>13</w:t>
+        </w:r>
+        <w:r>
+          <w:rPr>
+            <w:noProof/>
+            <w:webHidden/>
+          </w:rPr>
+          <w:fldChar w:fldCharType="end"/>
+        </w:r>
+      </w:hyperlink>
+    </w:p>
+    <w:p>
+      <w:pPr>
+        <w:pStyle w:val="TableofFigures"/>
+        <w:tabs>
+          <w:tab w:val="right" w:leader="dot" w:pos="8778"/>
+        </w:tabs>
+        <w:rPr>
+          <w:rFonts w:asciiTheme="minorHAnsi" w:eastAsiaTheme="minorEastAsia" w:hAnsiTheme="minorHAnsi" w:cstheme="minorBidi"/>
+          <w:noProof/>
+          <w:kern w:val="2"/>
+          <w:sz w:val="24"/>
+          <w:lang w:val="en-SG" w:eastAsia="en-SG"/>
+          <w14:ligatures w14:val="standardContextual"/>
+        </w:rPr>
+      </w:pPr>
+      <w:hyperlink w:anchor="_Toc191851757" w:history="1">
+        <w:r>
+          <w:rPr>
+            <w:rStyle w:val="Hyperlink"/>
+            <w:noProof/>
+          </w:rPr>
+          <w:t>Hình 7 – Cơ chế hoạt động của hàm phi tuyến tính – ReLU</w:t>
+        </w:r>
+        <w:r>
+          <w:rPr>
+            <w:noProof/>
+            <w:webHidden/>
+          </w:rPr>
+          <w:tab/>
+        </w:r>
+        <w:r>
+          <w:rPr>
+            <w:noProof/>
+            <w:webHidden/>
+          </w:rPr>
+          <w:fldChar w:fldCharType="begin"/>
+        </w:r>
+        <w:r>
+          <w:rPr>
+            <w:noProof/>
+            <w:webHidden/>
+          </w:rPr>
+          <w:instrText xml:space="preserve"> PAGEREF _Toc191851757 \h </w:instrText>
+        </w:r>
+        <w:r>
+          <w:rPr>
+            <w:noProof/>
+            <w:webHidden/>
+          </w:rPr>
+        </w:r>
+        <w:r>
+          <w:rPr>
+            <w:noProof/>
+            <w:webHidden/>
+          </w:rPr>
+          <w:fldChar w:fldCharType="separate"/>
+        </w:r>
+        <w:r>
+          <w:rPr>
+            <w:noProof/>
+            <w:webHidden/>
+          </w:rPr>
+          <w:t>14</w:t>
+        </w:r>
+        <w:r>
+          <w:rPr>
+            <w:noProof/>
+            <w:webHidden/>
+          </w:rPr>
+          <w:fldChar w:fldCharType="end"/>
+        </w:r>
+      </w:hyperlink>
+    </w:p>
+    <w:p>
+      <w:pPr>
+        <w:pStyle w:val="TableofFigures"/>
+        <w:tabs>
+          <w:tab w:val="right" w:leader="dot" w:pos="8778"/>
+        </w:tabs>
+        <w:rPr>
+          <w:rFonts w:asciiTheme="minorHAnsi" w:eastAsiaTheme="minorEastAsia" w:hAnsiTheme="minorHAnsi" w:cstheme="minorBidi"/>
+          <w:noProof/>
+          <w:kern w:val="2"/>
+          <w:sz w:val="24"/>
+          <w:lang w:val="en-SG" w:eastAsia="en-SG"/>
+          <w14:ligatures w14:val="standardContextual"/>
+        </w:rPr>
+      </w:pPr>
+      <w:hyperlink w:anchor="_Toc191851758" w:history="1">
+        <w:r>
+          <w:rPr>
+            <w:rStyle w:val="Hyperlink"/>
+            <w:noProof/>
+          </w:rPr>
+          <w:t>Hình 8 – Cơ chế hoạt động của Max Pooling với filter 2x2 và stride = 2</w:t>
+        </w:r>
+        <w:r>
+          <w:rPr>
+            <w:noProof/>
+            <w:webHidden/>
+          </w:rPr>
+          <w:tab/>
+        </w:r>
+        <w:r>
+          <w:rPr>
+            <w:noProof/>
+            <w:webHidden/>
+          </w:rPr>
+          <w:fldChar w:fldCharType="begin"/>
+        </w:r>
+        <w:r>
+          <w:rPr>
+            <w:noProof/>
+            <w:webHidden/>
+          </w:rPr>
+          <w:instrText xml:space="preserve"> PAGEREF _Toc191851758 \h </w:instrText>
+        </w:r>
+        <w:r>
+          <w:rPr>
+            <w:noProof/>
+            <w:webHidden/>
+          </w:rPr>
+        </w:r>
+        <w:r>
+          <w:rPr>
+            <w:noProof/>
+            <w:webHidden/>
+          </w:rPr>
+          <w:fldChar w:fldCharType="separate"/>
+        </w:r>
+        <w:r>
+          <w:rPr>
+            <w:noProof/>
+            <w:webHidden/>
+          </w:rPr>
+          <w:t>15</w:t>
+        </w:r>
+        <w:r>
+          <w:rPr>
+            <w:noProof/>
+            <w:webHidden/>
+          </w:rPr>
+          <w:fldChar w:fldCharType="end"/>
+        </w:r>
+      </w:hyperlink>
+    </w:p>
+    <w:p>
+      <w:pPr>
+        <w:pStyle w:val="TableofFigures"/>
+        <w:tabs>
+          <w:tab w:val="right" w:leader="dot" w:pos="8778"/>
+        </w:tabs>
+        <w:rPr>
+          <w:rFonts w:asciiTheme="minorHAnsi" w:eastAsiaTheme="minorEastAsia" w:hAnsiTheme="minorHAnsi" w:cstheme="minorBidi"/>
+          <w:noProof/>
+          <w:kern w:val="2"/>
+          <w:sz w:val="24"/>
+          <w:lang w:val="en-SG" w:eastAsia="en-SG"/>
+          <w14:ligatures w14:val="standardContextual"/>
+        </w:rPr>
+      </w:pPr>
+      <w:hyperlink w:anchor="_Toc191851759" w:history="1">
+        <w:r>
+          <w:rPr>
+            <w:rStyle w:val="Hyperlink"/>
+            <w:noProof/>
+          </w:rPr>
+          <w:t>Hình 9 – Cơ chế hoạt động của Average Pooling với filter 2x2 và stride = 2</w:t>
+        </w:r>
+        <w:r>
+          <w:rPr>
+            <w:noProof/>
+            <w:webHidden/>
+          </w:rPr>
+          <w:tab/>
+        </w:r>
+        <w:r>
+          <w:rPr>
+            <w:noProof/>
+            <w:webHidden/>
+          </w:rPr>
+          <w:fldChar w:fldCharType="begin"/>
+        </w:r>
+        <w:r>
+          <w:rPr>
+            <w:noProof/>
+            <w:webHidden/>
+          </w:rPr>
+          <w:instrText xml:space="preserve"> PAGEREF _Toc191851759 \h </w:instrText>
+        </w:r>
+        <w:r>
+          <w:rPr>
+            <w:noProof/>
+            <w:webHidden/>
+          </w:rPr>
+        </w:r>
+        <w:r>
+          <w:rPr>
+            <w:noProof/>
+            <w:webHidden/>
+          </w:rPr>
+          <w:fldChar w:fldCharType="separate"/>
+        </w:r>
+        <w:r>
+          <w:rPr>
+            <w:noProof/>
+            <w:webHidden/>
+          </w:rPr>
+          <w:t>15</w:t>
+        </w:r>
+        <w:r>
+          <w:rPr>
+            <w:noProof/>
+            <w:webHidden/>
+          </w:rPr>
+          <w:fldChar w:fldCharType="end"/>
+        </w:r>
+      </w:hyperlink>
+    </w:p>
+    <w:p>
+      <w:pPr>
+        <w:pStyle w:val="TableofFigures"/>
+        <w:tabs>
+          <w:tab w:val="right" w:leader="dot" w:pos="8778"/>
+        </w:tabs>
+        <w:rPr>
+          <w:rFonts w:asciiTheme="minorHAnsi" w:eastAsiaTheme="minorEastAsia" w:hAnsiTheme="minorHAnsi" w:cstheme="minorBidi"/>
+          <w:noProof/>
+          <w:kern w:val="2"/>
+          <w:sz w:val="24"/>
+          <w:lang w:val="en-SG" w:eastAsia="en-SG"/>
+          <w14:ligatures w14:val="standardContextual"/>
+        </w:rPr>
+      </w:pPr>
+      <w:hyperlink w:anchor="_Toc191851760" w:history="1">
+        <w:r>
+          <w:rPr>
+            <w:rStyle w:val="Hyperlink"/>
+            <w:noProof/>
+          </w:rPr>
+          <w:t>Hình 10 - Quá trình làm phẳng và đưa feature maps vào lớp kết nối đầy đủ (FC)</w:t>
+        </w:r>
+        <w:r>
+          <w:rPr>
+            <w:noProof/>
+            <w:webHidden/>
+          </w:rPr>
+          <w:tab/>
+        </w:r>
+        <w:r>
+          <w:rPr>
+            <w:noProof/>
+            <w:webHidden/>
+          </w:rPr>
+          <w:fldChar w:fldCharType="begin"/>
+        </w:r>
+        <w:r>
+          <w:rPr>
+            <w:noProof/>
+            <w:webHidden/>
+          </w:rPr>
+          <w:instrText xml:space="preserve"> PAGEREF _Toc191851760 \h </w:instrText>
+        </w:r>
+        <w:r>
+          <w:rPr>
+            <w:noProof/>
+            <w:webHidden/>
+          </w:rPr>
+        </w:r>
+        <w:r>
+          <w:rPr>
+            <w:noProof/>
+            <w:webHidden/>
+          </w:rPr>
+          <w:fldChar w:fldCharType="separate"/>
+        </w:r>
+        <w:r>
+          <w:rPr>
+            <w:noProof/>
+            <w:webHidden/>
+          </w:rPr>
+          <w:t>16</w:t>
+        </w:r>
+        <w:r>
+          <w:rPr>
+            <w:noProof/>
+            <w:webHidden/>
+          </w:rPr>
+          <w:fldChar w:fldCharType="end"/>
+        </w:r>
+      </w:hyperlink>
+    </w:p>
+    <w:p>
+      <w:pPr>
+        <w:pStyle w:val="TableofFigures"/>
+        <w:tabs>
+          <w:tab w:val="right" w:leader="dot" w:pos="8778"/>
+        </w:tabs>
+        <w:rPr>
+          <w:rFonts w:asciiTheme="minorHAnsi" w:eastAsiaTheme="minorEastAsia" w:hAnsiTheme="minorHAnsi" w:cstheme="minorBidi"/>
+          <w:noProof/>
+          <w:kern w:val="2"/>
+          <w:sz w:val="24"/>
+          <w:lang w:val="en-SG" w:eastAsia="en-SG"/>
+          <w14:ligatures w14:val="standardContextual"/>
+        </w:rPr>
+      </w:pPr>
+      <w:hyperlink w:anchor="_Toc191851761" w:history="1">
+        <w:r>
+          <w:rPr>
+            <w:rStyle w:val="Hyperlink"/>
+            <w:noProof/>
+          </w:rPr>
+          <w:t>Hình 11 – Minh họa về mô hình YOLO</w:t>
+        </w:r>
+        <w:r>
+          <w:rPr>
+            <w:noProof/>
+            <w:webHidden/>
+          </w:rPr>
+          <w:tab/>
+        </w:r>
+        <w:r>
+          <w:rPr>
+            <w:noProof/>
+            <w:webHidden/>
+          </w:rPr>
+          <w:fldChar w:fldCharType="begin"/>
+        </w:r>
+        <w:r>
+          <w:rPr>
+            <w:noProof/>
+            <w:webHidden/>
+          </w:rPr>
+          <w:instrText xml:space="preserve"> PAGEREF _Toc191851761 \h </w:instrText>
+        </w:r>
+        <w:r>
+          <w:rPr>
+            <w:noProof/>
+            <w:webHidden/>
+          </w:rPr>
+        </w:r>
+        <w:r>
+          <w:rPr>
+            <w:noProof/>
+            <w:webHidden/>
+          </w:rPr>
+          <w:fldChar w:fldCharType="separate"/>
+        </w:r>
+        <w:r>
+          <w:rPr>
+            <w:noProof/>
+            <w:webHidden/>
+          </w:rPr>
+          <w:t>16</w:t>
+        </w:r>
+        <w:r>
+          <w:rPr>
+            <w:noProof/>
+            <w:webHidden/>
+          </w:rPr>
+          <w:fldChar w:fldCharType="end"/>
+        </w:r>
+      </w:hyperlink>
+    </w:p>
+    <w:p>
+      <w:pPr>
+        <w:pStyle w:val="TableofFigures"/>
+        <w:tabs>
+          <w:tab w:val="right" w:leader="dot" w:pos="8778"/>
+        </w:tabs>
+        <w:rPr>
+          <w:rFonts w:asciiTheme="minorHAnsi" w:eastAsiaTheme="minorEastAsia" w:hAnsiTheme="minorHAnsi" w:cstheme="minorBidi"/>
+          <w:noProof/>
+          <w:kern w:val="2"/>
+          <w:sz w:val="24"/>
+          <w:lang w:val="en-SG" w:eastAsia="en-SG"/>
+          <w14:ligatures w14:val="standardContextual"/>
+        </w:rPr>
+      </w:pPr>
+      <w:hyperlink w:anchor="_Toc191851762" w:history="1">
+        <w:r>
+          <w:rPr>
+            <w:rStyle w:val="Hyperlink"/>
+            <w:noProof/>
+          </w:rPr>
+          <w:t>Hình 12 – Minh họa về cách YOLO hoạt động</w:t>
+        </w:r>
+        <w:r>
+          <w:rPr>
+            <w:noProof/>
+            <w:webHidden/>
+          </w:rPr>
+          <w:tab/>
+        </w:r>
+        <w:r>
+          <w:rPr>
+            <w:noProof/>
+            <w:webHidden/>
+          </w:rPr>
+          <w:fldChar w:fldCharType="begin"/>
+        </w:r>
+        <w:r>
+          <w:rPr>
+            <w:noProof/>
+            <w:webHidden/>
+          </w:rPr>
+          <w:instrText xml:space="preserve"> PAGEREF _Toc191851762 \h </w:instrText>
+        </w:r>
+        <w:r>
+          <w:rPr>
+            <w:noProof/>
+            <w:webHidden/>
+          </w:rPr>
+        </w:r>
+        <w:r>
+          <w:rPr>
+            <w:noProof/>
+            <w:webHidden/>
+          </w:rPr>
+          <w:fldChar w:fldCharType="separate"/>
+        </w:r>
+        <w:r>
+          <w:rPr>
+            <w:noProof/>
+            <w:webHidden/>
+          </w:rPr>
+          <w:t>17</w:t>
         </w:r>
         <w:r>
           <w:rPr>
@@ -3294,7 +4097,7 @@
           <w:sz w:val="30"/>
         </w:rPr>
       </w:pPr>
-      <w:bookmarkStart w:id="6" w:name="_Toc191678568"/>
+      <w:bookmarkStart w:id="6" w:name="_Toc191851686"/>
       <w:r>
         <w:rPr>
           <w:sz w:val="30"/>
@@ -3372,7 +4175,7 @@
           <w:sz w:val="30"/>
         </w:rPr>
       </w:pPr>
-      <w:bookmarkStart w:id="8" w:name="_Toc191678569"/>
+      <w:bookmarkStart w:id="8" w:name="_Toc191851687"/>
       <w:r>
         <w:rPr>
           <w:sz w:val="30"/>
@@ -3829,7 +4632,7 @@
           <w:sz w:val="30"/>
         </w:rPr>
       </w:pPr>
-      <w:bookmarkStart w:id="9" w:name="_Toc191678570"/>
+      <w:bookmarkStart w:id="9" w:name="_Toc191851688"/>
       <w:r>
         <w:rPr>
           <w:sz w:val="30"/>
@@ -3862,7 +4665,7 @@
           <w:sz w:val="30"/>
         </w:rPr>
       </w:pPr>
-      <w:bookmarkStart w:id="10" w:name="_Toc191678571"/>
+      <w:bookmarkStart w:id="10" w:name="_Toc191851689"/>
       <w:r>
         <w:rPr>
           <w:sz w:val="30"/>
@@ -3895,7 +4698,7 @@
           <w:sz w:val="30"/>
         </w:rPr>
       </w:pPr>
-      <w:bookmarkStart w:id="11" w:name="_Toc191678572"/>
+      <w:bookmarkStart w:id="11" w:name="_Toc191851690"/>
       <w:r>
         <w:rPr>
           <w:sz w:val="30"/>
@@ -4014,7 +4817,7 @@
         </w:rPr>
         <w:t xml:space="preserve"> </w:t>
       </w:r>
-      <w:bookmarkStart w:id="12" w:name="_Toc191678573"/>
+      <w:bookmarkStart w:id="12" w:name="_Toc191851691"/>
       <w:r>
         <w:rPr>
           <w:sz w:val="30"/>
@@ -4039,7 +4842,7 @@
       <w:pPr>
         <w:pStyle w:val="Heading2"/>
       </w:pPr>
-      <w:bookmarkStart w:id="13" w:name="_Toc191678574"/>
+      <w:bookmarkStart w:id="13" w:name="_Toc191851692"/>
       <w:r>
         <w:t>Lý do chọn đề tài</w:t>
       </w:r>
@@ -4092,7 +4895,7 @@
       <w:pPr>
         <w:pStyle w:val="Heading2"/>
       </w:pPr>
-      <w:bookmarkStart w:id="14" w:name="_Toc191678575"/>
+      <w:bookmarkStart w:id="14" w:name="_Toc191851693"/>
       <w:r>
         <w:lastRenderedPageBreak/>
         <w:t>Mục tiêu đề tài</w:t>
@@ -4201,7 +5004,7 @@
       <w:pPr>
         <w:pStyle w:val="Heading2"/>
       </w:pPr>
-      <w:bookmarkStart w:id="15" w:name="_Toc191678576"/>
+      <w:bookmarkStart w:id="15" w:name="_Toc191851694"/>
       <w:r>
         <w:lastRenderedPageBreak/>
         <w:t>Phạm vi nghiên cứu đề tài</w:t>
@@ -4356,7 +5159,7 @@
         <w:lastRenderedPageBreak/>
         <w:t xml:space="preserve"> </w:t>
       </w:r>
-      <w:bookmarkStart w:id="16" w:name="_Toc191678577"/>
+      <w:bookmarkStart w:id="16" w:name="_Toc191851695"/>
       <w:r>
         <w:rPr>
           <w:sz w:val="30"/>
@@ -4373,7 +5176,7 @@
           <w:sz w:val="30"/>
         </w:rPr>
       </w:pPr>
-      <w:bookmarkStart w:id="18" w:name="_Toc191678578"/>
+      <w:bookmarkStart w:id="18" w:name="_Toc191851696"/>
       <w:r>
         <w:t>Tổng quan về trí tuệ nhân tạo, học máy và học sâu</w:t>
       </w:r>
@@ -4386,7 +5189,7 @@
           <w:sz w:val="30"/>
         </w:rPr>
       </w:pPr>
-      <w:bookmarkStart w:id="19" w:name="_Toc191678579"/>
+      <w:bookmarkStart w:id="19" w:name="_Toc191851697"/>
       <w:r>
         <w:t>Trí tuệ nhân tạo</w:t>
       </w:r>
@@ -4471,7 +5274,7 @@
       <w:pPr>
         <w:pStyle w:val="Heading3"/>
       </w:pPr>
-      <w:bookmarkStart w:id="20" w:name="_Toc191678580"/>
+      <w:bookmarkStart w:id="20" w:name="_Toc191851698"/>
       <w:r>
         <w:t>Học máy</w:t>
       </w:r>
@@ -4642,7 +5445,7 @@
       <w:pPr>
         <w:pStyle w:val="Heading3"/>
       </w:pPr>
-      <w:bookmarkStart w:id="21" w:name="_Toc191678581"/>
+      <w:bookmarkStart w:id="21" w:name="_Toc191851699"/>
       <w:r>
         <w:t>Học sâu</w:t>
       </w:r>
@@ -4750,7 +5553,7 @@
       <w:pPr>
         <w:pStyle w:val="Caption"/>
       </w:pPr>
-      <w:bookmarkStart w:id="22" w:name="_Toc191244211"/>
+      <w:bookmarkStart w:id="22" w:name="_Toc191851751"/>
       <w:r>
         <w:t xml:space="preserve">Hình </w:t>
       </w:r>
@@ -4781,7 +5584,7 @@
       <w:pPr>
         <w:pStyle w:val="Heading2"/>
       </w:pPr>
-      <w:bookmarkStart w:id="23" w:name="_Toc191678582"/>
+      <w:bookmarkStart w:id="23" w:name="_Toc191851700"/>
       <w:r>
         <w:t>Tổng quan về t</w:t>
       </w:r>
@@ -4797,7 +5600,7 @@
       <w:pPr>
         <w:pStyle w:val="Heading3"/>
       </w:pPr>
-      <w:bookmarkStart w:id="24" w:name="_Toc191678583"/>
+      <w:bookmarkStart w:id="24" w:name="_Toc191851701"/>
       <w:r>
         <w:t>Thị giác máy tính (Computer Vision)</w:t>
       </w:r>
@@ -4882,6 +5685,7 @@
       <w:pPr>
         <w:pStyle w:val="Caption"/>
       </w:pPr>
+      <w:bookmarkStart w:id="25" w:name="_Toc191851752"/>
       <w:r>
         <w:t xml:space="preserve">Hình </w:t>
       </w:r>
@@ -4899,6 +5703,7 @@
       <w:r>
         <w:t>Khái quát về cơ chế hoạt động của Thị giác máy tính</w:t>
       </w:r>
+      <w:bookmarkEnd w:id="25"/>
     </w:p>
     <w:p>
       <w:r>
@@ -4920,12 +5725,12 @@
           <w:szCs w:val="24"/>
         </w:rPr>
       </w:pPr>
-      <w:bookmarkStart w:id="25" w:name="_Toc191678584"/>
+      <w:bookmarkStart w:id="26" w:name="_Toc191851702"/>
       <w:r>
         <w:lastRenderedPageBreak/>
         <w:t>Xử lý ảnh</w:t>
       </w:r>
-      <w:bookmarkEnd w:id="25"/>
+      <w:bookmarkEnd w:id="26"/>
     </w:p>
     <w:p>
       <w:r>
@@ -4981,6 +5786,7 @@
       <w:pPr>
         <w:pStyle w:val="Caption"/>
       </w:pPr>
+      <w:bookmarkStart w:id="27" w:name="_Toc191851753"/>
       <w:r>
         <w:t xml:space="preserve">Hình </w:t>
       </w:r>
@@ -4995,6 +5801,7 @@
       <w:r>
         <w:t xml:space="preserve"> – Mô tả về cơ chế hoạt động của xử lý ảnh</w:t>
       </w:r>
+      <w:bookmarkEnd w:id="27"/>
     </w:p>
     <w:p>
       <w:pPr>
@@ -5549,21 +6356,21 @@
           <w:lang w:val="en-SG"/>
         </w:rPr>
       </w:pPr>
-      <w:bookmarkStart w:id="26" w:name="_Toc191678585"/>
+      <w:bookmarkStart w:id="28" w:name="_Toc191851703"/>
       <w:r>
         <w:t>Tổng quan CNN và mô hình YOLO</w:t>
       </w:r>
-      <w:bookmarkEnd w:id="26"/>
+      <w:bookmarkEnd w:id="28"/>
     </w:p>
     <w:p>
       <w:pPr>
         <w:pStyle w:val="Heading3"/>
       </w:pPr>
-      <w:bookmarkStart w:id="27" w:name="_Toc191678586"/>
+      <w:bookmarkStart w:id="29" w:name="_Toc191851704"/>
       <w:r>
         <w:t>Mạng nơ-ron tích chập (Convolution Neural Network - CNN)</w:t>
       </w:r>
-      <w:bookmarkEnd w:id="27"/>
+      <w:bookmarkEnd w:id="29"/>
     </w:p>
     <w:p>
       <w:r>
@@ -5585,7 +6392,7 @@
         </w:rPr>
         <w:lastRenderedPageBreak/>
         <w:drawing>
-          <wp:inline distT="0" distB="0" distL="0" distR="0" wp14:anchorId="6BE3F695" wp14:editId="54A7CA12">
+          <wp:inline distT="0" distB="0" distL="0" distR="0" wp14:anchorId="6BE3F695" wp14:editId="45D3AA7B">
             <wp:extent cx="5141595" cy="1737081"/>
             <wp:effectExtent l="0" t="0" r="1905" b="0"/>
             <wp:docPr id="1518734317" name="Picture 4" descr="A diagram of a diagram of a building&#10;&#10;AI-generated content may be incorrect."/>
@@ -5636,6 +6443,7 @@
         <w:pStyle w:val="Caption"/>
         <w:spacing w:line="276" w:lineRule="auto"/>
       </w:pPr>
+      <w:bookmarkStart w:id="30" w:name="_Toc191851754"/>
       <w:r>
         <w:t xml:space="preserve">Hình </w:t>
       </w:r>
@@ -5650,6 +6458,7 @@
       <w:r>
         <w:t xml:space="preserve"> – Ví dụ về mô hình CNN</w:t>
       </w:r>
+      <w:bookmarkEnd w:id="30"/>
     </w:p>
     <w:p>
       <w:pPr>
@@ -5791,6 +6600,7 @@
         <w:pStyle w:val="Caption"/>
         <w:spacing w:line="276" w:lineRule="auto"/>
       </w:pPr>
+      <w:bookmarkStart w:id="31" w:name="_Toc191851755"/>
       <w:r>
         <w:t xml:space="preserve">Hình </w:t>
       </w:r>
@@ -5805,6 +6615,7 @@
       <w:r>
         <w:t xml:space="preserve"> – Lớp tích chập hoạt động với stride là 2</w:t>
       </w:r>
+      <w:bookmarkEnd w:id="31"/>
     </w:p>
     <w:p>
       <w:pPr>
@@ -5875,6 +6686,7 @@
         <w:pStyle w:val="Caption"/>
         <w:spacing w:line="276" w:lineRule="auto"/>
       </w:pPr>
+      <w:bookmarkStart w:id="32" w:name="_Toc191851756"/>
       <w:r>
         <w:t xml:space="preserve">Hình </w:t>
       </w:r>
@@ -5889,6 +6701,7 @@
       <w:r>
         <w:t xml:space="preserve"> – Minh họa về Zero Padding (Padding 0)</w:t>
       </w:r>
+      <w:bookmarkEnd w:id="32"/>
     </w:p>
     <w:p>
       <w:pPr>
@@ -6122,6 +6935,7 @@
       <w:pPr>
         <w:pStyle w:val="Caption"/>
       </w:pPr>
+      <w:bookmarkStart w:id="33" w:name="_Toc191851757"/>
       <w:r>
         <w:t xml:space="preserve">Hình </w:t>
       </w:r>
@@ -6136,6 +6950,7 @@
       <w:r>
         <w:t xml:space="preserve"> – Cơ chế hoạt động của hàm phi tuyến tính – ReLU</w:t>
       </w:r>
+      <w:bookmarkEnd w:id="33"/>
     </w:p>
     <w:p>
       <w:r>
@@ -6261,6 +7076,7 @@
         <w:pStyle w:val="Caption"/>
         <w:spacing w:line="276" w:lineRule="auto"/>
       </w:pPr>
+      <w:bookmarkStart w:id="34" w:name="_Toc191851758"/>
       <w:r>
         <w:t xml:space="preserve">Hình </w:t>
       </w:r>
@@ -6275,6 +7091,7 @@
       <w:r>
         <w:t xml:space="preserve"> – Cơ chế hoạt động của Max Pooling với filter 2x2 và stride = 2</w:t>
       </w:r>
+      <w:bookmarkEnd w:id="34"/>
     </w:p>
     <w:p>
       <w:pPr>
@@ -6339,6 +7156,7 @@
         <w:pStyle w:val="Caption"/>
         <w:spacing w:line="276" w:lineRule="auto"/>
       </w:pPr>
+      <w:bookmarkStart w:id="35" w:name="_Toc191851759"/>
       <w:r>
         <w:t xml:space="preserve">Hình </w:t>
       </w:r>
@@ -6353,6 +7171,7 @@
       <w:r>
         <w:t xml:space="preserve"> – Cơ chế hoạt động của Average Pooling với filter 2x2 và stride = 2</w:t>
       </w:r>
+      <w:bookmarkEnd w:id="35"/>
     </w:p>
     <w:p>
       <w:pPr>
@@ -6502,7 +7321,7 @@
           </mc:Choice>
           <mc:Fallback>
             <w:pict>
-              <v:rect w14:anchorId="70C41F40" id="Rectangle 4" o:spid="_x0000_s1026" alt="Convolutional Neural Networks : A Complete Guide | Medium" style="width:24pt;height:24pt;visibility:visible;mso-wrap-style:square;mso-left-percent:-10001;mso-top-percent:-10001;mso-position-horizontal:absolute;mso-position-horizontal-relative:char;mso-position-vertical:absolute;mso-position-vertical-relative:line;mso-left-percent:-10001;mso-top-percent:-10001;v-text-anchor:top" o:gfxdata="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" filled="f" stroked="f">
+              <v:rect w14:anchorId="01FF3379" id="Rectangle 4" o:spid="_x0000_s1026" alt="Convolutional Neural Networks : A Complete Guide | Medium" style="width:24pt;height:24pt;visibility:visible;mso-wrap-style:square;mso-left-percent:-10001;mso-top-percent:-10001;mso-position-horizontal:absolute;mso-position-horizontal-relative:char;mso-position-vertical:absolute;mso-position-vertical-relative:line;mso-left-percent:-10001;mso-top-percent:-10001;v-text-anchor:top" o:gfxdata="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" filled="f" stroked="f">
                 <o:lock v:ext="edit" aspectratio="t"/>
                 <w10:anchorlock/>
               </v:rect>
@@ -6515,7 +7334,7 @@
           <w:noProof/>
         </w:rPr>
         <w:drawing>
-          <wp:inline distT="0" distB="0" distL="0" distR="0" wp14:anchorId="1E30419A" wp14:editId="7BADC692">
+          <wp:inline distT="0" distB="0" distL="0" distR="0" wp14:anchorId="1E30419A" wp14:editId="0C8AD9D6">
             <wp:extent cx="4282440" cy="2297694"/>
             <wp:effectExtent l="0" t="0" r="3810" b="7620"/>
             <wp:docPr id="1618995230" name="Picture 8" descr="A diagram of a network&#10;&#10;AI-generated content may be incorrect."/>
@@ -6566,6 +7385,7 @@
         <w:pStyle w:val="Caption"/>
         <w:spacing w:line="276" w:lineRule="auto"/>
       </w:pPr>
+      <w:bookmarkStart w:id="36" w:name="_Toc191851760"/>
       <w:r>
         <w:t xml:space="preserve">Hình </w:t>
       </w:r>
@@ -6595,19 +7415,20 @@
       <w:r>
         <w:t xml:space="preserve"> kết nối đầy đủ (FC)</w:t>
       </w:r>
+      <w:bookmarkEnd w:id="36"/>
     </w:p>
     <w:p>
       <w:pPr>
         <w:pStyle w:val="Heading3"/>
       </w:pPr>
-      <w:bookmarkStart w:id="28" w:name="_Toc191678587"/>
+      <w:bookmarkStart w:id="37" w:name="_Toc191851705"/>
       <w:r>
         <w:t xml:space="preserve">Mô hình </w:t>
       </w:r>
       <w:r>
         <w:t>YOLO (You Only Look Once)</w:t>
       </w:r>
-      <w:bookmarkEnd w:id="28"/>
+      <w:bookmarkEnd w:id="37"/>
     </w:p>
     <w:p>
       <w:pPr>
@@ -6681,6 +7502,7 @@
         <w:pStyle w:val="Caption"/>
         <w:spacing w:line="276" w:lineRule="auto"/>
       </w:pPr>
+      <w:bookmarkStart w:id="38" w:name="_Toc191851761"/>
       <w:r>
         <w:t xml:space="preserve">Hình </w:t>
       </w:r>
@@ -6695,6 +7517,7 @@
       <w:r>
         <w:t xml:space="preserve"> – Minh họa về mô hình YOLO</w:t>
       </w:r>
+      <w:bookmarkEnd w:id="38"/>
     </w:p>
     <w:p>
       <w:r>
@@ -6764,6 +7587,7 @@
       <w:pPr>
         <w:pStyle w:val="Caption"/>
       </w:pPr>
+      <w:bookmarkStart w:id="39" w:name="_Toc191851762"/>
       <w:r>
         <w:t xml:space="preserve">Hình </w:t>
       </w:r>
@@ -6778,6 +7602,7 @@
       <w:r>
         <w:t xml:space="preserve"> – Minh họa về cách YOLO hoạt động</w:t>
       </w:r>
+      <w:bookmarkEnd w:id="39"/>
     </w:p>
     <w:p/>
     <w:p>
@@ -7363,13 +8188,7 @@
                 <w:rPr>
                   <w:rFonts w:ascii="Cambria Math" w:hAnsi="Cambria Math"/>
                 </w:rPr>
-                <m:t>loc</m:t>
-              </m:r>
-              <m:r>
-                <w:rPr>
-                  <w:rFonts w:ascii="Cambria Math" w:hAnsi="Cambria Math"/>
-                </w:rPr>
-                <m:t>alization</m:t>
+                <m:t>localization</m:t>
               </m:r>
             </m:sub>
           </m:sSub>
@@ -7401,13 +8220,7 @@
                 <w:rPr>
                   <w:rFonts w:ascii="Cambria Math" w:hAnsi="Cambria Math"/>
                 </w:rPr>
-                <m:t>conf</m:t>
-              </m:r>
-              <m:r>
-                <w:rPr>
-                  <w:rFonts w:ascii="Cambria Math" w:hAnsi="Cambria Math"/>
-                </w:rPr>
-                <m:t>idence</m:t>
+                <m:t>confidence</m:t>
               </m:r>
             </m:sub>
           </m:sSub>
@@ -7439,17 +8252,14 @@
                 <w:rPr>
                   <w:rFonts w:ascii="Cambria Math" w:hAnsi="Cambria Math"/>
                 </w:rPr>
-                <m:t>c</m:t>
-              </m:r>
-              <m:r>
-                <w:rPr>
-                  <w:rFonts w:ascii="Cambria Math" w:hAnsi="Cambria Math"/>
-                </w:rPr>
-                <m:t>lassification loss</m:t>
+                <m:t>classification loss</m:t>
               </m:r>
             </m:sub>
           </m:sSub>
           <m:r>
+            <m:rPr>
+              <m:sty m:val="p"/>
+            </m:rPr>
             <w:br/>
           </m:r>
         </m:oMath>
@@ -7472,21 +8282,14 @@
         <w:lastRenderedPageBreak/>
         <w:t xml:space="preserve"> </w:t>
       </w:r>
-      <w:bookmarkStart w:id="29" w:name="_Toc191678588"/>
       <w:r>
         <w:rPr>
           <w:sz w:val="30"/>
         </w:rPr>
-        <w:t xml:space="preserve">PHÂN TÍCH </w:t>
-      </w:r>
-      <w:r>
-        <w:rPr>
-          <w:sz w:val="30"/>
-        </w:rPr>
-        <w:t>BÀI TOÁN</w:t>
-      </w:r>
-      <w:bookmarkEnd w:id="29"/>
-    </w:p>
+        <w:t>THỰC NGHIỆM VÀ KẾT QUẢ</w:t>
+      </w:r>
+    </w:p>
+    <w:bookmarkEnd w:id="17"/>
     <w:p>
       <w:pPr>
         <w:pStyle w:val="Heading2"/>
@@ -7494,58 +8297,166 @@
           <w:sz w:val="24"/>
         </w:rPr>
       </w:pPr>
-      <w:bookmarkStart w:id="30" w:name="_Toc191678589"/>
-      <w:bookmarkEnd w:id="17"/>
       <w:r>
         <w:rPr>
           <w:sz w:val="24"/>
         </w:rPr>
-        <w:t>Tiêu đ</w:t>
-      </w:r>
-      <w:r>
-        <w:rPr>
-          <w:rFonts w:cs="Times New Roman"/>
+        <w:t>Huấn luyện mô hình YOLO</w:t>
+      </w:r>
+      <w:r>
+        <w:rPr>
           <w:sz w:val="24"/>
         </w:rPr>
-        <w:t>ề</w:t>
-      </w:r>
-      <w:r>
+        <w:t>v11</w:t>
+      </w:r>
+    </w:p>
+    <w:p>
+      <w:pPr>
+        <w:pStyle w:val="Heading3"/>
         <w:rPr>
           <w:sz w:val="24"/>
         </w:rPr>
-        <w:t xml:space="preserve"> m</w:t>
-      </w:r>
-      <w:r>
-        <w:rPr>
-          <w:rFonts w:cs="Times New Roman"/>
+      </w:pPr>
+      <w:r>
+        <w:rPr>
           <w:sz w:val="24"/>
         </w:rPr>
-        <w:t>ụ</w:t>
-      </w:r>
-      <w:r>
-        <w:rPr>
-          <w:sz w:val="24"/>
-        </w:rPr>
-        <w:t>c</w:t>
-      </w:r>
-      <w:bookmarkEnd w:id="30"/>
-    </w:p>
-    <w:p>
-      <w:pPr>
-        <w:pStyle w:val="Heading3"/>
-        <w:rPr>
-          <w:sz w:val="24"/>
-        </w:rPr>
-      </w:pPr>
-      <w:bookmarkStart w:id="31" w:name="_Toc191678590"/>
-      <w:r>
-        <w:rPr>
-          <w:sz w:val="24"/>
-        </w:rPr>
-        <w:t>Tiêu đề tiểu mục</w:t>
-      </w:r>
-      <w:bookmarkEnd w:id="31"/>
-    </w:p>
+        <w:t>Chuẩn bị dataset</w:t>
+      </w:r>
+    </w:p>
+    <w:p>
+      <w:pPr>
+        <w:ind w:firstLine="720"/>
+      </w:pPr>
+      <w:r>
+        <w:t>Để huấn luyện mô hình YOLO</w:t>
+      </w:r>
+      <w:r>
+        <w:t>v11 cho việc nhận diện biển số xe</w:t>
+      </w:r>
+      <w:r>
+        <w:t xml:space="preserve"> ta cần phải có một bộ dữ liệu hình ảnh phong phú về biển số. Trong đồ án này, em sử dụng một bộ dữ liệu kinh điển về biển số Việt Nam là “</w:t>
+      </w:r>
+      <w:hyperlink r:id="rId26" w:history="1">
+        <w:r>
+          <w:rPr>
+            <w:rStyle w:val="Hyperlink"/>
+          </w:rPr>
+          <w:t>Bộ ảnh biển số xe máy của cty GreenParking</w:t>
+        </w:r>
+      </w:hyperlink>
+      <w:r>
+        <w:t>”, “</w:t>
+      </w:r>
+      <w:hyperlink r:id="rId27" w:history="1">
+        <w:r>
+          <w:rPr>
+            <w:rStyle w:val="Hyperlink"/>
+            <w:lang w:val="en-SG"/>
+          </w:rPr>
+          <w:t>Bộ ảnh biển số xe hơi, bao gồm biển dài, biển vuông và biển vàng mới ra.</w:t>
+        </w:r>
+      </w:hyperlink>
+      <w:r>
+        <w:t xml:space="preserve">” và dữ liệu em chụp thêm bên ngoài. Hai bộ dữ liệu em nêu trên đều có tại trang web </w:t>
+      </w:r>
+      <w:hyperlink r:id="rId28" w:history="1">
+        <w:r>
+          <w:rPr>
+            <w:rStyle w:val="Hyperlink"/>
+          </w:rPr>
+          <w:t>https://thigiacmaytinh.com/tai-nguyen-xu-ly-anh/tong-hop-data-xu-ly-anh</w:t>
+        </w:r>
+      </w:hyperlink>
+    </w:p>
+    <w:p>
+      <w:pPr>
+        <w:keepNext/>
+        <w:ind w:firstLine="720"/>
+      </w:pPr>
+      <w:r>
+        <w:rPr>
+          <w:noProof/>
+        </w:rPr>
+        <w:drawing>
+          <wp:inline distT="0" distB="0" distL="0" distR="0" wp14:anchorId="4F5AC55E" wp14:editId="101EAD20">
+            <wp:extent cx="4782215" cy="2689860"/>
+            <wp:effectExtent l="0" t="0" r="0" b="0"/>
+            <wp:docPr id="1657449291" name="Picture 1" descr="A screenshot of a computer&#10;&#10;AI-generated content may be incorrect."/>
+            <wp:cNvGraphicFramePr>
+              <a:graphicFrameLocks xmlns:a="http://schemas.openxmlformats.org/drawingml/2006/main" noChangeAspect="1"/>
+            </wp:cNvGraphicFramePr>
+            <a:graphic xmlns:a="http://schemas.openxmlformats.org/drawingml/2006/main">
+              <a:graphicData uri="http://schemas.openxmlformats.org/drawingml/2006/picture">
+                <pic:pic xmlns:pic="http://schemas.openxmlformats.org/drawingml/2006/picture">
+                  <pic:nvPicPr>
+                    <pic:cNvPr id="1657449291" name="Picture 1" descr="A screenshot of a computer&#10;&#10;AI-generated content may be incorrect."/>
+                    <pic:cNvPicPr/>
+                  </pic:nvPicPr>
+                  <pic:blipFill>
+                    <a:blip r:embed="rId29"/>
+                    <a:stretch>
+                      <a:fillRect/>
+                    </a:stretch>
+                  </pic:blipFill>
+                  <pic:spPr>
+                    <a:xfrm>
+                      <a:off x="0" y="0"/>
+                      <a:ext cx="4788404" cy="2693341"/>
+                    </a:xfrm>
+                    <a:prstGeom prst="rect">
+                      <a:avLst/>
+                    </a:prstGeom>
+                  </pic:spPr>
+                </pic:pic>
+              </a:graphicData>
+            </a:graphic>
+          </wp:inline>
+        </w:drawing>
+      </w:r>
+    </w:p>
+    <w:p>
+      <w:pPr>
+        <w:pStyle w:val="Caption"/>
+        <w:rPr>
+          <w:lang w:val="en-SG"/>
+        </w:rPr>
+      </w:pPr>
+      <w:r>
+        <w:t xml:space="preserve">Hình </w:t>
+      </w:r>
+      <w:fldSimple w:instr=" SEQ Hình \* ARABIC ">
+        <w:r>
+          <w:rPr>
+            <w:noProof/>
+          </w:rPr>
+          <w:t>13</w:t>
+        </w:r>
+      </w:fldSimple>
+      <w:r>
+        <w:t xml:space="preserve"> – Bộ dữ liệu sử dụng để huấn luyện mô hình YOLO</w:t>
+      </w:r>
+    </w:p>
+    <w:p>
+      <w:r>
+        <w:t xml:space="preserve">Tiếp đến em sử dụng một công cụ để gán nhãn là </w:t>
+      </w:r>
+      <w:r>
+        <w:rPr>
+          <w:b/>
+          <w:bCs/>
+        </w:rPr>
+        <w:t>LabelImage</w:t>
+      </w:r>
+      <w:r>
+        <w:t xml:space="preserve">. Công cụ này giúp chúng ta gán nhãn </w:t>
+      </w:r>
+      <w:r>
+        <w:t>cho các vùng biển số trong bức ảnh.</w:t>
+      </w:r>
+    </w:p>
+    <w:p/>
+    <w:p/>
     <w:p>
       <w:pPr>
         <w:rPr>
@@ -7578,7 +8489,7 @@
         <w:lastRenderedPageBreak/>
         <w:br/>
       </w:r>
-      <w:bookmarkStart w:id="32" w:name="_Toc191678591"/>
+      <w:bookmarkStart w:id="40" w:name="_Toc191851709"/>
       <w:r>
         <w:rPr>
           <w:sz w:val="30"/>
@@ -7597,7 +8508,7 @@
         </w:rPr>
         <w:t>HOẶC KẾT QUẢ NGHIÊN CỨU</w:t>
       </w:r>
-      <w:bookmarkEnd w:id="32"/>
+      <w:bookmarkEnd w:id="40"/>
     </w:p>
     <w:p>
       <w:pPr>
@@ -7606,7 +8517,7 @@
           <w:sz w:val="24"/>
         </w:rPr>
       </w:pPr>
-      <w:bookmarkStart w:id="33" w:name="_Toc191678592"/>
+      <w:bookmarkStart w:id="41" w:name="_Toc191851710"/>
       <w:r>
         <w:rPr>
           <w:sz w:val="24"/>
@@ -7639,7 +8550,7 @@
         </w:rPr>
         <w:t>c</w:t>
       </w:r>
-      <w:bookmarkEnd w:id="33"/>
+      <w:bookmarkEnd w:id="41"/>
     </w:p>
     <w:p>
       <w:pPr>
@@ -7648,14 +8559,14 @@
           <w:sz w:val="24"/>
         </w:rPr>
       </w:pPr>
-      <w:bookmarkStart w:id="34" w:name="_Toc191678593"/>
+      <w:bookmarkStart w:id="42" w:name="_Toc191851711"/>
       <w:r>
         <w:rPr>
           <w:sz w:val="24"/>
         </w:rPr>
         <w:t>Tiêu đề tiểu mục</w:t>
       </w:r>
-      <w:bookmarkEnd w:id="34"/>
+      <w:bookmarkEnd w:id="42"/>
     </w:p>
     <w:p>
       <w:pPr>
@@ -7663,7 +8574,7 @@
           <w:sz w:val="24"/>
         </w:rPr>
       </w:pPr>
-      <w:bookmarkStart w:id="35" w:name="_Toc169424253"/>
+      <w:bookmarkStart w:id="43" w:name="_Toc169424253"/>
       <w:r>
         <w:rPr>
           <w:sz w:val="24"/>
@@ -7682,7 +8593,7 @@
           <w:sz w:val="30"/>
         </w:rPr>
       </w:pPr>
-      <w:bookmarkStart w:id="36" w:name="_Toc191678594"/>
+      <w:bookmarkStart w:id="44" w:name="_Toc191851712"/>
       <w:r>
         <w:rPr>
           <w:sz w:val="30"/>
@@ -7690,24 +8601,24 @@
         <w:lastRenderedPageBreak/>
         <w:t>KẾT LUẬN</w:t>
       </w:r>
-      <w:bookmarkEnd w:id="35"/>
+      <w:bookmarkEnd w:id="43"/>
       <w:r>
         <w:rPr>
           <w:sz w:val="30"/>
         </w:rPr>
         <w:t xml:space="preserve"> VÀ HƯỚNG PHÁT TRIỂN</w:t>
       </w:r>
-      <w:bookmarkEnd w:id="36"/>
+      <w:bookmarkEnd w:id="44"/>
     </w:p>
     <w:p>
       <w:pPr>
         <w:pStyle w:val="Heading3"/>
       </w:pPr>
-      <w:bookmarkStart w:id="37" w:name="_Toc191678595"/>
+      <w:bookmarkStart w:id="45" w:name="_Toc191851713"/>
       <w:r>
         <w:t>Kết luận chung</w:t>
       </w:r>
-      <w:bookmarkEnd w:id="37"/>
+      <w:bookmarkEnd w:id="45"/>
     </w:p>
     <w:p>
       <w:pPr>
@@ -7723,7 +8634,7 @@
           <w:szCs w:val="32"/>
         </w:rPr>
       </w:pPr>
-      <w:bookmarkStart w:id="38" w:name="_Toc169424254"/>
+      <w:bookmarkStart w:id="46" w:name="_Toc169424254"/>
       <w:r>
         <w:rPr>
           <w:sz w:val="24"/>
@@ -7731,8 +8642,8 @@
         <w:br w:type="page"/>
       </w:r>
     </w:p>
-    <w:bookmarkEnd w:id="38" w:displacedByCustomXml="next"/>
-    <w:bookmarkStart w:id="39" w:name="_Toc169424255" w:displacedByCustomXml="next"/>
+    <w:bookmarkEnd w:id="46" w:displacedByCustomXml="next"/>
+    <w:bookmarkStart w:id="47" w:name="_Toc169424255" w:displacedByCustomXml="next"/>
     <w:sdt>
       <w:sdtPr>
         <w:rPr>
@@ -7967,7 +8878,7 @@
           <w:sz w:val="30"/>
         </w:rPr>
       </w:pPr>
-      <w:bookmarkStart w:id="40" w:name="_Toc191678596"/>
+      <w:bookmarkStart w:id="48" w:name="_Toc191851714"/>
       <w:r>
         <w:rPr>
           <w:sz w:val="30"/>
@@ -7975,8 +8886,8 @@
         <w:lastRenderedPageBreak/>
         <w:t>PHỤ LỤC</w:t>
       </w:r>
-      <w:bookmarkEnd w:id="39"/>
-      <w:bookmarkEnd w:id="40"/>
+      <w:bookmarkEnd w:id="47"/>
+      <w:bookmarkEnd w:id="48"/>
     </w:p>
     <w:p>
       <w:pPr>
@@ -8001,7 +8912,7 @@
       </w:r>
     </w:p>
     <w:sectPr>
-      <w:headerReference w:type="even" r:id="rId26"/>
+      <w:headerReference w:type="even" r:id="rId30"/>
       <w:pgSz w:w="11907" w:h="16840" w:code="9"/>
       <w:pgMar w:top="1701" w:right="1134" w:bottom="1701" w:left="1985" w:header="709" w:footer="709" w:gutter="0"/>
       <w:pgNumType w:start="1"/>
@@ -11139,6 +12050,119 @@
     </w:lvl>
   </w:abstractNum>
   <w:abstractNum w:abstractNumId="31" w15:restartNumberingAfterBreak="0">
+    <w:nsid w:val="4FDD14BC"/>
+    <w:multiLevelType w:val="multilevel"/>
+    <w:tmpl w:val="373A1CAA"/>
+    <w:lvl w:ilvl="0">
+      <w:start w:val="1"/>
+      <w:numFmt w:val="decimal"/>
+      <w:lvlText w:val="%1."/>
+      <w:lvlJc w:val="left"/>
+      <w:pPr>
+        <w:tabs>
+          <w:tab w:val="num" w:pos="720"/>
+        </w:tabs>
+        <w:ind w:left="720" w:hanging="360"/>
+      </w:pPr>
+    </w:lvl>
+    <w:lvl w:ilvl="1" w:tentative="1">
+      <w:start w:val="1"/>
+      <w:numFmt w:val="decimal"/>
+      <w:lvlText w:val="%2."/>
+      <w:lvlJc w:val="left"/>
+      <w:pPr>
+        <w:tabs>
+          <w:tab w:val="num" w:pos="1440"/>
+        </w:tabs>
+        <w:ind w:left="1440" w:hanging="360"/>
+      </w:pPr>
+    </w:lvl>
+    <w:lvl w:ilvl="2" w:tentative="1">
+      <w:start w:val="1"/>
+      <w:numFmt w:val="decimal"/>
+      <w:lvlText w:val="%3."/>
+      <w:lvlJc w:val="left"/>
+      <w:pPr>
+        <w:tabs>
+          <w:tab w:val="num" w:pos="2160"/>
+        </w:tabs>
+        <w:ind w:left="2160" w:hanging="360"/>
+      </w:pPr>
+    </w:lvl>
+    <w:lvl w:ilvl="3" w:tentative="1">
+      <w:start w:val="1"/>
+      <w:numFmt w:val="decimal"/>
+      <w:lvlText w:val="%4."/>
+      <w:lvlJc w:val="left"/>
+      <w:pPr>
+        <w:tabs>
+          <w:tab w:val="num" w:pos="2880"/>
+        </w:tabs>
+        <w:ind w:left="2880" w:hanging="360"/>
+      </w:pPr>
+    </w:lvl>
+    <w:lvl w:ilvl="4" w:tentative="1">
+      <w:start w:val="1"/>
+      <w:numFmt w:val="decimal"/>
+      <w:lvlText w:val="%5."/>
+      <w:lvlJc w:val="left"/>
+      <w:pPr>
+        <w:tabs>
+          <w:tab w:val="num" w:pos="3600"/>
+        </w:tabs>
+        <w:ind w:left="3600" w:hanging="360"/>
+      </w:pPr>
+    </w:lvl>
+    <w:lvl w:ilvl="5" w:tentative="1">
+      <w:start w:val="1"/>
+      <w:numFmt w:val="decimal"/>
+      <w:lvlText w:val="%6."/>
+      <w:lvlJc w:val="left"/>
+      <w:pPr>
+        <w:tabs>
+          <w:tab w:val="num" w:pos="4320"/>
+        </w:tabs>
+        <w:ind w:left="4320" w:hanging="360"/>
+      </w:pPr>
+    </w:lvl>
+    <w:lvl w:ilvl="6" w:tentative="1">
+      <w:start w:val="1"/>
+      <w:numFmt w:val="decimal"/>
+      <w:lvlText w:val="%7."/>
+      <w:lvlJc w:val="left"/>
+      <w:pPr>
+        <w:tabs>
+          <w:tab w:val="num" w:pos="5040"/>
+        </w:tabs>
+        <w:ind w:left="5040" w:hanging="360"/>
+      </w:pPr>
+    </w:lvl>
+    <w:lvl w:ilvl="7" w:tentative="1">
+      <w:start w:val="1"/>
+      <w:numFmt w:val="decimal"/>
+      <w:lvlText w:val="%8."/>
+      <w:lvlJc w:val="left"/>
+      <w:pPr>
+        <w:tabs>
+          <w:tab w:val="num" w:pos="5760"/>
+        </w:tabs>
+        <w:ind w:left="5760" w:hanging="360"/>
+      </w:pPr>
+    </w:lvl>
+    <w:lvl w:ilvl="8" w:tentative="1">
+      <w:start w:val="1"/>
+      <w:numFmt w:val="decimal"/>
+      <w:lvlText w:val="%9."/>
+      <w:lvlJc w:val="left"/>
+      <w:pPr>
+        <w:tabs>
+          <w:tab w:val="num" w:pos="6480"/>
+        </w:tabs>
+        <w:ind w:left="6480" w:hanging="360"/>
+      </w:pPr>
+    </w:lvl>
+  </w:abstractNum>
+  <w:abstractNum w:abstractNumId="32" w15:restartNumberingAfterBreak="0">
     <w:nsid w:val="514B7EA6"/>
     <w:multiLevelType w:val="multilevel"/>
     <w:tmpl w:val="DA569D74"/>
@@ -11251,7 +12275,7 @@
       </w:pPr>
     </w:lvl>
   </w:abstractNum>
-  <w:abstractNum w:abstractNumId="32" w15:restartNumberingAfterBreak="0">
+  <w:abstractNum w:abstractNumId="33" w15:restartNumberingAfterBreak="0">
     <w:nsid w:val="51685859"/>
     <w:multiLevelType w:val="hybridMultilevel"/>
     <w:tmpl w:val="13A059E2"/>
@@ -11391,7 +12415,7 @@
       </w:rPr>
     </w:lvl>
   </w:abstractNum>
-  <w:abstractNum w:abstractNumId="33" w15:restartNumberingAfterBreak="0">
+  <w:abstractNum w:abstractNumId="34" w15:restartNumberingAfterBreak="0">
     <w:nsid w:val="51CD720B"/>
     <w:multiLevelType w:val="hybridMultilevel"/>
     <w:tmpl w:val="0E0AEB98"/>
@@ -11507,7 +12531,7 @@
       </w:pPr>
     </w:lvl>
   </w:abstractNum>
-  <w:abstractNum w:abstractNumId="34" w15:restartNumberingAfterBreak="0">
+  <w:abstractNum w:abstractNumId="35" w15:restartNumberingAfterBreak="0">
     <w:nsid w:val="62412EB9"/>
     <w:multiLevelType w:val="multilevel"/>
     <w:tmpl w:val="0409001D"/>
@@ -11620,7 +12644,7 @@
       </w:pPr>
     </w:lvl>
   </w:abstractNum>
-  <w:abstractNum w:abstractNumId="35" w15:restartNumberingAfterBreak="0">
+  <w:abstractNum w:abstractNumId="36" w15:restartNumberingAfterBreak="0">
     <w:nsid w:val="65FD6A82"/>
     <w:multiLevelType w:val="hybridMultilevel"/>
     <w:tmpl w:val="2C089F96"/>
@@ -11732,7 +12756,7 @@
       </w:rPr>
     </w:lvl>
   </w:abstractNum>
-  <w:abstractNum w:abstractNumId="36" w15:restartNumberingAfterBreak="0">
+  <w:abstractNum w:abstractNumId="37" w15:restartNumberingAfterBreak="0">
     <w:nsid w:val="678F230B"/>
     <w:multiLevelType w:val="hybridMultilevel"/>
     <w:tmpl w:val="D4F2EBBE"/>
@@ -11823,7 +12847,7 @@
       </w:pPr>
     </w:lvl>
   </w:abstractNum>
-  <w:abstractNum w:abstractNumId="37" w15:restartNumberingAfterBreak="0">
+  <w:abstractNum w:abstractNumId="38" w15:restartNumberingAfterBreak="0">
     <w:nsid w:val="6880439E"/>
     <w:multiLevelType w:val="hybridMultilevel"/>
     <w:tmpl w:val="A664F976"/>
@@ -11963,7 +12987,7 @@
       </w:rPr>
     </w:lvl>
   </w:abstractNum>
-  <w:abstractNum w:abstractNumId="38" w15:restartNumberingAfterBreak="0">
+  <w:abstractNum w:abstractNumId="39" w15:restartNumberingAfterBreak="0">
     <w:nsid w:val="6C570D1A"/>
     <w:multiLevelType w:val="multilevel"/>
     <w:tmpl w:val="06AC32C8"/>
@@ -12097,7 +13121,7 @@
       </w:rPr>
     </w:lvl>
   </w:abstractNum>
-  <w:abstractNum w:abstractNumId="39" w15:restartNumberingAfterBreak="0">
+  <w:abstractNum w:abstractNumId="40" w15:restartNumberingAfterBreak="0">
     <w:nsid w:val="6F7F3DA7"/>
     <w:multiLevelType w:val="multilevel"/>
     <w:tmpl w:val="54FEF91E"/>
@@ -12231,7 +13255,7 @@
       </w:rPr>
     </w:lvl>
   </w:abstractNum>
-  <w:abstractNum w:abstractNumId="40" w15:restartNumberingAfterBreak="0">
+  <w:abstractNum w:abstractNumId="41" w15:restartNumberingAfterBreak="0">
     <w:nsid w:val="704010D2"/>
     <w:multiLevelType w:val="hybridMultilevel"/>
     <w:tmpl w:val="1BAE3114"/>
@@ -12371,7 +13395,7 @@
       </w:rPr>
     </w:lvl>
   </w:abstractNum>
-  <w:abstractNum w:abstractNumId="41" w15:restartNumberingAfterBreak="0">
+  <w:abstractNum w:abstractNumId="42" w15:restartNumberingAfterBreak="0">
     <w:nsid w:val="718004EC"/>
     <w:multiLevelType w:val="hybridMultilevel"/>
     <w:tmpl w:val="E5880FBA"/>
@@ -12511,7 +13535,7 @@
       </w:rPr>
     </w:lvl>
   </w:abstractNum>
-  <w:abstractNum w:abstractNumId="42" w15:restartNumberingAfterBreak="0">
+  <w:abstractNum w:abstractNumId="43" w15:restartNumberingAfterBreak="0">
     <w:nsid w:val="72086889"/>
     <w:multiLevelType w:val="hybridMultilevel"/>
     <w:tmpl w:val="1BF26052"/>
@@ -12651,7 +13675,7 @@
       </w:rPr>
     </w:lvl>
   </w:abstractNum>
-  <w:abstractNum w:abstractNumId="43" w15:restartNumberingAfterBreak="0">
+  <w:abstractNum w:abstractNumId="44" w15:restartNumberingAfterBreak="0">
     <w:nsid w:val="77C4595A"/>
     <w:multiLevelType w:val="multilevel"/>
     <w:tmpl w:val="0E0AEB98"/>
@@ -12768,7 +13792,7 @@
       </w:pPr>
     </w:lvl>
   </w:abstractNum>
-  <w:abstractNum w:abstractNumId="44" w15:restartNumberingAfterBreak="0">
+  <w:abstractNum w:abstractNumId="45" w15:restartNumberingAfterBreak="0">
     <w:nsid w:val="78F77E01"/>
     <w:multiLevelType w:val="hybridMultilevel"/>
     <w:tmpl w:val="FB3826F6"/>
@@ -12880,7 +13904,7 @@
       </w:rPr>
     </w:lvl>
   </w:abstractNum>
-  <w:abstractNum w:abstractNumId="45" w15:restartNumberingAfterBreak="0">
+  <w:abstractNum w:abstractNumId="46" w15:restartNumberingAfterBreak="0">
     <w:nsid w:val="7B36072A"/>
     <w:multiLevelType w:val="hybridMultilevel"/>
     <w:tmpl w:val="F236AF48"/>
@@ -12994,7 +14018,7 @@
       </w:rPr>
     </w:lvl>
   </w:abstractNum>
-  <w:abstractNum w:abstractNumId="46" w15:restartNumberingAfterBreak="0">
+  <w:abstractNum w:abstractNumId="47" w15:restartNumberingAfterBreak="0">
     <w:nsid w:val="7DFB4E86"/>
     <w:multiLevelType w:val="hybridMultilevel"/>
     <w:tmpl w:val="B756DAD8"/>
@@ -13137,19 +14161,19 @@
     <w:abstractNumId w:val="18"/>
   </w:num>
   <w:num w:numId="2" w16cid:durableId="1790127700">
-    <w:abstractNumId w:val="34"/>
+    <w:abstractNumId w:val="35"/>
   </w:num>
   <w:num w:numId="3" w16cid:durableId="874853498">
     <w:abstractNumId w:val="10"/>
   </w:num>
   <w:num w:numId="4" w16cid:durableId="467093425">
-    <w:abstractNumId w:val="33"/>
+    <w:abstractNumId w:val="34"/>
   </w:num>
   <w:num w:numId="5" w16cid:durableId="584345178">
-    <w:abstractNumId w:val="31"/>
+    <w:abstractNumId w:val="32"/>
   </w:num>
   <w:num w:numId="6" w16cid:durableId="1500536325">
-    <w:abstractNumId w:val="43"/>
+    <w:abstractNumId w:val="44"/>
   </w:num>
   <w:num w:numId="7" w16cid:durableId="1482307987">
     <w:abstractNumId w:val="18"/>
@@ -13182,13 +14206,13 @@
     <w:abstractNumId w:val="0"/>
   </w:num>
   <w:num w:numId="17" w16cid:durableId="82994064">
-    <w:abstractNumId w:val="35"/>
+    <w:abstractNumId w:val="36"/>
   </w:num>
   <w:num w:numId="18" w16cid:durableId="1133057936">
-    <w:abstractNumId w:val="39"/>
+    <w:abstractNumId w:val="40"/>
   </w:num>
   <w:num w:numId="19" w16cid:durableId="592779667">
-    <w:abstractNumId w:val="38"/>
+    <w:abstractNumId w:val="39"/>
   </w:num>
   <w:num w:numId="20" w16cid:durableId="1596742112">
     <w:abstractNumId w:val="27"/>
@@ -13233,13 +14257,13 @@
     <w:abstractNumId w:val="11"/>
   </w:num>
   <w:num w:numId="33" w16cid:durableId="267540446">
-    <w:abstractNumId w:val="36"/>
+    <w:abstractNumId w:val="37"/>
   </w:num>
   <w:num w:numId="34" w16cid:durableId="1678266316">
-    <w:abstractNumId w:val="45"/>
+    <w:abstractNumId w:val="46"/>
   </w:num>
   <w:num w:numId="35" w16cid:durableId="212278120">
-    <w:abstractNumId w:val="46"/>
+    <w:abstractNumId w:val="47"/>
   </w:num>
   <w:num w:numId="36" w16cid:durableId="106430967">
     <w:abstractNumId w:val="19"/>
@@ -13263,25 +14287,25 @@
     <w:abstractNumId w:val="30"/>
   </w:num>
   <w:num w:numId="43" w16cid:durableId="954598016">
-    <w:abstractNumId w:val="41"/>
+    <w:abstractNumId w:val="42"/>
   </w:num>
   <w:num w:numId="44" w16cid:durableId="611012293">
-    <w:abstractNumId w:val="32"/>
+    <w:abstractNumId w:val="33"/>
   </w:num>
   <w:num w:numId="45" w16cid:durableId="232467897">
-    <w:abstractNumId w:val="40"/>
+    <w:abstractNumId w:val="41"/>
   </w:num>
   <w:num w:numId="46" w16cid:durableId="1106002561">
     <w:abstractNumId w:val="28"/>
   </w:num>
   <w:num w:numId="47" w16cid:durableId="1941599238">
-    <w:abstractNumId w:val="37"/>
+    <w:abstractNumId w:val="38"/>
   </w:num>
   <w:num w:numId="48" w16cid:durableId="1356885158">
     <w:abstractNumId w:val="17"/>
   </w:num>
   <w:num w:numId="49" w16cid:durableId="2134399840">
-    <w:abstractNumId w:val="42"/>
+    <w:abstractNumId w:val="43"/>
   </w:num>
   <w:num w:numId="50" w16cid:durableId="1231310389">
     <w:abstractNumId w:val="22"/>
@@ -13293,7 +14317,7 @@
     <w:abstractNumId w:val="23"/>
   </w:num>
   <w:num w:numId="53" w16cid:durableId="930967001">
-    <w:abstractNumId w:val="44"/>
+    <w:abstractNumId w:val="45"/>
   </w:num>
   <w:num w:numId="54" w16cid:durableId="973558757">
     <w:abstractNumId w:val="25"/>
@@ -13315,6 +14339,9 @@
     <w:lvlOverride w:ilvl="0">
       <w:startOverride w:val="1"/>
     </w:lvlOverride>
+  </w:num>
+  <w:num w:numId="60" w16cid:durableId="20278500">
+    <w:abstractNumId w:val="31"/>
   </w:num>
 </w:numbering>
 </file>
@@ -14551,6 +15578,18 @@
       <w:szCs w:val="28"/>
     </w:rPr>
   </w:style>
+  <w:style w:type="character" w:styleId="UnresolvedMention">
+    <w:name w:val="Unresolved Mention"/>
+    <w:basedOn w:val="DefaultParagraphFont"/>
+    <w:uiPriority w:val="99"/>
+    <w:semiHidden/>
+    <w:unhideWhenUsed/>
+    <w:rsid w:val="00BE39BE"/>
+    <w:rPr>
+      <w:color w:val="605E5C"/>
+      <w:shd w:val="clear" w:color="auto" w:fill="E1DFDD"/>
+    </w:rPr>
+  </w:style>
 </w:styles>
 </file>
 

</xml_diff>